<commit_message>
Update PDF || material
</commit_message>
<xml_diff>
--- a/fuentes/228128_CF18_DU.docx
+++ b/fuentes/228128_CF18_DU.docx
@@ -1,6 +1,6 @@
 
 <file path=word/document.xml><?xml version="1.0" encoding="utf-8"?>
-<w:document xmlns:wpc="http://schemas.microsoft.com/office/word/2010/wordprocessingCanvas" xmlns:cx="http://schemas.microsoft.com/office/drawing/2014/chartex" xmlns:cx1="http://schemas.microsoft.com/office/drawing/2015/9/8/chartex" xmlns:cx2="http://schemas.microsoft.com/office/drawing/2015/10/21/chartex" xmlns:cx3="http://schemas.microsoft.com/office/drawing/2016/5/9/chartex" xmlns:cx4="http://schemas.microsoft.com/office/drawing/2016/5/10/chartex" xmlns:cx5="http://schemas.microsoft.com/office/drawing/2016/5/11/chartex" xmlns:cx6="http://schemas.microsoft.com/office/drawing/2016/5/12/chartex" xmlns:cx7="http://schemas.microsoft.com/office/drawing/2016/5/13/chartex" xmlns:cx8="http://schemas.microsoft.com/office/drawing/2016/5/14/chartex" xmlns:mc="http://schemas.openxmlformats.org/markup-compatibility/2006" xmlns:aink="http://schemas.microsoft.com/office/drawing/2016/ink" xmlns:am3d="http://schemas.microsoft.com/office/drawing/2017/model3d" xmlns:o="urn:schemas-microsoft-com:office:office" xmlns:oel="http://schemas.microsoft.com/office/2019/extlst" xmlns:r="http://schemas.openxmlformats.org/officeDocument/2006/relationships" xmlns:m="http://schemas.openxmlformats.org/officeDocument/2006/math" xmlns:v="urn:schemas-microsoft-com:vml" xmlns:wp14="http://schemas.microsoft.com/office/word/2010/wordprocessingDrawing" xmlns:wp="http://schemas.openxmlformats.org/drawingml/2006/wordprocessingDrawing" xmlns:w10="urn:schemas-microsoft-com:office:word" xmlns:w="http://schemas.openxmlformats.org/wordprocessingml/2006/main" xmlns:w14="http://schemas.microsoft.com/office/word/2010/wordml" xmlns:w15="http://schemas.microsoft.com/office/word/2012/wordml" xmlns:w16cex="http://schemas.microsoft.com/office/word/2018/wordml/cex" xmlns:w16cid="http://schemas.microsoft.com/office/word/2016/wordml/cid" xmlns:w16="http://schemas.microsoft.com/office/word/2018/wordml" xmlns:w16du="http://schemas.microsoft.com/office/word/2023/wordml/word16du" xmlns:w16sdtdh="http://schemas.microsoft.com/office/word/2020/wordml/sdtdatahash" xmlns:w16se="http://schemas.microsoft.com/office/word/2015/wordml/symex" xmlns:wpg="http://schemas.microsoft.com/office/word/2010/wordprocessingGroup" xmlns:wpi="http://schemas.microsoft.com/office/word/2010/wordprocessingInk" xmlns:wne="http://schemas.microsoft.com/office/word/2006/wordml" xmlns:wps="http://schemas.microsoft.com/office/word/2010/wordprocessingShape" mc:Ignorable="w14 w15 w16se w16cid w16 w16cex w16sdtdh w16du wp14">
+<w:document xmlns:wpc="http://schemas.microsoft.com/office/word/2010/wordprocessingCanvas" xmlns:cx="http://schemas.microsoft.com/office/drawing/2014/chartex" xmlns:cx1="http://schemas.microsoft.com/office/drawing/2015/9/8/chartex" xmlns:cx2="http://schemas.microsoft.com/office/drawing/2015/10/21/chartex" xmlns:cx3="http://schemas.microsoft.com/office/drawing/2016/5/9/chartex" xmlns:cx4="http://schemas.microsoft.com/office/drawing/2016/5/10/chartex" xmlns:cx5="http://schemas.microsoft.com/office/drawing/2016/5/11/chartex" xmlns:cx6="http://schemas.microsoft.com/office/drawing/2016/5/12/chartex" xmlns:cx7="http://schemas.microsoft.com/office/drawing/2016/5/13/chartex" xmlns:cx8="http://schemas.microsoft.com/office/drawing/2016/5/14/chartex" xmlns:mc="http://schemas.openxmlformats.org/markup-compatibility/2006" xmlns:aink="http://schemas.microsoft.com/office/drawing/2016/ink" xmlns:am3d="http://schemas.microsoft.com/office/drawing/2017/model3d" xmlns:o="urn:schemas-microsoft-com:office:office" xmlns:oel="http://schemas.microsoft.com/office/2019/extlst" xmlns:r="http://schemas.openxmlformats.org/officeDocument/2006/relationships" xmlns:m="http://schemas.openxmlformats.org/officeDocument/2006/math" xmlns:v="urn:schemas-microsoft-com:vml" xmlns:wp14="http://schemas.microsoft.com/office/word/2010/wordprocessingDrawing" xmlns:wp="http://schemas.openxmlformats.org/drawingml/2006/wordprocessingDrawing" xmlns:w10="urn:schemas-microsoft-com:office:word" xmlns:w="http://schemas.openxmlformats.org/wordprocessingml/2006/main" xmlns:w14="http://schemas.microsoft.com/office/word/2010/wordml" xmlns:w15="http://schemas.microsoft.com/office/word/2012/wordml" xmlns:w16cex="http://schemas.microsoft.com/office/word/2018/wordml/cex" xmlns:w16cid="http://schemas.microsoft.com/office/word/2016/wordml/cid" xmlns:w16="http://schemas.microsoft.com/office/word/2018/wordml" xmlns:w16sdtdh="http://schemas.microsoft.com/office/word/2020/wordml/sdtdatahash" xmlns:w16se="http://schemas.microsoft.com/office/word/2015/wordml/symex" xmlns:wpg="http://schemas.microsoft.com/office/word/2010/wordprocessingGroup" xmlns:wpi="http://schemas.microsoft.com/office/word/2010/wordprocessingInk" xmlns:wne="http://schemas.microsoft.com/office/word/2006/wordml" xmlns:wps="http://schemas.microsoft.com/office/word/2010/wordprocessingShape" mc:Ignorable="w14 w15 w16se w16cid w16 w16cex w16sdtdh wp14">
   <w:body>
     <w:p>
       <w:pPr>
@@ -46,7 +46,7 @@
                     <pic:cNvPicPr/>
                   </pic:nvPicPr>
                   <pic:blipFill>
-                    <a:blip r:embed="rId8">
+                    <a:blip r:embed="rId11">
                       <a:extLst>
                         <a:ext uri="{28A0092B-C50C-407E-A947-70E740481C1C}">
                           <a14:useLocalDpi xmlns:a14="http://schemas.microsoft.com/office/drawing/2010/main" val="0"/>
@@ -202,7 +202,7 @@
               </wp:anchor>
             </w:drawing>
           </mc:Choice>
-          <mc:Fallback>
+          <mc:Fallback xmlns:w16du="http://schemas.microsoft.com/office/word/2023/wordml/word16du">
             <w:pict>
               <v:rect w14:anchorId="04BF2410" id="Rectángulo 3" o:spid="_x0000_s1026" alt="&quot;&quot;" style="position:absolute;margin-left:-55.7pt;margin-top:26.5pt;width:613.85pt;height:204pt;z-index:-251655168;visibility:visible;mso-wrap-style:square;mso-height-percent:0;mso-wrap-distance-left:9pt;mso-wrap-distance-top:0;mso-wrap-distance-right:9pt;mso-wrap-distance-bottom:0;mso-position-horizontal:absolute;mso-position-horizontal-relative:text;mso-position-vertical:absolute;mso-position-vertical-relative:text;mso-height-percent:0;mso-height-relative:margin;v-text-anchor:middle" o:gfxdata="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" fillcolor="#00314d" stroked="f" strokeweight="1pt"/>
             </w:pict>
@@ -303,7 +303,7 @@
               </wp:anchor>
             </w:drawing>
           </mc:Choice>
-          <mc:Fallback>
+          <mc:Fallback xmlns:w16du="http://schemas.microsoft.com/office/word/2023/wordml/word16du">
             <w:pict>
               <v:shapetype w14:anchorId="2E2DABF6" id="_x0000_t202" coordsize="21600,21600" o:spt="202" path="m,l,21600r21600,l21600,xe">
                 <v:stroke joinstyle="miter"/>
@@ -519,7 +519,7 @@
       <w:sdtContent>
         <w:p>
           <w:pPr>
-            <w:pStyle w:val="TtuloTDC"/>
+            <w:pStyle w:val="TOCHeading"/>
           </w:pPr>
           <w:r>
             <w:t>Tabla de c</w:t>
@@ -530,7 +530,7 @@
         </w:p>
         <w:p>
           <w:pPr>
-            <w:pStyle w:val="TDC1"/>
+            <w:pStyle w:val="TOC1"/>
             <w:tabs>
               <w:tab w:val="right" w:leader="dot" w:pos="9962"/>
             </w:tabs>
@@ -554,7 +554,7 @@
           <w:hyperlink w:anchor="_Toc163763438" w:history="1">
             <w:r>
               <w:rPr>
-                <w:rStyle w:val="Hipervnculo"/>
+                <w:rStyle w:val="Hyperlink"/>
                 <w:noProof/>
               </w:rPr>
               <w:t>Introducción</w:t>
@@ -611,7 +611,7 @@
         </w:p>
         <w:p>
           <w:pPr>
-            <w:pStyle w:val="TDC1"/>
+            <w:pStyle w:val="TOC1"/>
             <w:tabs>
               <w:tab w:val="left" w:pos="1200"/>
               <w:tab w:val="right" w:leader="dot" w:pos="9962"/>
@@ -627,7 +627,7 @@
           <w:hyperlink w:anchor="_Toc163763439" w:history="1">
             <w:r>
               <w:rPr>
-                <w:rStyle w:val="Hipervnculo"/>
+                <w:rStyle w:val="Hyperlink"/>
                 <w:noProof/>
               </w:rPr>
               <w:t>1.</w:t>
@@ -644,7 +644,7 @@
             </w:r>
             <w:r>
               <w:rPr>
-                <w:rStyle w:val="Hipervnculo"/>
+                <w:rStyle w:val="Hyperlink"/>
                 <w:noProof/>
               </w:rPr>
               <w:t>Evaluación comparativa de escalabilidad</w:t>
@@ -701,7 +701,7 @@
         </w:p>
         <w:p>
           <w:pPr>
-            <w:pStyle w:val="TDC2"/>
+            <w:pStyle w:val="TOC2"/>
             <w:tabs>
               <w:tab w:val="left" w:pos="1920"/>
               <w:tab w:val="right" w:leader="dot" w:pos="9962"/>
@@ -717,7 +717,7 @@
           <w:hyperlink w:anchor="_Toc163763440" w:history="1">
             <w:r>
               <w:rPr>
-                <w:rStyle w:val="Hipervnculo"/>
+                <w:rStyle w:val="Hyperlink"/>
                 <w:noProof/>
               </w:rPr>
               <w:t>1.1.</w:t>
@@ -734,7 +734,7 @@
             </w:r>
             <w:r>
               <w:rPr>
-                <w:rStyle w:val="Hipervnculo"/>
+                <w:rStyle w:val="Hyperlink"/>
                 <w:noProof/>
               </w:rPr>
               <w:t>Métricas de evaluación</w:t>
@@ -791,7 +791,7 @@
         </w:p>
         <w:p>
           <w:pPr>
-            <w:pStyle w:val="TDC2"/>
+            <w:pStyle w:val="TOC2"/>
             <w:tabs>
               <w:tab w:val="left" w:pos="1920"/>
               <w:tab w:val="right" w:leader="dot" w:pos="9962"/>
@@ -807,7 +807,7 @@
           <w:hyperlink w:anchor="_Toc163763441" w:history="1">
             <w:r>
               <w:rPr>
-                <w:rStyle w:val="Hipervnculo"/>
+                <w:rStyle w:val="Hyperlink"/>
                 <w:noProof/>
               </w:rPr>
               <w:t>1.2.</w:t>
@@ -824,7 +824,7 @@
             </w:r>
             <w:r>
               <w:rPr>
-                <w:rStyle w:val="Hipervnculo"/>
+                <w:rStyle w:val="Hyperlink"/>
                 <w:noProof/>
               </w:rPr>
               <w:t>Niveles de carga</w:t>
@@ -881,7 +881,7 @@
         </w:p>
         <w:p>
           <w:pPr>
-            <w:pStyle w:val="TDC1"/>
+            <w:pStyle w:val="TOC1"/>
             <w:tabs>
               <w:tab w:val="left" w:pos="1200"/>
               <w:tab w:val="right" w:leader="dot" w:pos="9962"/>
@@ -897,7 +897,7 @@
           <w:hyperlink w:anchor="_Toc163763442" w:history="1">
             <w:r>
               <w:rPr>
-                <w:rStyle w:val="Hipervnculo"/>
+                <w:rStyle w:val="Hyperlink"/>
                 <w:noProof/>
               </w:rPr>
               <w:t>2.</w:t>
@@ -914,7 +914,7 @@
             </w:r>
             <w:r>
               <w:rPr>
-                <w:rStyle w:val="Hipervnculo"/>
+                <w:rStyle w:val="Hyperlink"/>
                 <w:noProof/>
               </w:rPr>
               <w:t>Instalación y configuración de herramientas de pruebas de rendimiento</w:t>
@@ -971,7 +971,7 @@
         </w:p>
         <w:p>
           <w:pPr>
-            <w:pStyle w:val="TDC1"/>
+            <w:pStyle w:val="TOC1"/>
             <w:tabs>
               <w:tab w:val="left" w:pos="1200"/>
               <w:tab w:val="right" w:leader="dot" w:pos="9962"/>
@@ -987,7 +987,7 @@
           <w:hyperlink w:anchor="_Toc163763443" w:history="1">
             <w:r>
               <w:rPr>
-                <w:rStyle w:val="Hipervnculo"/>
+                <w:rStyle w:val="Hyperlink"/>
                 <w:noProof/>
               </w:rPr>
               <w:t>3.</w:t>
@@ -1004,7 +1004,7 @@
             </w:r>
             <w:r>
               <w:rPr>
-                <w:rStyle w:val="Hipervnculo"/>
+                <w:rStyle w:val="Hyperlink"/>
                 <w:noProof/>
               </w:rPr>
               <w:t>Metodología para la evaluación de escalabilidad</w:t>
@@ -1061,7 +1061,7 @@
         </w:p>
         <w:p>
           <w:pPr>
-            <w:pStyle w:val="TDC1"/>
+            <w:pStyle w:val="TOC1"/>
             <w:tabs>
               <w:tab w:val="right" w:leader="dot" w:pos="9962"/>
             </w:tabs>
@@ -1076,7 +1076,7 @@
           <w:hyperlink w:anchor="_Toc163763444" w:history="1">
             <w:r>
               <w:rPr>
-                <w:rStyle w:val="Hipervnculo"/>
+                <w:rStyle w:val="Hyperlink"/>
                 <w:noProof/>
               </w:rPr>
               <w:t>Síntesis</w:t>
@@ -1133,7 +1133,7 @@
         </w:p>
         <w:p>
           <w:pPr>
-            <w:pStyle w:val="TDC1"/>
+            <w:pStyle w:val="TOC1"/>
             <w:tabs>
               <w:tab w:val="right" w:leader="dot" w:pos="9962"/>
             </w:tabs>
@@ -1148,7 +1148,7 @@
           <w:hyperlink w:anchor="_Toc163763445" w:history="1">
             <w:r>
               <w:rPr>
-                <w:rStyle w:val="Hipervnculo"/>
+                <w:rStyle w:val="Hyperlink"/>
                 <w:noProof/>
               </w:rPr>
               <w:t>Material complementario</w:t>
@@ -1205,7 +1205,7 @@
         </w:p>
         <w:p>
           <w:pPr>
-            <w:pStyle w:val="TDC1"/>
+            <w:pStyle w:val="TOC1"/>
             <w:tabs>
               <w:tab w:val="right" w:leader="dot" w:pos="9962"/>
             </w:tabs>
@@ -1220,7 +1220,7 @@
           <w:hyperlink w:anchor="_Toc163763446" w:history="1">
             <w:r>
               <w:rPr>
-                <w:rStyle w:val="Hipervnculo"/>
+                <w:rStyle w:val="Hyperlink"/>
                 <w:noProof/>
               </w:rPr>
               <w:t>Glosario</w:t>
@@ -1277,7 +1277,7 @@
         </w:p>
         <w:p>
           <w:pPr>
-            <w:pStyle w:val="TDC1"/>
+            <w:pStyle w:val="TOC1"/>
             <w:tabs>
               <w:tab w:val="right" w:leader="dot" w:pos="9962"/>
             </w:tabs>
@@ -1292,7 +1292,7 @@
           <w:hyperlink w:anchor="_Toc163763447" w:history="1">
             <w:r>
               <w:rPr>
-                <w:rStyle w:val="Hipervnculo"/>
+                <w:rStyle w:val="Hyperlink"/>
                 <w:noProof/>
               </w:rPr>
               <w:t>Referencias bibliográficas</w:t>
@@ -1349,7 +1349,7 @@
         </w:p>
         <w:p>
           <w:pPr>
-            <w:pStyle w:val="TDC1"/>
+            <w:pStyle w:val="TOC1"/>
             <w:tabs>
               <w:tab w:val="right" w:leader="dot" w:pos="9962"/>
             </w:tabs>
@@ -1364,7 +1364,7 @@
           <w:hyperlink w:anchor="_Toc163763448" w:history="1">
             <w:r>
               <w:rPr>
-                <w:rStyle w:val="Hipervnculo"/>
+                <w:rStyle w:val="Hyperlink"/>
                 <w:noProof/>
               </w:rPr>
               <w:t>Créditos</w:t>
@@ -1428,7 +1428,7 @@
     </w:sdt>
     <w:p>
       <w:pPr>
-        <w:pStyle w:val="TDC1"/>
+        <w:pStyle w:val="TOC1"/>
       </w:pPr>
       <w:r>
         <w:br w:type="page"/>
@@ -1437,7 +1437,7 @@
     <w:p>
       <w:pPr>
         <w:sectPr>
-          <w:footerReference w:type="default" r:id="rId9"/>
+          <w:footerReference w:type="default" r:id="rId12"/>
           <w:pgSz w:w="12240" w:h="15840"/>
           <w:pgMar w:top="1701" w:right="1134" w:bottom="1134" w:left="1134" w:header="709" w:footer="709" w:gutter="0"/>
           <w:cols w:space="708"/>
@@ -1472,12 +1472,14 @@
       <w:r>
         <w:rPr>
           <w:rStyle w:val="Extranjerismo"/>
+          <w:lang w:val="es-ES"/>
         </w:rPr>
         <w:t>software</w:t>
       </w:r>
       <w:r>
         <w:rPr>
           <w:rStyle w:val="Extranjerismo"/>
+          <w:lang w:val="es-ES"/>
         </w:rPr>
         <w:t>”</w:t>
       </w:r>
@@ -1495,14 +1497,9 @@
       <w:r>
         <w:rPr>
           <w:rStyle w:val="Extranjerismo"/>
-        </w:rPr>
-        <w:t>software</w:t>
-      </w:r>
-      <w:r>
-        <w:rPr>
-          <w:rStyle w:val="Extranjerismo"/>
-        </w:rPr>
-        <w:t>”</w:t>
+          <w:lang w:val="es-ES"/>
+        </w:rPr>
+        <w:t>software”</w:t>
       </w:r>
       <w:r>
         <w:t xml:space="preserve"> relacionados con la operación de los servicios de teleinformática, una vez que están disponibles como servicios tecnológicos. Esto permite determinar, antes de que los sistemas sean implementados en producción, su capacidad, así como su habilidad para atender a la demanda de un número específico de usuarios.</w:t>
@@ -1531,7 +1528,7 @@
     <w:p/>
     <w:p>
       <w:pPr>
-        <w:pStyle w:val="Ttulo1"/>
+        <w:pStyle w:val="Heading1"/>
         <w:rPr>
           <w:lang w:val="es-CO"/>
         </w:rPr>
@@ -1573,14 +1570,86 @@
       <w:r>
         <w:rPr>
           <w:rStyle w:val="Extranjerismo"/>
-          <w:lang w:eastAsia="es-CO"/>
-        </w:rPr>
-        <w:t>software</w:t>
+          <w:lang w:val="es-ES" w:eastAsia="es-CO"/>
+        </w:rPr>
+        <w:t>software”</w:t>
+      </w:r>
+      <w:r>
+        <w:rPr>
+          <w:lang w:eastAsia="es-CO"/>
+        </w:rPr>
+        <w:t xml:space="preserve">; sin embargo, la mayoría de estas pruebas se centran en validar y certificar componentes, módulos o incluso flujos del proceso en un entorno controlado, disponiendo de equipos con gran capacidad a nivel de </w:t>
+      </w:r>
+      <w:r>
+        <w:rPr>
+          <w:lang w:eastAsia="es-CO"/>
+        </w:rPr>
+        <w:t>“</w:t>
       </w:r>
       <w:r>
         <w:rPr>
           <w:rStyle w:val="Extranjerismo"/>
-          <w:lang w:eastAsia="es-CO"/>
+          <w:lang w:val="es-ES" w:eastAsia="es-CO"/>
+        </w:rPr>
+        <w:t>hardware”</w:t>
+      </w:r>
+      <w:r>
+        <w:rPr>
+          <w:lang w:eastAsia="es-CO"/>
+        </w:rPr>
+        <w:t xml:space="preserve"> que soportan la solución de </w:t>
+      </w:r>
+      <w:r>
+        <w:rPr>
+          <w:lang w:eastAsia="es-CO"/>
+        </w:rPr>
+        <w:t>“</w:t>
+      </w:r>
+      <w:r>
+        <w:rPr>
+          <w:rStyle w:val="Extranjerismo"/>
+          <w:lang w:val="es-ES" w:eastAsia="es-CO"/>
+        </w:rPr>
+        <w:t>software”</w:t>
+      </w:r>
+      <w:r>
+        <w:rPr>
+          <w:lang w:eastAsia="es-CO"/>
+        </w:rPr>
+        <w:t>.</w:t>
+      </w:r>
+    </w:p>
+    <w:p>
+      <w:pPr>
+        <w:rPr>
+          <w:lang w:eastAsia="es-CO"/>
+        </w:rPr>
+      </w:pPr>
+      <w:r>
+        <w:rPr>
+          <w:lang w:eastAsia="es-CO"/>
+        </w:rPr>
+        <w:t xml:space="preserve">Es importante tener en cuenta que este tipo de </w:t>
+      </w:r>
+      <w:r>
+        <w:rPr>
+          <w:lang w:eastAsia="es-CO"/>
+        </w:rPr>
+        <w:t>“</w:t>
+      </w:r>
+      <w:proofErr w:type="spellStart"/>
+      <w:r>
+        <w:rPr>
+          <w:rStyle w:val="Extranjerismo"/>
+          <w:lang w:val="es-ES" w:eastAsia="es-CO"/>
+        </w:rPr>
+        <w:t>testing</w:t>
+      </w:r>
+      <w:proofErr w:type="spellEnd"/>
+      <w:r>
+        <w:rPr>
+          <w:rStyle w:val="Extranjerismo"/>
+          <w:lang w:val="es-ES" w:eastAsia="es-CO"/>
         </w:rPr>
         <w:t>”</w:t>
       </w:r>
@@ -1588,97 +1657,6 @@
         <w:rPr>
           <w:lang w:eastAsia="es-CO"/>
         </w:rPr>
-        <w:t xml:space="preserve">; sin embargo, la mayoría de estas pruebas se centran en validar y certificar componentes, módulos o incluso flujos del proceso en un entorno controlado, disponiendo de equipos con gran capacidad a nivel de </w:t>
-      </w:r>
-      <w:r>
-        <w:rPr>
-          <w:lang w:eastAsia="es-CO"/>
-        </w:rPr>
-        <w:t>“</w:t>
-      </w:r>
-      <w:r>
-        <w:rPr>
-          <w:rStyle w:val="Extranjerismo"/>
-          <w:lang w:eastAsia="es-CO"/>
-        </w:rPr>
-        <w:t>hardware</w:t>
-      </w:r>
-      <w:r>
-        <w:rPr>
-          <w:rStyle w:val="Extranjerismo"/>
-          <w:lang w:eastAsia="es-CO"/>
-        </w:rPr>
-        <w:t>”</w:t>
-      </w:r>
-      <w:r>
-        <w:rPr>
-          <w:lang w:eastAsia="es-CO"/>
-        </w:rPr>
-        <w:t xml:space="preserve"> que soportan la solución de </w:t>
-      </w:r>
-      <w:r>
-        <w:rPr>
-          <w:lang w:eastAsia="es-CO"/>
-        </w:rPr>
-        <w:t>“</w:t>
-      </w:r>
-      <w:r>
-        <w:rPr>
-          <w:rStyle w:val="Extranjerismo"/>
-          <w:lang w:eastAsia="es-CO"/>
-        </w:rPr>
-        <w:t>software</w:t>
-      </w:r>
-      <w:r>
-        <w:rPr>
-          <w:rStyle w:val="Extranjerismo"/>
-          <w:lang w:eastAsia="es-CO"/>
-        </w:rPr>
-        <w:t>”</w:t>
-      </w:r>
-      <w:r>
-        <w:rPr>
-          <w:lang w:eastAsia="es-CO"/>
-        </w:rPr>
-        <w:t>.</w:t>
-      </w:r>
-    </w:p>
-    <w:p>
-      <w:pPr>
-        <w:rPr>
-          <w:lang w:eastAsia="es-CO"/>
-        </w:rPr>
-      </w:pPr>
-      <w:r>
-        <w:rPr>
-          <w:lang w:eastAsia="es-CO"/>
-        </w:rPr>
-        <w:t xml:space="preserve">Es importante tener en cuenta que este tipo de </w:t>
-      </w:r>
-      <w:r>
-        <w:rPr>
-          <w:lang w:eastAsia="es-CO"/>
-        </w:rPr>
-        <w:t>“</w:t>
-      </w:r>
-      <w:r>
-        <w:rPr>
-          <w:rStyle w:val="Extranjerismo"/>
-          <w:lang w:eastAsia="es-CO"/>
-        </w:rPr>
-        <w:t>testing</w:t>
-      </w:r>
-      <w:r>
-        <w:rPr>
-          <w:rStyle w:val="Extranjerismo"/>
-          <w:lang w:eastAsia="es-CO"/>
-        </w:rPr>
-        <w:t>”</w:t>
-      </w:r>
-      <w:r>
-        <w:rPr>
-          <w:lang w:eastAsia="es-CO"/>
-        </w:rPr>
         <w:t xml:space="preserve"> minimiza el aseguramiento de la calidad del servicio, ya que no simula el posible potencial de carga y la aleatoriedad de las peticiones que puede recibir la aplicación en un entorno productivo, lo que imposibilita encontrar cuellos de botella en algún componente, m</w:t>
       </w:r>
       <w:r>
@@ -1723,7 +1701,7 @@
     </w:p>
     <w:p>
       <w:pPr>
-        <w:pStyle w:val="Ttulo3"/>
+        <w:pStyle w:val="Heading3"/>
       </w:pPr>
       <w:r>
         <w:lastRenderedPageBreak/>
@@ -1758,16 +1736,9 @@
       <w:r>
         <w:rPr>
           <w:rStyle w:val="Extranjerismo"/>
-          <w:lang w:eastAsia="es-CO"/>
-        </w:rPr>
-        <w:t>software</w:t>
-      </w:r>
-      <w:r>
-        <w:rPr>
-          <w:rStyle w:val="Extranjerismo"/>
-          <w:lang w:eastAsia="es-CO"/>
-        </w:rPr>
-        <w:t>”</w:t>
+          <w:lang w:val="es-ES" w:eastAsia="es-CO"/>
+        </w:rPr>
+        <w:t>software”</w:t>
       </w:r>
       <w:r>
         <w:rPr>
@@ -1791,7 +1762,7 @@
     </w:p>
     <w:p>
       <w:pPr>
-        <w:pStyle w:val="Prrafodelista"/>
+        <w:pStyle w:val="ListParagraph"/>
         <w:numPr>
           <w:ilvl w:val="0"/>
           <w:numId w:val="6"/>
@@ -1822,6 +1793,7 @@
           <w:rStyle w:val="Extranjerismo"/>
           <w:b/>
           <w:bCs/>
+          <w:lang w:val="es-ES"/>
         </w:rPr>
         <w:t>hardware</w:t>
       </w:r>
@@ -1830,6 +1802,7 @@
           <w:rStyle w:val="Extranjerismo"/>
           <w:b/>
           <w:bCs/>
+          <w:lang w:val="es-ES"/>
         </w:rPr>
         <w:t>”</w:t>
       </w:r>
@@ -1853,6 +1826,7 @@
           <w:rStyle w:val="Extranjerismo"/>
           <w:b/>
           <w:bCs/>
+          <w:lang w:val="es-ES"/>
         </w:rPr>
         <w:t>software”</w:t>
       </w:r>
@@ -1863,8 +1837,13 @@
         <w:t xml:space="preserve">. Ejemplo: pasar de almacenar en un servidor de base de datos local con MySQL versión 5.0 a un almacenamiento en </w:t>
       </w:r>
       <w:r>
-        <w:t>Amazon Web Services</w:t>
-      </w:r>
+        <w:t xml:space="preserve">Amazon Web </w:t>
+      </w:r>
+      <w:proofErr w:type="spellStart"/>
+      <w:r>
+        <w:t>Services</w:t>
+      </w:r>
+      <w:proofErr w:type="spellEnd"/>
       <w:r>
         <w:rPr>
           <w:lang w:eastAsia="es-CO"/>
@@ -1874,7 +1853,7 @@
     </w:p>
     <w:p>
       <w:pPr>
-        <w:pStyle w:val="Prrafodelista"/>
+        <w:pStyle w:val="ListParagraph"/>
         <w:numPr>
           <w:ilvl w:val="0"/>
           <w:numId w:val="6"/>
@@ -1905,16 +1884,9 @@
           <w:rStyle w:val="Extranjerismo"/>
           <w:b/>
           <w:bCs/>
-        </w:rPr>
-        <w:t>hardware</w:t>
-      </w:r>
-      <w:r>
-        <w:rPr>
-          <w:rStyle w:val="Extranjerismo"/>
-          <w:b/>
-          <w:bCs/>
-        </w:rPr>
-        <w:t>”</w:t>
+          <w:lang w:val="es-ES"/>
+        </w:rPr>
+        <w:t>hardware”</w:t>
       </w:r>
       <w:r>
         <w:rPr>
@@ -1957,7 +1929,7 @@
     </w:p>
     <w:p>
       <w:pPr>
-        <w:pStyle w:val="Ttulo3"/>
+        <w:pStyle w:val="Heading3"/>
       </w:pPr>
       <w:r>
         <w:lastRenderedPageBreak/>
@@ -1979,14 +1951,33 @@
       <w:r>
         <w:rPr>
           <w:rStyle w:val="Extranjerismo"/>
-          <w:lang w:eastAsia="es-CO"/>
-        </w:rPr>
-        <w:t>hardware</w:t>
+          <w:lang w:val="es-ES" w:eastAsia="es-CO"/>
+        </w:rPr>
+        <w:t>hardware”</w:t>
+      </w:r>
+      <w:r>
+        <w:rPr>
+          <w:lang w:eastAsia="es-CO"/>
+        </w:rPr>
+        <w:t xml:space="preserve"> dentro del sistema, aumentando más memoria RAM, más capacidad de almacenamiento del disco duro o agregando en nuevos </w:t>
+      </w:r>
+      <w:r>
+        <w:rPr>
+          <w:lang w:eastAsia="es-CO"/>
+        </w:rPr>
+        <w:t>“</w:t>
       </w:r>
       <w:r>
         <w:rPr>
           <w:rStyle w:val="Extranjerismo"/>
-          <w:lang w:eastAsia="es-CO"/>
+          <w:lang w:val="es-ES"/>
+        </w:rPr>
+        <w:t>slot</w:t>
+      </w:r>
+      <w:r>
+        <w:rPr>
+          <w:rStyle w:val="Extranjerismo"/>
+          <w:lang w:val="es-ES"/>
         </w:rPr>
         <w:t>”</w:t>
       </w:r>
@@ -1994,36 +1985,12 @@
         <w:rPr>
           <w:lang w:eastAsia="es-CO"/>
         </w:rPr>
-        <w:t xml:space="preserve"> dentro del sistema, aumentando más memoria RAM, más capacidad de almacenamiento del disco duro o agregando en nuevos </w:t>
-      </w:r>
-      <w:r>
-        <w:rPr>
-          <w:lang w:eastAsia="es-CO"/>
-        </w:rPr>
-        <w:t>“</w:t>
-      </w:r>
-      <w:r>
-        <w:rPr>
-          <w:rStyle w:val="Extranjerismo"/>
-        </w:rPr>
-        <w:t>slot</w:t>
-      </w:r>
-      <w:r>
-        <w:rPr>
-          <w:rStyle w:val="Extranjerismo"/>
-        </w:rPr>
-        <w:t>”</w:t>
-      </w:r>
-      <w:r>
-        <w:rPr>
-          <w:lang w:eastAsia="es-CO"/>
-        </w:rPr>
         <w:t xml:space="preserve"> componentes de los anteriormente mencionados.</w:t>
       </w:r>
     </w:p>
     <w:p>
       <w:pPr>
-        <w:pStyle w:val="Prrafodelista"/>
+        <w:pStyle w:val="ListParagraph"/>
         <w:numPr>
           <w:ilvl w:val="0"/>
           <w:numId w:val="7"/>
@@ -2056,16 +2023,9 @@
       <w:r>
         <w:rPr>
           <w:rStyle w:val="Extranjerismo"/>
-          <w:lang w:eastAsia="es-CO"/>
-        </w:rPr>
-        <w:t>software</w:t>
-      </w:r>
-      <w:r>
-        <w:rPr>
-          <w:rStyle w:val="Extranjerismo"/>
-          <w:lang w:eastAsia="es-CO"/>
-        </w:rPr>
-        <w:t>”</w:t>
+          <w:lang w:val="es-ES" w:eastAsia="es-CO"/>
+        </w:rPr>
+        <w:t>software”</w:t>
       </w:r>
       <w:r>
         <w:rPr>
@@ -2076,7 +2036,7 @@
     </w:p>
     <w:p>
       <w:pPr>
-        <w:pStyle w:val="Prrafodelista"/>
+        <w:pStyle w:val="ListParagraph"/>
         <w:numPr>
           <w:ilvl w:val="0"/>
           <w:numId w:val="7"/>
@@ -2109,16 +2069,9 @@
       <w:r>
         <w:rPr>
           <w:rStyle w:val="Extranjerismo"/>
-          <w:lang w:eastAsia="es-CO"/>
-        </w:rPr>
-        <w:t>hardware</w:t>
-      </w:r>
-      <w:r>
-        <w:rPr>
-          <w:rStyle w:val="Extranjerismo"/>
-          <w:lang w:eastAsia="es-CO"/>
-        </w:rPr>
-        <w:t>”</w:t>
+          <w:lang w:val="es-ES" w:eastAsia="es-CO"/>
+        </w:rPr>
+        <w:t>hardware”</w:t>
       </w:r>
       <w:r>
         <w:rPr>
@@ -2129,7 +2082,7 @@
     </w:p>
     <w:p>
       <w:pPr>
-        <w:pStyle w:val="Prrafodelista"/>
+        <w:pStyle w:val="ListParagraph"/>
         <w:numPr>
           <w:ilvl w:val="0"/>
           <w:numId w:val="7"/>
@@ -2162,16 +2115,9 @@
       <w:r>
         <w:rPr>
           <w:rStyle w:val="Extranjerismo"/>
-          <w:lang w:eastAsia="es-CO"/>
-        </w:rPr>
-        <w:t>hardware</w:t>
-      </w:r>
-      <w:r>
-        <w:rPr>
-          <w:rStyle w:val="Extranjerismo"/>
-          <w:lang w:eastAsia="es-CO"/>
-        </w:rPr>
-        <w:t>”</w:t>
+          <w:lang w:val="es-ES" w:eastAsia="es-CO"/>
+        </w:rPr>
+        <w:t>hardware”</w:t>
       </w:r>
       <w:r>
         <w:rPr>
@@ -2182,7 +2128,7 @@
     </w:p>
     <w:p>
       <w:pPr>
-        <w:pStyle w:val="Ttulo3"/>
+        <w:pStyle w:val="Heading3"/>
       </w:pPr>
       <w:r>
         <w:t>Escalabilidad horizontal</w:t>
@@ -2203,7 +2149,7 @@
     </w:p>
     <w:p>
       <w:pPr>
-        <w:pStyle w:val="Prrafodelista"/>
+        <w:pStyle w:val="ListParagraph"/>
         <w:numPr>
           <w:ilvl w:val="0"/>
           <w:numId w:val="8"/>
@@ -2256,7 +2202,7 @@
     </w:p>
     <w:p>
       <w:pPr>
-        <w:pStyle w:val="Prrafodelista"/>
+        <w:pStyle w:val="ListParagraph"/>
         <w:numPr>
           <w:ilvl w:val="0"/>
           <w:numId w:val="8"/>
@@ -2377,7 +2323,7 @@
     </w:p>
     <w:p>
       <w:pPr>
-        <w:pStyle w:val="Ttulo3"/>
+        <w:pStyle w:val="Heading3"/>
       </w:pPr>
       <w:r>
         <w:t>Acuerdo de Nivel de Servicio SLA</w:t>
@@ -2465,14 +2411,9 @@
       <w:r>
         <w:rPr>
           <w:rStyle w:val="Extranjerismo"/>
-        </w:rPr>
-        <w:t>software</w:t>
-      </w:r>
-      <w:r>
-        <w:rPr>
-          <w:rStyle w:val="Extranjerismo"/>
-        </w:rPr>
-        <w:t>”</w:t>
+          <w:lang w:val="es-ES"/>
+        </w:rPr>
+        <w:t>software”</w:t>
       </w:r>
       <w:r>
         <w:rPr>
@@ -2493,17 +2434,19 @@
         </w:rPr>
         <w:t>“</w:t>
       </w:r>
+      <w:proofErr w:type="spellStart"/>
       <w:r>
         <w:rPr>
           <w:rStyle w:val="Extranjerismo"/>
-          <w:lang w:eastAsia="es-CO"/>
+          <w:lang w:val="es-ES" w:eastAsia="es-CO"/>
         </w:rPr>
         <w:t>HelpCenter</w:t>
       </w:r>
+      <w:proofErr w:type="spellEnd"/>
       <w:r>
         <w:rPr>
           <w:rStyle w:val="Extranjerismo"/>
-          <w:lang w:eastAsia="es-CO"/>
+          <w:lang w:val="es-ES" w:eastAsia="es-CO"/>
         </w:rPr>
         <w:t>”</w:t>
       </w:r>
@@ -2552,7 +2495,7 @@
       <w:r>
         <w:rPr>
           <w:rStyle w:val="Extranjerismo"/>
-          <w:lang w:eastAsia="es-CO"/>
+          <w:lang w:val="es-ES" w:eastAsia="es-CO"/>
         </w:rPr>
         <w:t>target</w:t>
       </w:r>
@@ -2596,12 +2539,26 @@
         <w:rPr>
           <w:lang w:eastAsia="es-CO"/>
         </w:rPr>
-        <w:t>Según Mazano (2017) un SLA puede definir un punto del cual partir para la mejora continua en los procesos y procedimientos, ya que ofrece una adecuada medición en términos comunes entre ambas partes plasmadas en el documento a fin de realizar una renegociación y mejorar cada punto ya estipulado brindando una mejor experiencia de usuario y calidad en el servicio.</w:t>
-      </w:r>
-    </w:p>
-    <w:p>
-      <w:pPr>
-        <w:pStyle w:val="Ttulo3"/>
+        <w:t xml:space="preserve">Según </w:t>
+      </w:r>
+      <w:proofErr w:type="spellStart"/>
+      <w:r>
+        <w:rPr>
+          <w:lang w:eastAsia="es-CO"/>
+        </w:rPr>
+        <w:t>Mazano</w:t>
+      </w:r>
+      <w:proofErr w:type="spellEnd"/>
+      <w:r>
+        <w:rPr>
+          <w:lang w:eastAsia="es-CO"/>
+        </w:rPr>
+        <w:t xml:space="preserve"> (2017) un SLA puede definir un punto del cual partir para la mejora continua en los procesos y procedimientos, ya que ofrece una adecuada medición en términos comunes entre ambas partes plasmadas en el documento a fin de realizar una renegociación y mejorar cada punto ya estipulado brindando una mejor experiencia de usuario y calidad en el servicio.</w:t>
+      </w:r>
+    </w:p>
+    <w:p>
+      <w:pPr>
+        <w:pStyle w:val="Heading3"/>
       </w:pPr>
       <w:r>
         <w:t>Parámetros habituales</w:t>
@@ -2622,7 +2579,7 @@
     </w:p>
     <w:p>
       <w:pPr>
-        <w:pStyle w:val="Prrafodelista"/>
+        <w:pStyle w:val="ListParagraph"/>
         <w:numPr>
           <w:ilvl w:val="0"/>
           <w:numId w:val="9"/>
@@ -2641,7 +2598,7 @@
     </w:p>
     <w:p>
       <w:pPr>
-        <w:pStyle w:val="Prrafodelista"/>
+        <w:pStyle w:val="ListParagraph"/>
         <w:numPr>
           <w:ilvl w:val="0"/>
           <w:numId w:val="9"/>
@@ -2660,7 +2617,7 @@
     </w:p>
     <w:p>
       <w:pPr>
-        <w:pStyle w:val="Prrafodelista"/>
+        <w:pStyle w:val="ListParagraph"/>
         <w:numPr>
           <w:ilvl w:val="0"/>
           <w:numId w:val="9"/>
@@ -2680,7 +2637,7 @@
     </w:p>
     <w:p>
       <w:pPr>
-        <w:pStyle w:val="Prrafodelista"/>
+        <w:pStyle w:val="ListParagraph"/>
         <w:numPr>
           <w:ilvl w:val="0"/>
           <w:numId w:val="9"/>
@@ -2699,7 +2656,7 @@
     </w:p>
     <w:p>
       <w:pPr>
-        <w:pStyle w:val="Prrafodelista"/>
+        <w:pStyle w:val="ListParagraph"/>
         <w:numPr>
           <w:ilvl w:val="0"/>
           <w:numId w:val="9"/>
@@ -2738,7 +2695,7 @@
     </w:p>
     <w:p>
       <w:pPr>
-        <w:pStyle w:val="Ttulo3"/>
+        <w:pStyle w:val="Heading3"/>
       </w:pPr>
       <w:r>
         <w:t>Comparativa con una línea base</w:t>
@@ -2799,7 +2756,7 @@
     </w:p>
     <w:p>
       <w:pPr>
-        <w:pStyle w:val="Ttulo2"/>
+        <w:pStyle w:val="Heading2"/>
       </w:pPr>
       <w:bookmarkStart w:id="2" w:name="_Toc163763440"/>
       <w:r>
@@ -2835,7 +2792,7 @@
     </w:p>
     <w:p>
       <w:pPr>
-        <w:pStyle w:val="Prrafodelista"/>
+        <w:pStyle w:val="ListParagraph"/>
         <w:numPr>
           <w:ilvl w:val="0"/>
           <w:numId w:val="10"/>
@@ -2862,7 +2819,7 @@
     </w:p>
     <w:p>
       <w:pPr>
-        <w:pStyle w:val="Prrafodelista"/>
+        <w:pStyle w:val="ListParagraph"/>
         <w:numPr>
           <w:ilvl w:val="0"/>
           <w:numId w:val="10"/>
@@ -2889,7 +2846,7 @@
     </w:p>
     <w:p>
       <w:pPr>
-        <w:pStyle w:val="Prrafodelista"/>
+        <w:pStyle w:val="ListParagraph"/>
         <w:numPr>
           <w:ilvl w:val="0"/>
           <w:numId w:val="10"/>
@@ -2903,36 +2860,40 @@
         <w:rPr>
           <w:b/>
           <w:bCs/>
+          <w:lang w:val="en-US" w:eastAsia="es-CO"/>
+        </w:rPr>
+        <w:t>“Throughput”</w:t>
+      </w:r>
+      <w:r>
+        <w:rPr>
+          <w:lang w:val="en-US" w:eastAsia="es-CO"/>
+        </w:rPr>
+        <w:t xml:space="preserve">. </w:t>
+      </w:r>
+      <w:proofErr w:type="spellStart"/>
+      <w:r>
+        <w:rPr>
+          <w:lang w:val="en-US" w:eastAsia="es-CO"/>
+        </w:rPr>
+        <w:t>Según</w:t>
+      </w:r>
+      <w:proofErr w:type="spellEnd"/>
+      <w:r>
+        <w:rPr>
+          <w:lang w:val="en-US" w:eastAsia="es-CO"/>
+        </w:rPr>
+        <w:t xml:space="preserve"> Meier et al. </w:t>
+      </w:r>
+      <w:r>
+        <w:rPr>
           <w:lang w:val="es-419" w:eastAsia="es-CO"/>
         </w:rPr>
-        <w:t>“</w:t>
-      </w:r>
-      <w:r>
-        <w:rPr>
-          <w:b/>
-          <w:bCs/>
-          <w:lang w:val="es-419" w:eastAsia="es-CO"/>
-        </w:rPr>
-        <w:t>Throughput</w:t>
-      </w:r>
-      <w:r>
-        <w:rPr>
-          <w:b/>
-          <w:bCs/>
-          <w:lang w:val="es-419" w:eastAsia="es-CO"/>
-        </w:rPr>
-        <w:t>”</w:t>
-      </w:r>
-      <w:r>
-        <w:rPr>
-          <w:lang w:val="es-419" w:eastAsia="es-CO"/>
-        </w:rPr>
-        <w:t>. Según Meier et al. (2007) se refiere al número de unidades de trabajo que se puede manejar por unidad de tiempo (rendimiento) por ejemplo, las solicitudes por segundo, las solicitudes por día, visitas por segundo informe, por año, etc.</w:t>
-      </w:r>
-    </w:p>
-    <w:p>
-      <w:pPr>
-        <w:pStyle w:val="Prrafodelista"/>
+        <w:t>(2007) se refiere al número de unidades de trabajo que se puede manejar por unidad de tiempo (rendimiento) por ejemplo, las solicitudes por segundo, las solicitudes por día, visitas por segundo informe, por año, etc.</w:t>
+      </w:r>
+    </w:p>
+    <w:p>
+      <w:pPr>
+        <w:pStyle w:val="ListParagraph"/>
         <w:numPr>
           <w:ilvl w:val="0"/>
           <w:numId w:val="10"/>
@@ -2960,7 +2921,7 @@
     </w:p>
     <w:p>
       <w:pPr>
-        <w:pStyle w:val="Prrafodelista"/>
+        <w:pStyle w:val="ListParagraph"/>
         <w:numPr>
           <w:ilvl w:val="0"/>
           <w:numId w:val="10"/>
@@ -2999,7 +2960,7 @@
     </w:p>
     <w:p>
       <w:pPr>
-        <w:pStyle w:val="Prrafodelista"/>
+        <w:pStyle w:val="ListParagraph"/>
         <w:numPr>
           <w:ilvl w:val="0"/>
           <w:numId w:val="10"/>
@@ -3038,7 +2999,7 @@
     </w:p>
     <w:p>
       <w:pPr>
-        <w:pStyle w:val="Prrafodelista"/>
+        <w:pStyle w:val="ListParagraph"/>
         <w:numPr>
           <w:ilvl w:val="0"/>
           <w:numId w:val="10"/>
@@ -3065,7 +3026,7 @@
     </w:p>
     <w:p>
       <w:pPr>
-        <w:pStyle w:val="Prrafodelista"/>
+        <w:pStyle w:val="ListParagraph"/>
         <w:numPr>
           <w:ilvl w:val="0"/>
           <w:numId w:val="10"/>
@@ -3092,7 +3053,7 @@
     </w:p>
     <w:p>
       <w:pPr>
-        <w:pStyle w:val="Prrafodelista"/>
+        <w:pStyle w:val="ListParagraph"/>
         <w:numPr>
           <w:ilvl w:val="0"/>
           <w:numId w:val="10"/>
@@ -3119,7 +3080,7 @@
     </w:p>
     <w:p>
       <w:pPr>
-        <w:pStyle w:val="Prrafodelista"/>
+        <w:pStyle w:val="ListParagraph"/>
         <w:numPr>
           <w:ilvl w:val="0"/>
           <w:numId w:val="10"/>
@@ -3152,6 +3113,7 @@
       <w:r>
         <w:rPr>
           <w:rStyle w:val="Extranjerismo"/>
+          <w:lang w:val="es-ES"/>
         </w:rPr>
         <w:t>hardware”</w:t>
       </w:r>
@@ -3164,7 +3126,7 @@
     </w:p>
     <w:p>
       <w:pPr>
-        <w:pStyle w:val="Prrafodelista"/>
+        <w:pStyle w:val="ListParagraph"/>
         <w:numPr>
           <w:ilvl w:val="0"/>
           <w:numId w:val="10"/>
@@ -3192,7 +3154,7 @@
     </w:p>
     <w:p>
       <w:pPr>
-        <w:pStyle w:val="Prrafodelista"/>
+        <w:pStyle w:val="ListParagraph"/>
         <w:numPr>
           <w:ilvl w:val="0"/>
           <w:numId w:val="10"/>
@@ -3257,7 +3219,7 @@
           <w:noProof/>
         </w:rPr>
         <w:drawing>
-          <wp:inline distT="0" distB="0" distL="0" distR="0" wp14:anchorId="3D5EA4EA" wp14:editId="0F187E9E">
+          <wp:inline distT="0" distB="0" distL="0" distR="0" wp14:anchorId="3D5EA4EA" wp14:editId="4A7FFD03">
             <wp:extent cx="5282307" cy="2971165"/>
             <wp:effectExtent l="0" t="0" r="0" b="635"/>
             <wp:docPr id="843308689" name="Imagen 1">
@@ -3286,7 +3248,7 @@
                     </pic:cNvPicPr>
                   </pic:nvPicPr>
                   <pic:blipFill>
-                    <a:blip r:embed="rId10" cstate="print">
+                    <a:blip r:embed="rId13" cstate="print">
                       <a:extLst>
                         <a:ext uri="{28A0092B-C50C-407E-A947-70E740481C1C}">
                           <a14:useLocalDpi xmlns:a14="http://schemas.microsoft.com/office/drawing/2010/main" val="0"/>
@@ -3323,14 +3285,14 @@
         <w:ind w:firstLine="0"/>
         <w:jc w:val="center"/>
         <w:rPr>
-          <w:rStyle w:val="Hipervnculo"/>
+          <w:rStyle w:val="Hyperlink"/>
           <w:b/>
         </w:rPr>
       </w:pPr>
-      <w:hyperlink r:id="rId11" w:history="1">
+      <w:hyperlink r:id="rId14" w:history="1">
         <w:r>
           <w:rPr>
-            <w:rStyle w:val="Hipervnculo"/>
+            <w:rStyle w:val="Hyperlink"/>
             <w:b/>
           </w:rPr>
           <w:t>Enlace de reproducción del video</w:t>
@@ -3351,7 +3313,7 @@
     </w:p>
     <w:tbl>
       <w:tblPr>
-        <w:tblStyle w:val="Tablaconcuadrcula"/>
+        <w:tblStyle w:val="TableGrid"/>
         <w:tblW w:w="0" w:type="auto"/>
         <w:tblLook w:val="04A0" w:firstRow="1" w:lastRow="0" w:firstColumn="1" w:lastColumn="0" w:noHBand="0" w:noVBand="1"/>
       </w:tblPr>
@@ -3405,7 +3367,7 @@
           </w:p>
           <w:p>
             <w:pPr>
-              <w:pStyle w:val="Prrafodelista"/>
+              <w:pStyle w:val="ListParagraph"/>
               <w:numPr>
                 <w:ilvl w:val="0"/>
                 <w:numId w:val="14"/>
@@ -3437,7 +3399,7 @@
           </w:p>
           <w:p>
             <w:pPr>
-              <w:pStyle w:val="Prrafodelista"/>
+              <w:pStyle w:val="ListParagraph"/>
               <w:numPr>
                 <w:ilvl w:val="0"/>
                 <w:numId w:val="14"/>
@@ -3457,7 +3419,7 @@
           </w:p>
           <w:p>
             <w:pPr>
-              <w:pStyle w:val="Prrafodelista"/>
+              <w:pStyle w:val="ListParagraph"/>
               <w:numPr>
                 <w:ilvl w:val="0"/>
                 <w:numId w:val="14"/>
@@ -3477,7 +3439,7 @@
           </w:p>
           <w:p>
             <w:pPr>
-              <w:pStyle w:val="Prrafodelista"/>
+              <w:pStyle w:val="ListParagraph"/>
               <w:numPr>
                 <w:ilvl w:val="0"/>
                 <w:numId w:val="14"/>
@@ -3519,7 +3481,7 @@
     </w:p>
     <w:p>
       <w:pPr>
-        <w:pStyle w:val="Ttulo2"/>
+        <w:pStyle w:val="Heading2"/>
       </w:pPr>
       <w:bookmarkStart w:id="3" w:name="_Toc163763441"/>
       <w:r>
@@ -3568,7 +3530,7 @@
     </w:p>
     <w:p>
       <w:pPr>
-        <w:pStyle w:val="Prrafodelista"/>
+        <w:pStyle w:val="ListParagraph"/>
         <w:numPr>
           <w:ilvl w:val="0"/>
           <w:numId w:val="11"/>
@@ -3601,7 +3563,7 @@
     </w:p>
     <w:p>
       <w:pPr>
-        <w:pStyle w:val="Prrafodelista"/>
+        <w:pStyle w:val="ListParagraph"/>
         <w:numPr>
           <w:ilvl w:val="0"/>
           <w:numId w:val="11"/>
@@ -3641,7 +3603,7 @@
       <w:r>
         <w:rPr>
           <w:rStyle w:val="Extranjerismo"/>
-          <w:lang w:eastAsia="es-CO"/>
+          <w:lang w:val="es-ES" w:eastAsia="es-CO"/>
         </w:rPr>
         <w:t>test</w:t>
       </w:r>
@@ -3660,7 +3622,7 @@
     </w:p>
     <w:p>
       <w:pPr>
-        <w:pStyle w:val="Prrafodelista"/>
+        <w:pStyle w:val="ListParagraph"/>
         <w:numPr>
           <w:ilvl w:val="0"/>
           <w:numId w:val="11"/>
@@ -3693,7 +3655,7 @@
     </w:p>
     <w:p>
       <w:pPr>
-        <w:pStyle w:val="Prrafodelista"/>
+        <w:pStyle w:val="ListParagraph"/>
         <w:numPr>
           <w:ilvl w:val="0"/>
           <w:numId w:val="11"/>
@@ -3759,7 +3721,7 @@
     </w:p>
     <w:p>
       <w:pPr>
-        <w:pStyle w:val="Prrafodelista"/>
+        <w:pStyle w:val="ListParagraph"/>
         <w:numPr>
           <w:ilvl w:val="0"/>
           <w:numId w:val="12"/>
@@ -3793,6 +3755,7 @@
       <w:r>
         <w:rPr>
           <w:rStyle w:val="Extranjerismo"/>
+          <w:lang w:val="es-ES"/>
         </w:rPr>
         <w:t>hardware”</w:t>
       </w:r>
@@ -3808,28 +3771,25 @@
       <w:r>
         <w:rPr>
           <w:rStyle w:val="Extranjerismo"/>
-        </w:rPr>
-        <w:t>software</w:t>
-      </w:r>
+          <w:lang w:val="es-ES"/>
+        </w:rPr>
+        <w:t>software”</w:t>
+      </w:r>
+      <w:r>
+        <w:rPr>
+          <w:lang w:eastAsia="es-CO"/>
+        </w:rPr>
+        <w:t xml:space="preserve"> y la red pueden limitar el flujo de información y velocidad de transmisión, creando posibles cuellos de botella. Estos errores permiten a los “</w:t>
+      </w:r>
+      <w:proofErr w:type="spellStart"/>
       <w:r>
         <w:rPr>
           <w:rStyle w:val="Extranjerismo"/>
-        </w:rPr>
-        <w:t>”</w:t>
-      </w:r>
-      <w:r>
-        <w:rPr>
-          <w:lang w:eastAsia="es-CO"/>
-        </w:rPr>
-        <w:t xml:space="preserve"> y la red pueden limitar el flujo de información y velocidad de transmisión, creando posibles cuellos de botella. Estos errores permiten a los “</w:t>
-      </w:r>
-      <w:r>
-        <w:rPr>
-          <w:rStyle w:val="Extranjerismo"/>
-          <w:lang w:eastAsia="es-CO"/>
+          <w:lang w:val="es-ES" w:eastAsia="es-CO"/>
         </w:rPr>
         <w:t>testers</w:t>
       </w:r>
+      <w:proofErr w:type="spellEnd"/>
       <w:r>
         <w:rPr>
           <w:lang w:eastAsia="es-CO"/>
@@ -3839,7 +3799,7 @@
     </w:p>
     <w:p>
       <w:pPr>
-        <w:pStyle w:val="Prrafodelista"/>
+        <w:pStyle w:val="ListParagraph"/>
         <w:numPr>
           <w:ilvl w:val="0"/>
           <w:numId w:val="12"/>
@@ -3855,8 +3815,18 @@
           <w:bCs/>
           <w:lang w:eastAsia="es-CO"/>
         </w:rPr>
-        <w:t>Procesos zombies</w:t>
-      </w:r>
+        <w:t xml:space="preserve">Procesos </w:t>
+      </w:r>
+      <w:proofErr w:type="spellStart"/>
+      <w:r>
+        <w:rPr>
+          <w:b/>
+          <w:bCs/>
+          <w:lang w:eastAsia="es-CO"/>
+        </w:rPr>
+        <w:t>zombies</w:t>
+      </w:r>
+      <w:proofErr w:type="spellEnd"/>
       <w:r>
         <w:rPr>
           <w:lang w:eastAsia="es-CO"/>
@@ -3866,7 +3836,7 @@
       <w:r>
         <w:rPr>
           <w:rStyle w:val="Extranjerismo"/>
-          <w:lang w:eastAsia="es-CO"/>
+          <w:lang w:val="es-ES" w:eastAsia="es-CO"/>
         </w:rPr>
         <w:t>software</w:t>
       </w:r>
@@ -3879,27 +3849,34 @@
       <w:r>
         <w:rPr>
           <w:rStyle w:val="Extranjerismo"/>
-          <w:lang w:eastAsia="es-CO"/>
-        </w:rPr>
-        <w:t>hardware</w:t>
-      </w:r>
-      <w:r>
-        <w:rPr>
-          <w:rStyle w:val="Extranjerismo"/>
-          <w:lang w:eastAsia="es-CO"/>
-        </w:rPr>
-        <w:t>”</w:t>
-      </w:r>
-      <w:r>
-        <w:rPr>
-          <w:lang w:eastAsia="es-CO"/>
-        </w:rPr>
-        <w:t>, interconectados por la complejidad de las aplicaciones multifuncionales. Esta interacción crea una estructura de árbol donde los procesos están interrelacionados, pero cuando un proceso hijo finaliza y el padre no recicla correctamente este proceso finalizado, surge un “proceso zombie”. Las pruebas de resistencia son clave para detectar estos errores.</w:t>
-      </w:r>
-    </w:p>
-    <w:p>
-      <w:pPr>
-        <w:pStyle w:val="Prrafodelista"/>
+          <w:lang w:val="es-ES" w:eastAsia="es-CO"/>
+        </w:rPr>
+        <w:t>hardware”</w:t>
+      </w:r>
+      <w:r>
+        <w:rPr>
+          <w:lang w:eastAsia="es-CO"/>
+        </w:rPr>
+        <w:t xml:space="preserve">, interconectados por la complejidad de las aplicaciones multifuncionales. Esta interacción crea una estructura de árbol donde los procesos están interrelacionados, pero cuando un proceso hijo finaliza y el padre no recicla correctamente este proceso finalizado, surge un “proceso </w:t>
+      </w:r>
+      <w:proofErr w:type="spellStart"/>
+      <w:r>
+        <w:rPr>
+          <w:lang w:eastAsia="es-CO"/>
+        </w:rPr>
+        <w:t>zombie</w:t>
+      </w:r>
+      <w:proofErr w:type="spellEnd"/>
+      <w:r>
+        <w:rPr>
+          <w:lang w:eastAsia="es-CO"/>
+        </w:rPr>
+        <w:t>”. Las pruebas de resistencia son clave para detectar estos errores.</w:t>
+      </w:r>
+    </w:p>
+    <w:p>
+      <w:pPr>
+        <w:pStyle w:val="ListParagraph"/>
         <w:numPr>
           <w:ilvl w:val="0"/>
           <w:numId w:val="12"/>
@@ -3923,13 +3900,15 @@
         </w:rPr>
         <w:t xml:space="preserve">. Al igual que los procesos </w:t>
       </w:r>
+      <w:proofErr w:type="spellStart"/>
       <w:r>
         <w:t>zombie</w:t>
       </w:r>
+      <w:proofErr w:type="spellEnd"/>
       <w:r>
         <w:rPr>
           <w:rStyle w:val="Extranjerismo"/>
-          <w:lang w:eastAsia="es-CO"/>
+          <w:lang w:val="es-ES" w:eastAsia="es-CO"/>
         </w:rPr>
         <w:t>s</w:t>
       </w:r>
@@ -3942,7 +3921,7 @@
     </w:p>
     <w:p>
       <w:pPr>
-        <w:pStyle w:val="Prrafodelista"/>
+        <w:pStyle w:val="ListParagraph"/>
         <w:numPr>
           <w:ilvl w:val="0"/>
           <w:numId w:val="12"/>
@@ -3969,16 +3948,9 @@
       <w:r>
         <w:rPr>
           <w:rStyle w:val="Extranjerismo"/>
-          <w:lang w:eastAsia="es-CO"/>
-        </w:rPr>
-        <w:t>hardware</w:t>
-      </w:r>
-      <w:r>
-        <w:rPr>
-          <w:rStyle w:val="Extranjerismo"/>
-          <w:lang w:eastAsia="es-CO"/>
-        </w:rPr>
-        <w:t>”</w:t>
+          <w:lang w:val="es-ES" w:eastAsia="es-CO"/>
+        </w:rPr>
+        <w:t>hardware”</w:t>
       </w:r>
       <w:r>
         <w:rPr>
@@ -3996,7 +3968,7 @@
     </w:p>
     <w:p>
       <w:pPr>
-        <w:pStyle w:val="Prrafodelista"/>
+        <w:pStyle w:val="ListParagraph"/>
         <w:numPr>
           <w:ilvl w:val="0"/>
           <w:numId w:val="12"/>
@@ -4029,14 +4001,14 @@
       <w:r>
         <w:rPr>
           <w:rStyle w:val="Extranjerismo"/>
-          <w:lang w:eastAsia="es-CO"/>
+          <w:lang w:val="es-ES" w:eastAsia="es-CO"/>
         </w:rPr>
         <w:t>software</w:t>
       </w:r>
       <w:r>
         <w:rPr>
           <w:rStyle w:val="Extranjerismo"/>
-          <w:lang w:eastAsia="es-CO"/>
+          <w:lang w:val="es-ES" w:eastAsia="es-CO"/>
         </w:rPr>
         <w:t>”</w:t>
       </w:r>
@@ -4055,14 +4027,14 @@
       <w:r>
         <w:rPr>
           <w:rStyle w:val="Extranjerismo"/>
-          <w:lang w:eastAsia="es-CO"/>
+          <w:lang w:val="es-ES" w:eastAsia="es-CO"/>
         </w:rPr>
         <w:t>hardware</w:t>
       </w:r>
       <w:r>
         <w:rPr>
           <w:rStyle w:val="Extranjerismo"/>
-          <w:lang w:eastAsia="es-CO"/>
+          <w:lang w:val="es-ES" w:eastAsia="es-CO"/>
         </w:rPr>
         <w:t>”</w:t>
       </w:r>
@@ -4094,42 +4066,28 @@
       <w:r>
         <w:rPr>
           <w:rStyle w:val="Extranjerismo"/>
-          <w:lang w:eastAsia="es-CO"/>
-        </w:rPr>
-        <w:t>software</w:t>
+          <w:lang w:val="es-ES" w:eastAsia="es-CO"/>
+        </w:rPr>
+        <w:t>software”</w:t>
+      </w:r>
+      <w:r>
+        <w:rPr>
+          <w:lang w:eastAsia="es-CO"/>
+        </w:rPr>
+        <w:t xml:space="preserve">. Resulta crucial definir una hoja de ruta para las pruebas, lo que implica la necesidad de identificar el tipo de pruebas a ejecutar para establecer un plan basado en una metodología que evalúe la escalabilidad de un sistema de </w:t>
+      </w:r>
+      <w:r>
+        <w:rPr>
+          <w:lang w:eastAsia="es-CO"/>
+        </w:rPr>
+        <w:t>“</w:t>
       </w:r>
       <w:r>
         <w:rPr>
           <w:rStyle w:val="Extranjerismo"/>
-          <w:lang w:eastAsia="es-CO"/>
-        </w:rPr>
-        <w:t>”</w:t>
-      </w:r>
-      <w:r>
-        <w:rPr>
-          <w:lang w:eastAsia="es-CO"/>
-        </w:rPr>
-        <w:t xml:space="preserve">. Resulta crucial definir una hoja de ruta para las pruebas, lo que implica la necesidad de identificar el tipo de pruebas a ejecutar para establecer un plan basado en una metodología que evalúe la escalabilidad de un sistema de </w:t>
-      </w:r>
-      <w:r>
-        <w:rPr>
-          <w:lang w:eastAsia="es-CO"/>
-        </w:rPr>
-        <w:t>“</w:t>
-      </w:r>
-      <w:r>
-        <w:rPr>
-          <w:rStyle w:val="Extranjerismo"/>
-          <w:lang w:eastAsia="es-CO"/>
-        </w:rPr>
-        <w:t>software</w:t>
-      </w:r>
-      <w:r>
-        <w:rPr>
-          <w:rStyle w:val="Extranjerismo"/>
-          <w:lang w:eastAsia="es-CO"/>
-        </w:rPr>
-        <w:t>”</w:t>
+          <w:lang w:val="es-ES" w:eastAsia="es-CO"/>
+        </w:rPr>
+        <w:t>software”</w:t>
       </w:r>
       <w:r>
         <w:rPr>
@@ -4155,7 +4113,7 @@
     </w:p>
     <w:p>
       <w:pPr>
-        <w:pStyle w:val="Ttulo1"/>
+        <w:pStyle w:val="Heading1"/>
       </w:pPr>
       <w:bookmarkStart w:id="4" w:name="_Toc163763442"/>
       <w:r>
@@ -4198,12 +4156,14 @@
       <w:r>
         <w:rPr>
           <w:rStyle w:val="Extranjerismo"/>
+          <w:lang w:val="es-ES"/>
         </w:rPr>
         <w:t>premium</w:t>
       </w:r>
       <w:r>
         <w:rPr>
           <w:rStyle w:val="Extranjerismo"/>
+          <w:lang w:val="es-ES"/>
         </w:rPr>
         <w:t>”</w:t>
       </w:r>
@@ -4242,7 +4202,7 @@
     </w:p>
     <w:p>
       <w:pPr>
-        <w:pStyle w:val="Prrafodelista"/>
+        <w:pStyle w:val="ListParagraph"/>
         <w:numPr>
           <w:ilvl w:val="0"/>
           <w:numId w:val="13"/>
@@ -4307,7 +4267,7 @@
     </w:p>
     <w:p>
       <w:pPr>
-        <w:pStyle w:val="Prrafodelista"/>
+        <w:pStyle w:val="ListParagraph"/>
         <w:numPr>
           <w:ilvl w:val="0"/>
           <w:numId w:val="13"/>
@@ -4360,7 +4320,7 @@
     </w:p>
     <w:p>
       <w:pPr>
-        <w:pStyle w:val="Prrafodelista"/>
+        <w:pStyle w:val="ListParagraph"/>
         <w:numPr>
           <w:ilvl w:val="0"/>
           <w:numId w:val="13"/>
@@ -4399,7 +4359,7 @@
     </w:p>
     <w:p>
       <w:pPr>
-        <w:pStyle w:val="Prrafodelista"/>
+        <w:pStyle w:val="ListParagraph"/>
         <w:numPr>
           <w:ilvl w:val="0"/>
           <w:numId w:val="13"/>
@@ -4436,14 +4396,9 @@
       <w:r>
         <w:rPr>
           <w:rStyle w:val="Extranjerismo"/>
-        </w:rPr>
-        <w:t>software</w:t>
-      </w:r>
-      <w:r>
-        <w:rPr>
-          <w:rStyle w:val="Extranjerismo"/>
-        </w:rPr>
-        <w:t>”</w:t>
+          <w:lang w:val="es-ES"/>
+        </w:rPr>
+        <w:t>software”</w:t>
       </w:r>
       <w:r>
         <w:rPr>
@@ -4454,7 +4409,7 @@
     </w:p>
     <w:p>
       <w:pPr>
-        <w:pStyle w:val="Prrafodelista"/>
+        <w:pStyle w:val="ListParagraph"/>
         <w:numPr>
           <w:ilvl w:val="0"/>
           <w:numId w:val="13"/>
@@ -4491,12 +4446,14 @@
         </w:rPr>
         <w:t xml:space="preserve">Enseguida, realizaremos un ejercicio de instalación. Se ha seleccionado </w:t>
       </w:r>
+      <w:proofErr w:type="spellStart"/>
       <w:r>
         <w:rPr>
           <w:lang w:eastAsia="es-CO"/>
         </w:rPr>
         <w:t>JMeter</w:t>
       </w:r>
+      <w:proofErr w:type="spellEnd"/>
       <w:r>
         <w:rPr>
           <w:lang w:eastAsia="es-CO"/>
@@ -4516,8 +4473,13 @@
         </w:rPr>
         <w:t xml:space="preserve">Según Torres (2020) Java </w:t>
       </w:r>
-      <w:r>
-        <w:t>Development Kit</w:t>
+      <w:proofErr w:type="spellStart"/>
+      <w:r>
+        <w:t>Development</w:t>
+      </w:r>
+      <w:proofErr w:type="spellEnd"/>
+      <w:r>
+        <w:t xml:space="preserve"> Kit</w:t>
       </w:r>
       <w:r>
         <w:rPr>
@@ -4534,16 +4496,9 @@
       <w:r>
         <w:rPr>
           <w:rStyle w:val="Extranjerismo"/>
-          <w:lang w:eastAsia="es-CO"/>
-        </w:rPr>
-        <w:t>software</w:t>
-      </w:r>
-      <w:r>
-        <w:rPr>
-          <w:rStyle w:val="Extranjerismo"/>
-          <w:lang w:eastAsia="es-CO"/>
-        </w:rPr>
-        <w:t>”</w:t>
+          <w:lang w:val="es-ES" w:eastAsia="es-CO"/>
+        </w:rPr>
+        <w:t>software”</w:t>
       </w:r>
       <w:r>
         <w:rPr>
@@ -4564,12 +4519,14 @@
         </w:rPr>
         <w:t xml:space="preserve">Como se venía comentando, la aplicación gratuita </w:t>
       </w:r>
+      <w:proofErr w:type="spellStart"/>
       <w:r>
         <w:rPr>
           <w:lang w:eastAsia="es-CO"/>
         </w:rPr>
         <w:t>JMeter</w:t>
       </w:r>
+      <w:proofErr w:type="spellEnd"/>
       <w:r>
         <w:rPr>
           <w:lang w:eastAsia="es-CO"/>
@@ -4589,12 +4546,14 @@
         </w:rPr>
         <w:t xml:space="preserve">A continuación, le invitamos a observar un ejercicio práctico en el que se identifican los pasos de descarga de </w:t>
       </w:r>
+      <w:proofErr w:type="spellStart"/>
       <w:r>
         <w:rPr>
           <w:lang w:eastAsia="es-CO"/>
         </w:rPr>
         <w:t>JMeter</w:t>
       </w:r>
+      <w:proofErr w:type="spellEnd"/>
       <w:r>
         <w:rPr>
           <w:lang w:eastAsia="es-CO"/>
@@ -4623,12 +4582,14 @@
         <w:lastRenderedPageBreak/>
         <w:t xml:space="preserve">Instalar </w:t>
       </w:r>
+      <w:proofErr w:type="spellStart"/>
       <w:r>
         <w:rPr>
           <w:lang w:eastAsia="es-CO"/>
         </w:rPr>
         <w:t>JMeter</w:t>
       </w:r>
+      <w:proofErr w:type="spellEnd"/>
     </w:p>
     <w:p>
       <w:pPr>
@@ -4672,7 +4633,7 @@
                     </pic:cNvPicPr>
                   </pic:nvPicPr>
                   <pic:blipFill>
-                    <a:blip r:embed="rId12">
+                    <a:blip r:embed="rId15">
                       <a:extLst>
                         <a:ext uri="{28A0092B-C50C-407E-A947-70E740481C1C}">
                           <a14:useLocalDpi xmlns:a14="http://schemas.microsoft.com/office/drawing/2010/main" val="0"/>
@@ -4709,14 +4670,14 @@
         <w:ind w:firstLine="0"/>
         <w:jc w:val="center"/>
         <w:rPr>
-          <w:rStyle w:val="Hipervnculo"/>
+          <w:rStyle w:val="Hyperlink"/>
           <w:b/>
         </w:rPr>
       </w:pPr>
-      <w:hyperlink r:id="rId13" w:history="1">
+      <w:hyperlink r:id="rId16" w:history="1">
         <w:r>
           <w:rPr>
-            <w:rStyle w:val="Hipervnculo"/>
+            <w:rStyle w:val="Hyperlink"/>
             <w:b/>
           </w:rPr>
           <w:t>Enlace de reproducción del video</w:t>
@@ -4734,7 +4695,7 @@
     </w:p>
     <w:tbl>
       <w:tblPr>
-        <w:tblStyle w:val="Tablaconcuadrcula"/>
+        <w:tblStyle w:val="TableGrid"/>
         <w:tblW w:w="0" w:type="auto"/>
         <w:tblLook w:val="04A0" w:firstRow="1" w:lastRow="0" w:firstColumn="1" w:lastColumn="0" w:noHBand="0" w:noVBand="1"/>
       </w:tblPr>
@@ -4766,12 +4727,14 @@
               </w:rPr>
               <w:t xml:space="preserve">instala </w:t>
             </w:r>
+            <w:proofErr w:type="spellStart"/>
             <w:r>
               <w:rPr>
                 <w:b/>
               </w:rPr>
               <w:t>JMeter</w:t>
             </w:r>
+            <w:proofErr w:type="spellEnd"/>
           </w:p>
         </w:tc>
       </w:tr>
@@ -4784,17 +4747,24 @@
             <w:r>
               <w:t xml:space="preserve">El video presenta una introducción a la herramienta </w:t>
             </w:r>
+            <w:proofErr w:type="spellStart"/>
             <w:r>
               <w:t>JMeter</w:t>
             </w:r>
+            <w:proofErr w:type="spellEnd"/>
             <w:r>
               <w:t xml:space="preserve">, que permite realizar pruebas de carga, estrés y estabilidad de manera gratuita, ya que es de código abierto. Se explica cómo descargar e instalar Java </w:t>
             </w:r>
             <w:r>
               <w:t>“</w:t>
             </w:r>
-            <w:r>
-              <w:t>Development Kit</w:t>
+            <w:proofErr w:type="spellStart"/>
+            <w:r>
+              <w:t>Development</w:t>
+            </w:r>
+            <w:proofErr w:type="spellEnd"/>
+            <w:r>
+              <w:t xml:space="preserve"> Kit</w:t>
             </w:r>
             <w:r>
               <w:t>”</w:t>
@@ -4802,9 +4772,11 @@
             <w:r>
               <w:t xml:space="preserve"> (JDK) como requisito previo, así como la descarga e instalación de </w:t>
             </w:r>
+            <w:proofErr w:type="spellStart"/>
             <w:r>
               <w:t>JMeter</w:t>
             </w:r>
+            <w:proofErr w:type="spellEnd"/>
             <w:r>
               <w:t xml:space="preserve"> desde su página oficial. Se destacan las diferentes funcionalidades de la herramienta, como la creación de planes de prueba para aplicaciones web y no web, y la obtención de informes de rendimiento. Se proporcionan instrucciones detalladas sobre cómo descomprimir y ejecutar la herramienta una vez descargada. El video concluye con la presentación de </w:t>
             </w:r>
@@ -4812,9 +4784,11 @@
               <w:lastRenderedPageBreak/>
               <w:t xml:space="preserve">la interfaz de usuario de </w:t>
             </w:r>
+            <w:proofErr w:type="spellStart"/>
             <w:r>
               <w:t>JMeter</w:t>
             </w:r>
+            <w:proofErr w:type="spellEnd"/>
             <w:r>
               <w:t xml:space="preserve"> y la iniciación del proceso de diseño de una prueba de carga como ejemplo exploratorio del uso de la herramienta.</w:t>
             </w:r>
@@ -4885,7 +4859,7 @@
                     </pic:cNvPicPr>
                   </pic:nvPicPr>
                   <pic:blipFill>
-                    <a:blip r:embed="rId14">
+                    <a:blip r:embed="rId17">
                       <a:extLst>
                         <a:ext uri="{28A0092B-C50C-407E-A947-70E740481C1C}">
                           <a14:useLocalDpi xmlns:a14="http://schemas.microsoft.com/office/drawing/2010/main" val="0"/>
@@ -4922,14 +4896,14 @@
         <w:ind w:firstLine="0"/>
         <w:jc w:val="center"/>
         <w:rPr>
-          <w:rStyle w:val="Hipervnculo"/>
+          <w:rStyle w:val="Hyperlink"/>
           <w:b/>
         </w:rPr>
       </w:pPr>
-      <w:hyperlink r:id="rId15" w:history="1">
+      <w:hyperlink r:id="rId18" w:history="1">
         <w:r>
           <w:rPr>
-            <w:rStyle w:val="Hipervnculo"/>
+            <w:rStyle w:val="Hyperlink"/>
             <w:b/>
           </w:rPr>
           <w:t>Enlace de reproducción del video</w:t>
@@ -4938,7 +4912,7 @@
     </w:p>
     <w:tbl>
       <w:tblPr>
-        <w:tblStyle w:val="Tablaconcuadrcula"/>
+        <w:tblStyle w:val="TableGrid"/>
         <w:tblW w:w="0" w:type="auto"/>
         <w:tblLook w:val="04A0" w:firstRow="1" w:lastRow="0" w:firstColumn="1" w:lastColumn="0" w:noHBand="0" w:noVBand="1"/>
       </w:tblPr>
@@ -5010,12 +4984,14 @@
         </w:rPr>
         <w:t xml:space="preserve">Primer plan de pruebas con interfaz </w:t>
       </w:r>
+      <w:proofErr w:type="spellStart"/>
       <w:r>
         <w:rPr>
           <w:lang w:eastAsia="es-CO"/>
         </w:rPr>
         <w:t>JMeter</w:t>
       </w:r>
+      <w:proofErr w:type="spellEnd"/>
     </w:p>
     <w:p>
       <w:pPr>
@@ -5059,7 +5035,7 @@
                     </pic:cNvPicPr>
                   </pic:nvPicPr>
                   <pic:blipFill>
-                    <a:blip r:embed="rId16">
+                    <a:blip r:embed="rId19">
                       <a:extLst>
                         <a:ext uri="{28A0092B-C50C-407E-A947-70E740481C1C}">
                           <a14:useLocalDpi xmlns:a14="http://schemas.microsoft.com/office/drawing/2010/main" val="0"/>
@@ -5096,14 +5072,14 @@
         <w:ind w:firstLine="0"/>
         <w:jc w:val="center"/>
         <w:rPr>
-          <w:rStyle w:val="Hipervnculo"/>
+          <w:rStyle w:val="Hyperlink"/>
           <w:b/>
         </w:rPr>
       </w:pPr>
-      <w:hyperlink r:id="rId17" w:history="1">
+      <w:hyperlink r:id="rId20" w:history="1">
         <w:r>
           <w:rPr>
-            <w:rStyle w:val="Hipervnculo"/>
+            <w:rStyle w:val="Hyperlink"/>
             <w:b/>
           </w:rPr>
           <w:t>Enlace de reproducción del video</w:t>
@@ -5115,14 +5091,14 @@
         <w:ind w:firstLine="0"/>
         <w:jc w:val="center"/>
         <w:rPr>
-          <w:rStyle w:val="Hipervnculo"/>
+          <w:rStyle w:val="Hyperlink"/>
           <w:b/>
         </w:rPr>
       </w:pPr>
     </w:p>
     <w:tbl>
       <w:tblPr>
-        <w:tblStyle w:val="Tablaconcuadrcula"/>
+        <w:tblStyle w:val="TableGrid"/>
         <w:tblW w:w="0" w:type="auto"/>
         <w:tblLook w:val="04A0" w:firstRow="1" w:lastRow="0" w:firstColumn="1" w:lastColumn="0" w:noHBand="0" w:noVBand="1"/>
       </w:tblPr>
@@ -5154,12 +5130,14 @@
               </w:rPr>
               <w:t xml:space="preserve">primer plan de pruebas con interfaz </w:t>
             </w:r>
+            <w:proofErr w:type="spellStart"/>
             <w:r>
               <w:rPr>
                 <w:b/>
               </w:rPr>
               <w:t>JMeter</w:t>
             </w:r>
+            <w:proofErr w:type="spellEnd"/>
           </w:p>
         </w:tc>
       </w:tr>
@@ -5172,9 +5150,11 @@
             <w:r>
               <w:t xml:space="preserve">El video guía al espectador a través del proceso de creación de un primer plan de pruebas utilizando la interfaz de </w:t>
             </w:r>
+            <w:proofErr w:type="spellStart"/>
             <w:r>
               <w:t>JMeter</w:t>
             </w:r>
+            <w:proofErr w:type="spellEnd"/>
             <w:r>
               <w:t xml:space="preserve">. Se explica cómo abrir la interfaz y asignar un nombre al plan de pruebas. Se introduce el concepto de grupos de hilos, explicando que representan procesos simultáneos dentro de la aplicación. Se ilustra </w:t>
             </w:r>
@@ -5185,15 +5165,19 @@
             <w:r>
               <w:t>“</w:t>
             </w:r>
+            <w:proofErr w:type="spellStart"/>
             <w:r>
               <w:rPr>
                 <w:rStyle w:val="Extranjerismo"/>
+                <w:lang w:val="es-ES"/>
               </w:rPr>
               <w:t>proxies</w:t>
             </w:r>
+            <w:proofErr w:type="spellEnd"/>
             <w:r>
               <w:rPr>
                 <w:rStyle w:val="Extranjerismo"/>
+                <w:lang w:val="es-ES"/>
               </w:rPr>
               <w:t>”</w:t>
             </w:r>
@@ -5261,7 +5245,7 @@
                     </pic:cNvPicPr>
                   </pic:nvPicPr>
                   <pic:blipFill>
-                    <a:blip r:embed="rId18">
+                    <a:blip r:embed="rId21">
                       <a:extLst>
                         <a:ext uri="{28A0092B-C50C-407E-A947-70E740481C1C}">
                           <a14:useLocalDpi xmlns:a14="http://schemas.microsoft.com/office/drawing/2010/main" val="0"/>
@@ -5298,14 +5282,14 @@
         <w:ind w:firstLine="0"/>
         <w:jc w:val="center"/>
         <w:rPr>
-          <w:rStyle w:val="Hipervnculo"/>
+          <w:rStyle w:val="Hyperlink"/>
           <w:b/>
         </w:rPr>
       </w:pPr>
-      <w:hyperlink r:id="rId19" w:history="1">
+      <w:hyperlink r:id="rId22" w:history="1">
         <w:r>
           <w:rPr>
-            <w:rStyle w:val="Hipervnculo"/>
+            <w:rStyle w:val="Hyperlink"/>
             <w:b/>
           </w:rPr>
           <w:t>Enlace de reproducción del video</w:t>
@@ -5314,7 +5298,7 @@
     </w:p>
     <w:tbl>
       <w:tblPr>
-        <w:tblStyle w:val="Tablaconcuadrcula"/>
+        <w:tblStyle w:val="TableGrid"/>
         <w:tblW w:w="0" w:type="auto"/>
         <w:tblLook w:val="04A0" w:firstRow="1" w:lastRow="0" w:firstColumn="1" w:lastColumn="0" w:noHBand="0" w:noVBand="1"/>
       </w:tblPr>
@@ -5365,15 +5349,19 @@
             <w:r>
               <w:t xml:space="preserve">, </w:t>
             </w:r>
+            <w:proofErr w:type="spellStart"/>
             <w:r>
               <w:t>JMeter</w:t>
             </w:r>
+            <w:proofErr w:type="spellEnd"/>
             <w:r>
               <w:t xml:space="preserve"> utiliza este protocolo para aprender y replicar conexiones a través de un Proxy. Se guía al espectador a través de la configuración de un servidor Proxy en </w:t>
             </w:r>
+            <w:proofErr w:type="spellStart"/>
             <w:r>
               <w:t>JMeter</w:t>
             </w:r>
+            <w:proofErr w:type="spellEnd"/>
             <w:r>
               <w:t>, resaltando la importancia de asignar el grupo de hilos correspondiente para permitir su funcionamiento adecuado.</w:t>
             </w:r>
@@ -5438,7 +5426,7 @@
                     </pic:cNvPicPr>
                   </pic:nvPicPr>
                   <pic:blipFill>
-                    <a:blip r:embed="rId20">
+                    <a:blip r:embed="rId23">
                       <a:extLst>
                         <a:ext uri="{28A0092B-C50C-407E-A947-70E740481C1C}">
                           <a14:useLocalDpi xmlns:a14="http://schemas.microsoft.com/office/drawing/2010/main" val="0"/>
@@ -5475,14 +5463,14 @@
         <w:ind w:firstLine="0"/>
         <w:jc w:val="center"/>
         <w:rPr>
-          <w:rStyle w:val="Hipervnculo"/>
+          <w:rStyle w:val="Hyperlink"/>
           <w:b/>
         </w:rPr>
       </w:pPr>
-      <w:hyperlink r:id="rId21" w:history="1">
+      <w:hyperlink r:id="rId24" w:history="1">
         <w:r>
           <w:rPr>
-            <w:rStyle w:val="Hipervnculo"/>
+            <w:rStyle w:val="Hyperlink"/>
             <w:b/>
           </w:rPr>
           <w:t>Enlace de reproducción del video</w:t>
@@ -5491,7 +5479,7 @@
     </w:p>
     <w:tbl>
       <w:tblPr>
-        <w:tblStyle w:val="Tablaconcuadrcula"/>
+        <w:tblStyle w:val="TableGrid"/>
         <w:tblW w:w="0" w:type="auto"/>
         <w:tblLook w:val="04A0" w:firstRow="1" w:lastRow="0" w:firstColumn="1" w:lastColumn="0" w:noHBand="0" w:noVBand="1"/>
       </w:tblPr>
@@ -5575,12 +5563,14 @@
         <w:lastRenderedPageBreak/>
         <w:t xml:space="preserve">Peticiones en </w:t>
       </w:r>
+      <w:proofErr w:type="spellStart"/>
       <w:r>
         <w:rPr>
           <w:lang w:eastAsia="es-CO"/>
         </w:rPr>
         <w:t>JMeter</w:t>
       </w:r>
+      <w:proofErr w:type="spellEnd"/>
     </w:p>
     <w:p>
       <w:pPr>
@@ -5595,7 +5585,7 @@
           <w:noProof/>
         </w:rPr>
         <w:drawing>
-          <wp:inline distT="0" distB="0" distL="0" distR="0" wp14:anchorId="585232AD" wp14:editId="21C49F1A">
+          <wp:inline distT="0" distB="0" distL="0" distR="0" wp14:anchorId="585232AD" wp14:editId="0BC61E2B">
             <wp:extent cx="5286375" cy="2973453"/>
             <wp:effectExtent l="0" t="0" r="0" b="0"/>
             <wp:docPr id="802522867" name="Imagen 7">
@@ -5624,7 +5614,7 @@
                     </pic:cNvPicPr>
                   </pic:nvPicPr>
                   <pic:blipFill>
-                    <a:blip r:embed="rId22" cstate="print">
+                    <a:blip r:embed="rId25" cstate="print">
                       <a:extLst>
                         <a:ext uri="{28A0092B-C50C-407E-A947-70E740481C1C}">
                           <a14:useLocalDpi xmlns:a14="http://schemas.microsoft.com/office/drawing/2010/main" val="0"/>
@@ -5661,14 +5651,14 @@
         <w:ind w:firstLine="0"/>
         <w:jc w:val="center"/>
         <w:rPr>
-          <w:rStyle w:val="Hipervnculo"/>
+          <w:rStyle w:val="Hyperlink"/>
           <w:b/>
         </w:rPr>
       </w:pPr>
-      <w:hyperlink r:id="rId23" w:history="1">
+      <w:hyperlink r:id="rId26" w:history="1">
         <w:r>
           <w:rPr>
-            <w:rStyle w:val="Hipervnculo"/>
+            <w:rStyle w:val="Hyperlink"/>
             <w:b/>
           </w:rPr>
           <w:t>Enlace de reproducción del video</w:t>
@@ -5677,7 +5667,7 @@
     </w:p>
     <w:tbl>
       <w:tblPr>
-        <w:tblStyle w:val="Tablaconcuadrcula"/>
+        <w:tblStyle w:val="TableGrid"/>
         <w:tblW w:w="0" w:type="auto"/>
         <w:tblLook w:val="04A0" w:firstRow="1" w:lastRow="0" w:firstColumn="1" w:lastColumn="0" w:noHBand="0" w:noVBand="1"/>
       </w:tblPr>
@@ -5709,12 +5699,14 @@
               </w:rPr>
               <w:t xml:space="preserve">peticiones en </w:t>
             </w:r>
+            <w:proofErr w:type="spellStart"/>
             <w:r>
               <w:rPr>
                 <w:b/>
               </w:rPr>
               <w:t>JMeter</w:t>
             </w:r>
+            <w:proofErr w:type="spellEnd"/>
           </w:p>
         </w:tc>
       </w:tr>
@@ -5727,9 +5719,11 @@
             <w:r>
               <w:t xml:space="preserve">En el video, se muestra cómo se ejecuta y captura el comportamiento de un Proxy en </w:t>
             </w:r>
+            <w:proofErr w:type="spellStart"/>
             <w:r>
               <w:t>JMeter</w:t>
             </w:r>
+            <w:proofErr w:type="spellEnd"/>
             <w:r>
               <w:t xml:space="preserve"> mientras se navega por un sitio web. Se observa cómo se registran las solicitudes realizadas durante la navegación, desde la página de inicio hasta la confirmación de una compra. Se destaca la importancia de detener el Proxy una vez </w:t>
             </w:r>
@@ -5743,9 +5737,11 @@
             <w:r>
               <w:t xml:space="preserve"> la funcionalidad de </w:t>
             </w:r>
+            <w:proofErr w:type="spellStart"/>
             <w:r>
               <w:t>JMeter</w:t>
             </w:r>
+            <w:proofErr w:type="spellEnd"/>
             <w:r>
               <w:t xml:space="preserve"> para grabar y reproducir solicitudes, lo que permite simular procesos de manera concurrente.</w:t>
             </w:r>
@@ -5805,7 +5801,7 @@
           <w:noProof/>
         </w:rPr>
         <w:drawing>
-          <wp:inline distT="0" distB="0" distL="0" distR="0" wp14:anchorId="1C447380" wp14:editId="69E21821">
+          <wp:inline distT="0" distB="0" distL="0" distR="0" wp14:anchorId="1C447380" wp14:editId="6D4BB0AF">
             <wp:extent cx="4960559" cy="2790190"/>
             <wp:effectExtent l="0" t="0" r="0" b="0"/>
             <wp:docPr id="1226239626" name="Imagen 8">
@@ -5834,7 +5830,7 @@
                     </pic:cNvPicPr>
                   </pic:nvPicPr>
                   <pic:blipFill>
-                    <a:blip r:embed="rId24" cstate="print">
+                    <a:blip r:embed="rId27" cstate="print">
                       <a:extLst>
                         <a:ext uri="{28A0092B-C50C-407E-A947-70E740481C1C}">
                           <a14:useLocalDpi xmlns:a14="http://schemas.microsoft.com/office/drawing/2010/main" val="0"/>
@@ -5871,14 +5867,14 @@
         <w:ind w:firstLine="0"/>
         <w:jc w:val="center"/>
         <w:rPr>
-          <w:rStyle w:val="Hipervnculo"/>
+          <w:rStyle w:val="Hyperlink"/>
           <w:b/>
         </w:rPr>
       </w:pPr>
-      <w:hyperlink r:id="rId25" w:history="1">
+      <w:hyperlink r:id="rId28" w:history="1">
         <w:r>
           <w:rPr>
-            <w:rStyle w:val="Hipervnculo"/>
+            <w:rStyle w:val="Hyperlink"/>
             <w:b/>
           </w:rPr>
           <w:t>Enlace de reproducción del video</w:t>
@@ -5887,7 +5883,7 @@
     </w:p>
     <w:tbl>
       <w:tblPr>
-        <w:tblStyle w:val="Tablaconcuadrcula"/>
+        <w:tblStyle w:val="TableGrid"/>
         <w:tblW w:w="0" w:type="auto"/>
         <w:tblLook w:val="04A0" w:firstRow="1" w:lastRow="0" w:firstColumn="1" w:lastColumn="0" w:noHBand="0" w:noVBand="1"/>
       </w:tblPr>
@@ -5932,6 +5928,7 @@
                 <w:rStyle w:val="Extranjerismo"/>
                 <w:b/>
                 <w:bCs/>
+                <w:lang w:val="es-ES"/>
               </w:rPr>
               <w:t>script”</w:t>
             </w:r>
@@ -5957,76 +5954,66 @@
               <w:rPr>
                 <w:lang w:eastAsia="es-CO"/>
               </w:rPr>
+              <w:t>“S</w:t>
+            </w:r>
+            <w:proofErr w:type="spellStart"/>
+            <w:r>
+              <w:rPr>
+                <w:rStyle w:val="Extranjerismo"/>
+                <w:lang w:val="es-ES"/>
+              </w:rPr>
+              <w:t>cript</w:t>
+            </w:r>
+            <w:proofErr w:type="spellEnd"/>
+            <w:r>
+              <w:rPr>
+                <w:rStyle w:val="Extranjerismo"/>
+                <w:lang w:val="es-ES"/>
+              </w:rPr>
+              <w:t>”</w:t>
+            </w:r>
+            <w:r>
+              <w:t xml:space="preserve"> en </w:t>
+            </w:r>
+            <w:proofErr w:type="spellStart"/>
+            <w:r>
+              <w:t>JMeter</w:t>
+            </w:r>
+            <w:proofErr w:type="spellEnd"/>
+            <w:r>
+              <w:t xml:space="preserve"> </w:t>
+            </w:r>
+            <w:r>
+              <w:t xml:space="preserve">y reconfigurar el proceso utilizando prefijos para identificar las transacciones. Se resalta la importancia de nombrar adecuadamente las transacciones para facilitar la comprensión y organización del </w:t>
+            </w:r>
+            <w:r>
               <w:t>“</w:t>
             </w:r>
             <w:r>
               <w:rPr>
-                <w:lang w:eastAsia="es-CO"/>
-              </w:rPr>
-              <w:t>S</w:t>
-            </w:r>
-            <w:r>
-              <w:rPr>
                 <w:rStyle w:val="Extranjerismo"/>
-              </w:rPr>
-              <w:t>cript</w:t>
+                <w:lang w:val="es-ES"/>
+              </w:rPr>
+              <w:t>Script”</w:t>
+            </w:r>
+            <w:r>
+              <w:t xml:space="preserve">. </w:t>
+            </w:r>
+            <w:r>
+              <w:t>También s</w:t>
+            </w:r>
+            <w:r>
+              <w:t xml:space="preserve">e realiza una demostración práctica de cómo utilizar prefijos para asignar nombres a las transacciones y mejorar la claridad del </w:t>
+            </w:r>
+            <w:r>
+              <w:t>“</w:t>
             </w:r>
             <w:r>
               <w:rPr>
                 <w:rStyle w:val="Extranjerismo"/>
-              </w:rPr>
-              <w:t>”</w:t>
-            </w:r>
-            <w:r>
-              <w:t xml:space="preserve"> en </w:t>
-            </w:r>
-            <w:r>
-              <w:t>JMeter</w:t>
-            </w:r>
-            <w:r>
-              <w:t xml:space="preserve"> </w:t>
-            </w:r>
-            <w:r>
-              <w:t xml:space="preserve">y reconfigurar el proceso utilizando prefijos para identificar las transacciones. Se resalta la importancia de nombrar adecuadamente las transacciones para facilitar la comprensión y organización del </w:t>
-            </w:r>
-            <w:r>
-              <w:t>“</w:t>
-            </w:r>
-            <w:r>
-              <w:rPr>
-                <w:rStyle w:val="Extranjerismo"/>
-              </w:rPr>
-              <w:t>Script</w:t>
-            </w:r>
-            <w:r>
-              <w:rPr>
-                <w:rStyle w:val="Extranjerismo"/>
-              </w:rPr>
-              <w:t>”</w:t>
-            </w:r>
-            <w:r>
-              <w:t xml:space="preserve">. </w:t>
-            </w:r>
-            <w:r>
-              <w:t>También s</w:t>
-            </w:r>
-            <w:r>
-              <w:t xml:space="preserve">e realiza una demostración práctica de cómo utilizar prefijos para asignar nombres a las transacciones y mejorar la claridad del </w:t>
-            </w:r>
-            <w:r>
-              <w:t>“</w:t>
-            </w:r>
-            <w:r>
-              <w:rPr>
-                <w:rStyle w:val="Extranjerismo"/>
-              </w:rPr>
-              <w:t>Script</w:t>
-            </w:r>
-            <w:r>
-              <w:rPr>
-                <w:rStyle w:val="Extranjerismo"/>
-              </w:rPr>
-              <w:t>”</w:t>
+                <w:lang w:val="es-ES"/>
+              </w:rPr>
+              <w:t>Script”</w:t>
             </w:r>
             <w:r>
               <w:t>.</w:t>
@@ -6070,7 +6057,7 @@
           <w:noProof/>
         </w:rPr>
         <w:drawing>
-          <wp:inline distT="0" distB="0" distL="0" distR="0" wp14:anchorId="1047F2BA" wp14:editId="3E62A85F">
+          <wp:inline distT="0" distB="0" distL="0" distR="0" wp14:anchorId="1047F2BA" wp14:editId="53CCA7BC">
             <wp:extent cx="5045084" cy="2837734"/>
             <wp:effectExtent l="0" t="0" r="3175" b="1270"/>
             <wp:docPr id="899720171" name="Imagen 9">
@@ -6099,7 +6086,7 @@
                     </pic:cNvPicPr>
                   </pic:nvPicPr>
                   <pic:blipFill>
-                    <a:blip r:embed="rId26" cstate="print">
+                    <a:blip r:embed="rId29" cstate="print">
                       <a:extLst>
                         <a:ext uri="{28A0092B-C50C-407E-A947-70E740481C1C}">
                           <a14:useLocalDpi xmlns:a14="http://schemas.microsoft.com/office/drawing/2010/main" val="0"/>
@@ -6136,14 +6123,14 @@
         <w:ind w:firstLine="0"/>
         <w:jc w:val="center"/>
         <w:rPr>
-          <w:rStyle w:val="Hipervnculo"/>
+          <w:rStyle w:val="Hyperlink"/>
           <w:b/>
         </w:rPr>
       </w:pPr>
-      <w:hyperlink r:id="rId27" w:history="1">
+      <w:hyperlink r:id="rId30" w:history="1">
         <w:r>
           <w:rPr>
-            <w:rStyle w:val="Hipervnculo"/>
+            <w:rStyle w:val="Hyperlink"/>
             <w:b/>
           </w:rPr>
           <w:t>Enlace de reproducción del video</w:t>
@@ -6152,7 +6139,7 @@
     </w:p>
     <w:tbl>
       <w:tblPr>
-        <w:tblStyle w:val="Tablaconcuadrcula"/>
+        <w:tblStyle w:val="TableGrid"/>
         <w:tblW w:w="0" w:type="auto"/>
         <w:tblLook w:val="04A0" w:firstRow="1" w:lastRow="0" w:firstColumn="1" w:lastColumn="0" w:noHBand="0" w:noVBand="1"/>
       </w:tblPr>
@@ -6196,9 +6183,11 @@
             <w:r>
               <w:t xml:space="preserve">El video muestra cómo ejecutar un grupo de hilos en </w:t>
             </w:r>
+            <w:proofErr w:type="spellStart"/>
             <w:r>
               <w:t>JMeter</w:t>
             </w:r>
+            <w:proofErr w:type="spellEnd"/>
             <w:r>
               <w:t xml:space="preserve"> y añadir el receptor "Árbol de resultados" para visualizar la ejecución de los hilos. Se demuestra cómo identificar errores en las solicitudes mediante el análisis del árbol de resultados, destacando que las solicitudes exitosas se muestran en verde mientras que las fallidas muestran mensajes de error. Se explica cómo ejecutar múltiples veces el proceso y la configuración para enviar solicitudes concurrentemente, con ejemplos de intervalos de tiempo entre cada envío. Finalmente, se limpian los resultados anteriores antes de ejecutar el proceso nuevamente.</w:t>
             </w:r>
@@ -6226,7 +6215,7 @@
       </w:pPr>
       <w:r>
         <w:lastRenderedPageBreak/>
-        <w:t>Receptor de informe agregadolar</w:t>
+        <w:t>Receptor de informe agregado</w:t>
       </w:r>
     </w:p>
     <w:p>
@@ -6239,9 +6228,9 @@
           <w:noProof/>
         </w:rPr>
         <w:drawing>
-          <wp:inline distT="0" distB="0" distL="0" distR="0" wp14:anchorId="4302D0FC" wp14:editId="1434886E">
-            <wp:extent cx="5038725" cy="2834157"/>
-            <wp:effectExtent l="0" t="0" r="0" b="4445"/>
+          <wp:inline distT="0" distB="0" distL="0" distR="0" wp14:anchorId="4302D0FC" wp14:editId="3F73AD50">
+            <wp:extent cx="5051489" cy="2841463"/>
+            <wp:effectExtent l="0" t="0" r="3175" b="3810"/>
             <wp:docPr id="1806802774" name="Imagen 10">
               <a:extLst xmlns:a="http://schemas.openxmlformats.org/drawingml/2006/main">
                 <a:ext uri="{C183D7F6-B498-43B3-948B-1728B52AA6E4}">
@@ -6268,14 +6257,13 @@
                     </pic:cNvPicPr>
                   </pic:nvPicPr>
                   <pic:blipFill>
-                    <a:blip r:embed="rId28" cstate="print">
+                    <a:blip r:embed="rId31" cstate="print">
                       <a:extLst>
                         <a:ext uri="{28A0092B-C50C-407E-A947-70E740481C1C}">
                           <a14:useLocalDpi xmlns:a14="http://schemas.microsoft.com/office/drawing/2010/main" val="0"/>
                         </a:ext>
                       </a:extLst>
                     </a:blip>
-                    <a:srcRect/>
                     <a:stretch>
                       <a:fillRect/>
                     </a:stretch>
@@ -6283,7 +6271,7 @@
                   <pic:spPr bwMode="auto">
                     <a:xfrm>
                       <a:off x="0" y="0"/>
-                      <a:ext cx="5051715" cy="2841463"/>
+                      <a:ext cx="5051489" cy="2841463"/>
                     </a:xfrm>
                     <a:prstGeom prst="rect">
                       <a:avLst/>
@@ -6305,14 +6293,14 @@
         <w:ind w:firstLine="0"/>
         <w:jc w:val="center"/>
         <w:rPr>
-          <w:rStyle w:val="Hipervnculo"/>
+          <w:rStyle w:val="Hyperlink"/>
           <w:b/>
         </w:rPr>
       </w:pPr>
-      <w:hyperlink r:id="rId29" w:history="1">
+      <w:hyperlink r:id="rId32" w:history="1">
         <w:r>
           <w:rPr>
-            <w:rStyle w:val="Hipervnculo"/>
+            <w:rStyle w:val="Hyperlink"/>
             <w:b/>
           </w:rPr>
           <w:t>Enlace de reproducción del video</w:t>
@@ -6321,7 +6309,7 @@
     </w:p>
     <w:tbl>
       <w:tblPr>
-        <w:tblStyle w:val="Tablaconcuadrcula"/>
+        <w:tblStyle w:val="TableGrid"/>
         <w:tblW w:w="0" w:type="auto"/>
         <w:tblLook w:val="04A0" w:firstRow="1" w:lastRow="0" w:firstColumn="1" w:lastColumn="0" w:noHBand="0" w:noVBand="1"/>
       </w:tblPr>
@@ -6351,7 +6339,7 @@
               <w:rPr>
                 <w:b/>
               </w:rPr>
-              <w:t>receptor de informe agregadolar</w:t>
+              <w:t>receptor de informe agregado</w:t>
             </w:r>
           </w:p>
         </w:tc>
@@ -6365,15 +6353,19 @@
             <w:r>
               <w:t xml:space="preserve">El video introduce el receptor de informe agregado en </w:t>
             </w:r>
+            <w:proofErr w:type="spellStart"/>
             <w:r>
               <w:t>JMeter</w:t>
             </w:r>
+            <w:proofErr w:type="spellEnd"/>
             <w:r>
               <w:t xml:space="preserve">, que proporciona métricas importantes como el tiempo máximo y mínimo de respuesta de las solicitudes, el porcentaje de tiempo en línea, los errores, el rendimiento, el número de solicitudes por hora y la cantidad de kilobytes transferidos por segundo. Se explica cómo acceder a este receptor mediante la opción "Añadir receptor" en el grupo de hilos. Al ejecutar el proceso, el receptor de informe agregado muestra estadísticas detalladas, como la demora más larga y la capacidad de respuesta del servidor bajo carga. Se destaca la importancia de estas métricas para evaluar el rendimiento y la capacidad del servidor. Además, se menciona que existen otras herramientas en </w:t>
             </w:r>
+            <w:proofErr w:type="spellStart"/>
             <w:r>
               <w:t>JMeter</w:t>
             </w:r>
+            <w:proofErr w:type="spellEnd"/>
             <w:r>
               <w:t xml:space="preserve"> que se explorarán más adelante.</w:t>
             </w:r>
@@ -6427,7 +6419,7 @@
           <w:noProof/>
         </w:rPr>
         <w:drawing>
-          <wp:inline distT="0" distB="0" distL="0" distR="0" wp14:anchorId="633FF837" wp14:editId="4C69DC48">
+          <wp:inline distT="0" distB="0" distL="0" distR="0" wp14:anchorId="633FF837" wp14:editId="3350D7CD">
             <wp:extent cx="4758477" cy="2676525"/>
             <wp:effectExtent l="0" t="0" r="4445" b="0"/>
             <wp:docPr id="763078820" name="Imagen 11">
@@ -6456,7 +6448,7 @@
                     </pic:cNvPicPr>
                   </pic:nvPicPr>
                   <pic:blipFill>
-                    <a:blip r:embed="rId30" cstate="print">
+                    <a:blip r:embed="rId33" cstate="print">
                       <a:extLst>
                         <a:ext uri="{28A0092B-C50C-407E-A947-70E740481C1C}">
                           <a14:useLocalDpi xmlns:a14="http://schemas.microsoft.com/office/drawing/2010/main" val="0"/>
@@ -6493,14 +6485,14 @@
         <w:ind w:firstLine="0"/>
         <w:jc w:val="center"/>
         <w:rPr>
-          <w:rStyle w:val="Hipervnculo"/>
+          <w:rStyle w:val="Hyperlink"/>
           <w:b/>
         </w:rPr>
       </w:pPr>
-      <w:hyperlink r:id="rId31" w:history="1">
+      <w:hyperlink r:id="rId34" w:history="1">
         <w:r>
           <w:rPr>
-            <w:rStyle w:val="Hipervnculo"/>
+            <w:rStyle w:val="Hyperlink"/>
             <w:b/>
           </w:rPr>
           <w:t>Enlace de reproducción del video</w:t>
@@ -6509,7 +6501,7 @@
     </w:p>
     <w:tbl>
       <w:tblPr>
-        <w:tblStyle w:val="Tablaconcuadrcula"/>
+        <w:tblStyle w:val="TableGrid"/>
         <w:tblW w:w="0" w:type="auto"/>
         <w:tblLook w:val="04A0" w:firstRow="1" w:lastRow="0" w:firstColumn="1" w:lastColumn="0" w:noHBand="0" w:noVBand="1"/>
       </w:tblPr>
@@ -6554,6 +6546,7 @@
                 <w:rStyle w:val="Extranjerismo"/>
                 <w:b/>
                 <w:bCs/>
+                <w:lang w:val="es-ES"/>
               </w:rPr>
               <w:t>script”</w:t>
             </w:r>
@@ -6578,39 +6571,34 @@
             <w:r>
               <w:rPr>
                 <w:rStyle w:val="Extranjerismo"/>
-              </w:rPr>
-              <w:t>script</w:t>
-            </w:r>
-            <w:r>
-              <w:rPr>
-                <w:rStyle w:val="Extranjerismo"/>
-              </w:rPr>
-              <w:t>s</w:t>
-            </w:r>
-            <w:r>
-              <w:rPr>
-                <w:rStyle w:val="Extranjerismo"/>
-              </w:rPr>
-              <w:t>”</w:t>
+                <w:lang w:val="es-ES"/>
+              </w:rPr>
+              <w:t>scripts”</w:t>
             </w:r>
             <w:r>
               <w:t xml:space="preserve"> de </w:t>
             </w:r>
+            <w:proofErr w:type="spellStart"/>
             <w:r>
               <w:t>JMeter</w:t>
             </w:r>
+            <w:proofErr w:type="spellEnd"/>
             <w:r>
               <w:t xml:space="preserve">. Se introduce el concepto de temporizador para agregar retrasos entre solicitudes y se muestra cómo usar el temporizador constante y el temporizador aleatorio uniforme. Además, se discute la importancia de estas herramientas para simular el comportamiento humano al interactuar con una aplicación. Se menciona brevemente la posibilidad de realizar pruebas de estrés y pruebas de carga más densas utilizando múltiples clientes </w:t>
             </w:r>
+            <w:proofErr w:type="spellStart"/>
             <w:r>
               <w:t>JMeter</w:t>
             </w:r>
+            <w:proofErr w:type="spellEnd"/>
             <w:r>
               <w:t xml:space="preserve"> configurados en una red. Se destaca la abundante documentación disponible para explorar en mayor profundidad el uso de </w:t>
             </w:r>
+            <w:proofErr w:type="spellStart"/>
             <w:r>
               <w:t>JMeter</w:t>
             </w:r>
+            <w:proofErr w:type="spellEnd"/>
             <w:r>
               <w:t xml:space="preserve"> y cómo diseñar pruebas más elaboradas. Finalmente, se invita a los espectadores a seguir aprendiendo sobre esta herramienta y su aplicación en pruebas de rendimiento y carga.</w:t>
             </w:r>
@@ -6620,7 +6608,7 @@
     </w:tbl>
     <w:p>
       <w:pPr>
-        <w:pStyle w:val="Ttulo1"/>
+        <w:pStyle w:val="Heading1"/>
       </w:pPr>
       <w:bookmarkStart w:id="5" w:name="_Toc163763443"/>
       <w:r>
@@ -6644,7 +6632,7 @@
     </w:p>
     <w:p>
       <w:pPr>
-        <w:pStyle w:val="Prrafodelista"/>
+        <w:pStyle w:val="ListParagraph"/>
         <w:numPr>
           <w:ilvl w:val="0"/>
           <w:numId w:val="15"/>
@@ -6663,7 +6651,7 @@
     </w:p>
     <w:p>
       <w:pPr>
-        <w:pStyle w:val="Prrafodelista"/>
+        <w:pStyle w:val="ListParagraph"/>
         <w:numPr>
           <w:ilvl w:val="0"/>
           <w:numId w:val="15"/>
@@ -6682,7 +6670,7 @@
     </w:p>
     <w:p>
       <w:pPr>
-        <w:pStyle w:val="Prrafodelista"/>
+        <w:pStyle w:val="ListParagraph"/>
         <w:numPr>
           <w:ilvl w:val="0"/>
           <w:numId w:val="15"/>
@@ -6701,7 +6689,7 @@
     </w:p>
     <w:p>
       <w:pPr>
-        <w:pStyle w:val="Prrafodelista"/>
+        <w:pStyle w:val="ListParagraph"/>
         <w:numPr>
           <w:ilvl w:val="0"/>
           <w:numId w:val="15"/>
@@ -6720,7 +6708,7 @@
     </w:p>
     <w:p>
       <w:pPr>
-        <w:pStyle w:val="Prrafodelista"/>
+        <w:pStyle w:val="ListParagraph"/>
         <w:numPr>
           <w:ilvl w:val="0"/>
           <w:numId w:val="15"/>
@@ -6752,7 +6740,7 @@
     </w:p>
     <w:p>
       <w:pPr>
-        <w:pStyle w:val="Prrafodelista"/>
+        <w:pStyle w:val="ListParagraph"/>
         <w:numPr>
           <w:ilvl w:val="0"/>
           <w:numId w:val="16"/>
@@ -6779,7 +6767,7 @@
     </w:p>
     <w:p>
       <w:pPr>
-        <w:pStyle w:val="Prrafodelista"/>
+        <w:pStyle w:val="ListParagraph"/>
         <w:numPr>
           <w:ilvl w:val="0"/>
           <w:numId w:val="16"/>
@@ -6807,7 +6795,7 @@
     </w:p>
     <w:p>
       <w:pPr>
-        <w:pStyle w:val="Prrafodelista"/>
+        <w:pStyle w:val="ListParagraph"/>
         <w:numPr>
           <w:ilvl w:val="0"/>
           <w:numId w:val="16"/>
@@ -6834,7 +6822,7 @@
     </w:p>
     <w:p>
       <w:pPr>
-        <w:pStyle w:val="Prrafodelista"/>
+        <w:pStyle w:val="ListParagraph"/>
         <w:numPr>
           <w:ilvl w:val="0"/>
           <w:numId w:val="16"/>
@@ -6858,17 +6846,19 @@
         </w:rPr>
         <w:t>. Esta etapa, la más analítica, involucra definir la carga de trabajo esperada como referencia (número de conexiones, solicitudes, etc.), y establecer objetivos de rendimiento basados en la percepción del usuario, que pueden concretarse en acuerdos de nivel de servicio. También requiere seleccionar los subsistemas a testear, considerando la variedad de procesos de negocio y estimar el flujo de negocio para las pruebas. Adicionalmente, se puede realizar un “</w:t>
       </w:r>
+      <w:proofErr w:type="spellStart"/>
       <w:r>
         <w:rPr>
           <w:rStyle w:val="Extranjerismo"/>
-          <w:lang w:eastAsia="es-CO"/>
+          <w:lang w:val="es-ES" w:eastAsia="es-CO"/>
         </w:rPr>
         <w:t>benchmark</w:t>
       </w:r>
+      <w:proofErr w:type="spellEnd"/>
       <w:r>
         <w:rPr>
           <w:rStyle w:val="Extranjerismo"/>
-          <w:lang w:eastAsia="es-CO"/>
+          <w:lang w:val="es-ES" w:eastAsia="es-CO"/>
         </w:rPr>
         <w:t>”</w:t>
       </w:r>
@@ -6884,14 +6874,9 @@
       <w:r>
         <w:rPr>
           <w:rStyle w:val="Extranjerismo"/>
-        </w:rPr>
-        <w:t>software</w:t>
-      </w:r>
-      <w:r>
-        <w:rPr>
-          <w:rStyle w:val="Extranjerismo"/>
-        </w:rPr>
-        <w:t>”</w:t>
+          <w:lang w:val="es-ES"/>
+        </w:rPr>
+        <w:t>software”</w:t>
       </w:r>
       <w:r>
         <w:rPr>
@@ -6902,7 +6887,7 @@
     </w:p>
     <w:p>
       <w:pPr>
-        <w:pStyle w:val="Prrafodelista"/>
+        <w:pStyle w:val="ListParagraph"/>
         <w:numPr>
           <w:ilvl w:val="0"/>
           <w:numId w:val="16"/>
@@ -7021,10 +7006,10 @@
                     <pic:cNvPicPr/>
                   </pic:nvPicPr>
                   <pic:blipFill>
-                    <a:blip r:embed="rId32">
+                    <a:blip r:embed="rId35">
                       <a:extLst>
                         <a:ext uri="{96DAC541-7B7A-43D3-8B79-37D633B846F1}">
-                          <asvg:svgBlip xmlns:asvg="http://schemas.microsoft.com/office/drawing/2016/SVG/main" r:embed="rId33"/>
+                          <asvg:svgBlip xmlns:asvg="http://schemas.microsoft.com/office/drawing/2016/SVG/main" r:embed="rId36"/>
                         </a:ext>
                       </a:extLst>
                     </a:blip>
@@ -7236,10 +7221,10 @@
             <w:pPr>
               <w:pStyle w:val="TextoTablas"/>
             </w:pPr>
-            <w:hyperlink r:id="rId34" w:history="1">
+            <w:hyperlink r:id="rId37" w:history="1">
               <w:r>
                 <w:rPr>
-                  <w:rStyle w:val="Hipervnculo"/>
+                  <w:rStyle w:val="Hyperlink"/>
                 </w:rPr>
                 <w:t>https://www.oracle.com/java/technologies/javase/javase-jdk8-downloads.html</w:t>
               </w:r>
@@ -7286,11 +7271,39 @@
                 <w:lang w:val="es-CO"/>
               </w:rPr>
             </w:pPr>
-            <w:r>
-              <w:rPr>
-                <w:lang w:val="es-CO"/>
-              </w:rPr>
-              <w:t>Eruiz. (2022). Instalar Java JDK windows 10. [Video]. YouTube.</w:t>
+            <w:proofErr w:type="spellStart"/>
+            <w:r>
+              <w:rPr>
+                <w:lang w:val="en-US"/>
+              </w:rPr>
+              <w:t>Eruiz</w:t>
+            </w:r>
+            <w:proofErr w:type="spellEnd"/>
+            <w:r>
+              <w:rPr>
+                <w:lang w:val="en-US"/>
+              </w:rPr>
+              <w:t xml:space="preserve">. (2022). </w:t>
+            </w:r>
+            <w:proofErr w:type="spellStart"/>
+            <w:r>
+              <w:rPr>
+                <w:lang w:val="en-US"/>
+              </w:rPr>
+              <w:t>Instalar</w:t>
+            </w:r>
+            <w:proofErr w:type="spellEnd"/>
+            <w:r>
+              <w:rPr>
+                <w:lang w:val="en-US"/>
+              </w:rPr>
+              <w:t xml:space="preserve"> Java JDK windows 10. </w:t>
+            </w:r>
+            <w:r>
+              <w:rPr>
+                <w:lang w:val="es-CO"/>
+              </w:rPr>
+              <w:t>[Video]. YouTube.</w:t>
             </w:r>
           </w:p>
         </w:tc>
@@ -7322,10 +7335,10 @@
             <w:pPr>
               <w:pStyle w:val="TextoTablas"/>
             </w:pPr>
-            <w:hyperlink r:id="rId35" w:history="1">
+            <w:hyperlink r:id="rId38" w:history="1">
               <w:r>
                 <w:rPr>
-                  <w:rStyle w:val="Hipervnculo"/>
+                  <w:rStyle w:val="Hyperlink"/>
                 </w:rPr>
                 <w:t>https://www.youtube.com/watch?v=xr069CmHWcs</w:t>
               </w:r>
@@ -7381,12 +7394,14 @@
               </w:rPr>
               <w:t xml:space="preserve">Apache </w:t>
             </w:r>
+            <w:proofErr w:type="spellStart"/>
             <w:r>
               <w:rPr>
                 <w:lang w:val="es-CO"/>
               </w:rPr>
               <w:t>JMeter</w:t>
             </w:r>
+            <w:proofErr w:type="spellEnd"/>
             <w:r>
               <w:rPr>
                 <w:lang w:val="es-CO"/>
@@ -7438,22 +7453,22 @@
             <w:pPr>
               <w:pStyle w:val="TextoTablas"/>
             </w:pPr>
-            <w:hyperlink r:id="rId36" w:history="1">
+            <w:hyperlink r:id="rId39" w:history="1">
               <w:r>
                 <w:rPr>
-                  <w:rStyle w:val="Hipervnculo"/>
+                  <w:rStyle w:val="Hyperlink"/>
                 </w:rPr>
                 <w:t>https://</w:t>
               </w:r>
               <w:r>
                 <w:rPr>
-                  <w:rStyle w:val="Hipervnculo"/>
+                  <w:rStyle w:val="Hyperlink"/>
                 </w:rPr>
                 <w:t>JMeter</w:t>
               </w:r>
               <w:r>
                 <w:rPr>
-                  <w:rStyle w:val="Hipervnculo"/>
+                  <w:rStyle w:val="Hyperlink"/>
                 </w:rPr>
                 <w:t>.apache.org/</w:t>
               </w:r>
@@ -7548,10 +7563,10 @@
             <w:pPr>
               <w:pStyle w:val="TextoTablas"/>
             </w:pPr>
-            <w:hyperlink r:id="rId37" w:history="1">
+            <w:hyperlink r:id="rId40" w:history="1">
               <w:r>
                 <w:rPr>
-                  <w:rStyle w:val="Hipervnculo"/>
+                  <w:rStyle w:val="Hyperlink"/>
                 </w:rPr>
                 <w:t>https://maven.apache.org/</w:t>
               </w:r>
@@ -7604,12 +7619,14 @@
               </w:rPr>
               <w:t xml:space="preserve">Bravo, N. (2015). Pruebas de Carga &amp; Stress: </w:t>
             </w:r>
+            <w:proofErr w:type="spellStart"/>
             <w:r>
               <w:rPr>
                 <w:lang w:val="es-CO"/>
               </w:rPr>
               <w:t>JMeter</w:t>
             </w:r>
+            <w:proofErr w:type="spellEnd"/>
             <w:r>
               <w:rPr>
                 <w:lang w:val="es-CO"/>
@@ -7646,10 +7663,10 @@
             <w:pPr>
               <w:pStyle w:val="TextoTablas"/>
             </w:pPr>
-            <w:hyperlink r:id="rId38" w:history="1">
+            <w:hyperlink r:id="rId41" w:history="1">
               <w:r>
                 <w:rPr>
-                  <w:rStyle w:val="Hipervnculo"/>
+                  <w:rStyle w:val="Hyperlink"/>
                 </w:rPr>
                 <w:t>https://www.youtube.com/watch?v=CdH9Y3MQ33g</w:t>
               </w:r>
@@ -7734,14 +7751,9 @@
       <w:r>
         <w:rPr>
           <w:rStyle w:val="Extranjerismo"/>
-        </w:rPr>
-        <w:t>software</w:t>
-      </w:r>
-      <w:r>
-        <w:rPr>
-          <w:rStyle w:val="Extranjerismo"/>
-        </w:rPr>
-        <w:t>”</w:t>
+          <w:lang w:val="es-ES"/>
+        </w:rPr>
+        <w:t>software”</w:t>
       </w:r>
       <w:r>
         <w:rPr>
@@ -7764,14 +7776,17 @@
         </w:rPr>
         <w:t>“</w:t>
       </w:r>
+      <w:proofErr w:type="spellStart"/>
       <w:r>
         <w:rPr>
           <w:rStyle w:val="Extranjerismo"/>
           <w:b/>
           <w:bCs/>
+          <w:lang w:val="es-ES"/>
         </w:rPr>
         <w:t>Cluster</w:t>
       </w:r>
+      <w:proofErr w:type="spellEnd"/>
       <w:r>
         <w:rPr>
           <w:b/>
@@ -7795,6 +7810,7 @@
       <w:r>
         <w:rPr>
           <w:rStyle w:val="Extranjerismo"/>
+          <w:lang w:val="es-ES"/>
         </w:rPr>
         <w:t>hardware”</w:t>
       </w:r>
@@ -7852,14 +7868,9 @@
       <w:r>
         <w:rPr>
           <w:rStyle w:val="Extranjerismo"/>
-        </w:rPr>
-        <w:t>software</w:t>
-      </w:r>
-      <w:r>
-        <w:rPr>
-          <w:rStyle w:val="Extranjerismo"/>
-        </w:rPr>
-        <w:t>”</w:t>
+          <w:lang w:val="es-ES"/>
+        </w:rPr>
+        <w:t>software”</w:t>
       </w:r>
       <w:r>
         <w:rPr>
@@ -7887,234 +7898,155 @@
           <w:rStyle w:val="Extranjerismo"/>
           <w:b/>
           <w:bCs/>
-        </w:rPr>
-        <w:t>Key Performance Indicators</w:t>
-      </w:r>
-      <w:r>
-        <w:rPr>
-          <w:b/>
-          <w:bCs/>
-          <w:lang w:eastAsia="es-CO"/>
-        </w:rPr>
-        <w:t>”</w:t>
-      </w:r>
-      <w:r>
-        <w:rPr>
-          <w:lang w:eastAsia="es-CO"/>
-        </w:rPr>
-        <w:t>: indicador clave o medidor de desempeño o indicador clave de rendimiento, es una medida del nivel del rendimiento de un proceso.</w:t>
-      </w:r>
-    </w:p>
-    <w:p>
-      <w:pPr>
-        <w:rPr>
-          <w:lang w:eastAsia="es-CO"/>
-        </w:rPr>
-      </w:pPr>
-      <w:r>
-        <w:rPr>
-          <w:b/>
-          <w:bCs/>
-          <w:lang w:eastAsia="es-CO"/>
-        </w:rPr>
-        <w:t>Línea base</w:t>
-      </w:r>
-      <w:r>
-        <w:rPr>
-          <w:lang w:eastAsia="es-CO"/>
-        </w:rPr>
-        <w:t>: según el estándar de la IEEE es una especificación o producto que ha sido revisado formalmente, sobre el que se ha llegado a un acuerdo, y que de ahí en adelante servirá como base para un desarrollo posterior que puede cambiarse solamente a través de procedimientos formales de control de cambios.</w:t>
-      </w:r>
-    </w:p>
-    <w:p>
-      <w:pPr>
-        <w:rPr>
-          <w:lang w:eastAsia="es-CO"/>
-        </w:rPr>
-      </w:pPr>
+          <w:lang w:val="es-ES"/>
+        </w:rPr>
+        <w:t xml:space="preserve">Key Performance </w:t>
+      </w:r>
+      <w:proofErr w:type="spellStart"/>
       <w:r>
         <w:rPr>
           <w:rStyle w:val="Extranjerismo"/>
           <w:b/>
           <w:bCs/>
-        </w:rPr>
-        <w:lastRenderedPageBreak/>
-        <w:t>“</w:t>
-      </w:r>
+          <w:lang w:val="es-ES"/>
+        </w:rPr>
+        <w:t>Indicators</w:t>
+      </w:r>
+      <w:proofErr w:type="spellEnd"/>
+      <w:r>
+        <w:rPr>
+          <w:b/>
+          <w:bCs/>
+          <w:lang w:eastAsia="es-CO"/>
+        </w:rPr>
+        <w:t>”</w:t>
+      </w:r>
+      <w:r>
+        <w:rPr>
+          <w:lang w:eastAsia="es-CO"/>
+        </w:rPr>
+        <w:t>: indicador clave o medidor de desempeño o indicador clave de rendimiento, es una medida del nivel del rendimiento de un proceso.</w:t>
+      </w:r>
+    </w:p>
+    <w:p>
+      <w:pPr>
+        <w:rPr>
+          <w:lang w:eastAsia="es-CO"/>
+        </w:rPr>
+      </w:pPr>
+      <w:r>
+        <w:rPr>
+          <w:b/>
+          <w:bCs/>
+          <w:lang w:eastAsia="es-CO"/>
+        </w:rPr>
+        <w:t>Línea base</w:t>
+      </w:r>
+      <w:r>
+        <w:rPr>
+          <w:lang w:eastAsia="es-CO"/>
+        </w:rPr>
+        <w:t>: según el estándar de la IEEE es una especificación o producto que ha sido revisado formalmente, sobre el que se ha llegado a un acuerdo, y que de ahí en adelante servirá como base para un desarrollo posterior que puede cambiarse solamente a través de procedimientos formales de control de cambios.</w:t>
+      </w:r>
+    </w:p>
+    <w:p>
+      <w:pPr>
+        <w:rPr>
+          <w:lang w:eastAsia="es-CO"/>
+        </w:rPr>
+      </w:pPr>
       <w:r>
         <w:rPr>
           <w:rStyle w:val="Extranjerismo"/>
           <w:b/>
           <w:bCs/>
-        </w:rPr>
-        <w:t>Memory leaks</w:t>
-      </w:r>
+          <w:lang w:val="es-ES"/>
+        </w:rPr>
+        <w:lastRenderedPageBreak/>
+        <w:t>“</w:t>
+      </w:r>
+      <w:proofErr w:type="spellStart"/>
       <w:r>
         <w:rPr>
           <w:rStyle w:val="Extranjerismo"/>
           <w:b/>
           <w:bCs/>
-        </w:rPr>
-        <w:t>”</w:t>
-      </w:r>
-      <w:r>
-        <w:rPr>
-          <w:lang w:eastAsia="es-CO"/>
-        </w:rPr>
-        <w:t xml:space="preserve">: una fuga de memoria es un error de </w:t>
-      </w:r>
-      <w:r>
-        <w:t>“</w:t>
-      </w:r>
-      <w:r>
-        <w:rPr>
-          <w:rStyle w:val="Extranjerismo"/>
-        </w:rPr>
-        <w:t>software</w:t>
-      </w:r>
-      <w:r>
-        <w:rPr>
-          <w:rStyle w:val="Extranjerismo"/>
-        </w:rPr>
-        <w:t>”</w:t>
-      </w:r>
-      <w:r>
-        <w:rPr>
-          <w:lang w:eastAsia="es-CO"/>
-        </w:rPr>
-        <w:t xml:space="preserve"> que ocurre cuando un bloque de memoria reservada no es liberado en una transacción.</w:t>
-      </w:r>
-    </w:p>
-    <w:p>
-      <w:pPr>
-        <w:rPr>
-          <w:lang w:eastAsia="es-CO"/>
-        </w:rPr>
-      </w:pPr>
-      <w:r>
-        <w:rPr>
-          <w:b/>
-          <w:bCs/>
-          <w:lang w:eastAsia="es-CO"/>
-        </w:rPr>
-        <w:t>Mesa de ayuda</w:t>
-      </w:r>
-      <w:r>
-        <w:rPr>
-          <w:lang w:eastAsia="es-CO"/>
-        </w:rPr>
-        <w:t>: es un conjunto de recursos tecnológicos y humanos, para prestar servicios con la posibilidad de gestionar y solucionar todas las posibles incidencias de manera integral, junto con la atención de requerimientos relacionados con las Tecnologías de la Información y la Comunicación (TIC).</w:t>
-      </w:r>
-    </w:p>
-    <w:p>
-      <w:pPr>
-        <w:rPr>
-          <w:lang w:eastAsia="es-CO"/>
-        </w:rPr>
-      </w:pPr>
-      <w:r>
-        <w:rPr>
-          <w:b/>
-          <w:bCs/>
-          <w:lang w:eastAsia="es-CO"/>
-        </w:rPr>
-        <w:t>“</w:t>
-      </w:r>
+          <w:lang w:val="es-ES"/>
+        </w:rPr>
+        <w:t>Memory</w:t>
+      </w:r>
+      <w:proofErr w:type="spellEnd"/>
       <w:r>
         <w:rPr>
           <w:rStyle w:val="Extranjerismo"/>
           <w:b/>
           <w:bCs/>
-        </w:rPr>
-        <w:t>Offline</w:t>
-      </w:r>
-      <w:r>
-        <w:rPr>
-          <w:b/>
-          <w:bCs/>
-          <w:lang w:eastAsia="es-CO"/>
-        </w:rPr>
-        <w:t>”</w:t>
-      </w:r>
-      <w:r>
-        <w:rPr>
-          <w:lang w:eastAsia="es-CO"/>
-        </w:rPr>
-        <w:t>: indica que no se tiene conexión a la red de internet.</w:t>
-      </w:r>
-    </w:p>
-    <w:p>
-      <w:pPr>
-        <w:rPr>
-          <w:lang w:eastAsia="es-CO"/>
-        </w:rPr>
-      </w:pPr>
-      <w:r>
-        <w:rPr>
-          <w:b/>
-          <w:bCs/>
-          <w:lang w:eastAsia="es-CO"/>
-        </w:rPr>
-        <w:t>“</w:t>
-      </w:r>
+          <w:lang w:val="es-ES"/>
+        </w:rPr>
+        <w:t xml:space="preserve"> </w:t>
+      </w:r>
+      <w:proofErr w:type="spellStart"/>
       <w:r>
         <w:rPr>
           <w:rStyle w:val="Extranjerismo"/>
           <w:b/>
           <w:bCs/>
-        </w:rPr>
-        <w:t>Rampup</w:t>
-      </w:r>
-      <w:r>
-        <w:rPr>
-          <w:b/>
-          <w:bCs/>
-          <w:lang w:eastAsia="es-CO"/>
-        </w:rPr>
-        <w:t>”</w:t>
-      </w:r>
-      <w:r>
-        <w:rPr>
-          <w:lang w:eastAsia="es-CO"/>
-        </w:rPr>
-        <w:t>: en informática se puede describir como el aumento exponencial e imprevisto en la carga de peticiones o transacciones en un sistema.</w:t>
-      </w:r>
-    </w:p>
-    <w:p>
-      <w:pPr>
-        <w:rPr>
-          <w:lang w:eastAsia="es-CO"/>
-        </w:rPr>
-      </w:pPr>
-      <w:r>
-        <w:rPr>
-          <w:b/>
-          <w:bCs/>
-          <w:lang w:eastAsia="es-CO"/>
-        </w:rPr>
-        <w:t>“</w:t>
-      </w:r>
+          <w:lang w:val="es-ES"/>
+        </w:rPr>
+        <w:t>leaks</w:t>
+      </w:r>
+      <w:proofErr w:type="spellEnd"/>
       <w:r>
         <w:rPr>
           <w:rStyle w:val="Extranjerismo"/>
           <w:b/>
           <w:bCs/>
-        </w:rPr>
-        <w:t>Slot</w:t>
-      </w:r>
+          <w:lang w:val="es-ES"/>
+        </w:rPr>
+        <w:t>”</w:t>
+      </w:r>
+      <w:r>
+        <w:rPr>
+          <w:lang w:eastAsia="es-CO"/>
+        </w:rPr>
+        <w:t xml:space="preserve">: una fuga de memoria es un error de </w:t>
+      </w:r>
+      <w:r>
+        <w:t>“</w:t>
+      </w:r>
+      <w:r>
+        <w:rPr>
+          <w:rStyle w:val="Extranjerismo"/>
+          <w:lang w:val="es-ES"/>
+        </w:rPr>
+        <w:t>software”</w:t>
+      </w:r>
+      <w:r>
+        <w:rPr>
+          <w:lang w:eastAsia="es-CO"/>
+        </w:rPr>
+        <w:t xml:space="preserve"> que ocurre cuando un bloque de memoria reservada no es liberado en una transacción.</w:t>
+      </w:r>
+    </w:p>
+    <w:p>
+      <w:pPr>
+        <w:rPr>
+          <w:lang w:eastAsia="es-CO"/>
+        </w:rPr>
+      </w:pPr>
       <w:r>
         <w:rPr>
           <w:b/>
           <w:bCs/>
           <w:lang w:eastAsia="es-CO"/>
         </w:rPr>
-        <w:t>”</w:t>
-      </w:r>
-      <w:r>
-        <w:rPr>
-          <w:lang w:eastAsia="es-CO"/>
-        </w:rPr>
-        <w:t>: ranura de expansiones un conector o puerto de expansión en la placa base de la computadora.</w:t>
+        <w:t>Mesa de ayuda</w:t>
+      </w:r>
+      <w:r>
+        <w:rPr>
+          <w:lang w:eastAsia="es-CO"/>
+        </w:rPr>
+        <w:t>: es un conjunto de recursos tecnológicos y humanos, para prestar servicios con la posibilidad de gestionar y solucionar todas las posibles incidencias de manera integral, junto con la atención de requerimientos relacionados con las Tecnologías de la Información y la Comunicación (TIC).</w:t>
       </w:r>
     </w:p>
     <w:p>
@@ -8136,8 +8068,9 @@
           <w:rStyle w:val="Extranjerismo"/>
           <w:b/>
           <w:bCs/>
-        </w:rPr>
-        <w:t>Stakeholder</w:t>
+          <w:lang w:val="es-ES"/>
+        </w:rPr>
+        <w:t>Offline</w:t>
       </w:r>
       <w:r>
         <w:rPr>
@@ -8151,7 +8084,7 @@
         <w:rPr>
           <w:lang w:eastAsia="es-CO"/>
         </w:rPr>
-        <w:t>: el interesado, parte interesada o involucrado es una persona, organización o empresa que tiene interés en una empresa u organización dada.</w:t>
+        <w:t>: indica que no se tiene conexión a la red de internet.</w:t>
       </w:r>
     </w:p>
     <w:p>
@@ -8168,14 +8101,17 @@
         </w:rPr>
         <w:t>“</w:t>
       </w:r>
+      <w:proofErr w:type="spellStart"/>
       <w:r>
         <w:rPr>
           <w:rStyle w:val="Extranjerismo"/>
           <w:b/>
           <w:bCs/>
-        </w:rPr>
-        <w:t>Throughput</w:t>
-      </w:r>
+          <w:lang w:val="es-ES"/>
+        </w:rPr>
+        <w:t>Rampup</w:t>
+      </w:r>
+      <w:proofErr w:type="spellEnd"/>
       <w:r>
         <w:rPr>
           <w:b/>
@@ -8188,6 +8124,124 @@
         <w:rPr>
           <w:lang w:eastAsia="es-CO"/>
         </w:rPr>
+        <w:t>: en informática se puede describir como el aumento exponencial e imprevisto en la carga de peticiones o transacciones en un sistema.</w:t>
+      </w:r>
+    </w:p>
+    <w:p>
+      <w:pPr>
+        <w:rPr>
+          <w:lang w:eastAsia="es-CO"/>
+        </w:rPr>
+      </w:pPr>
+      <w:r>
+        <w:rPr>
+          <w:b/>
+          <w:bCs/>
+          <w:lang w:eastAsia="es-CO"/>
+        </w:rPr>
+        <w:t>“</w:t>
+      </w:r>
+      <w:r>
+        <w:rPr>
+          <w:rStyle w:val="Extranjerismo"/>
+          <w:b/>
+          <w:bCs/>
+          <w:lang w:val="es-ES"/>
+        </w:rPr>
+        <w:t>Slot</w:t>
+      </w:r>
+      <w:r>
+        <w:rPr>
+          <w:b/>
+          <w:bCs/>
+          <w:lang w:eastAsia="es-CO"/>
+        </w:rPr>
+        <w:t>”</w:t>
+      </w:r>
+      <w:r>
+        <w:rPr>
+          <w:lang w:eastAsia="es-CO"/>
+        </w:rPr>
+        <w:t>: ranura de expansiones un conector o puerto de expansión en la placa base de la computadora.</w:t>
+      </w:r>
+    </w:p>
+    <w:p>
+      <w:pPr>
+        <w:rPr>
+          <w:lang w:eastAsia="es-CO"/>
+        </w:rPr>
+      </w:pPr>
+      <w:r>
+        <w:rPr>
+          <w:b/>
+          <w:bCs/>
+          <w:lang w:eastAsia="es-CO"/>
+        </w:rPr>
+        <w:t>“</w:t>
+      </w:r>
+      <w:proofErr w:type="spellStart"/>
+      <w:r>
+        <w:rPr>
+          <w:rStyle w:val="Extranjerismo"/>
+          <w:b/>
+          <w:bCs/>
+          <w:lang w:val="es-ES"/>
+        </w:rPr>
+        <w:t>Stakeholder</w:t>
+      </w:r>
+      <w:proofErr w:type="spellEnd"/>
+      <w:r>
+        <w:rPr>
+          <w:b/>
+          <w:bCs/>
+          <w:lang w:eastAsia="es-CO"/>
+        </w:rPr>
+        <w:t>”</w:t>
+      </w:r>
+      <w:r>
+        <w:rPr>
+          <w:lang w:eastAsia="es-CO"/>
+        </w:rPr>
+        <w:t>: el interesado, parte interesada o involucrado es una persona, organización o empresa que tiene interés en una empresa u organización dada.</w:t>
+      </w:r>
+    </w:p>
+    <w:p>
+      <w:pPr>
+        <w:rPr>
+          <w:lang w:eastAsia="es-CO"/>
+        </w:rPr>
+      </w:pPr>
+      <w:r>
+        <w:rPr>
+          <w:b/>
+          <w:bCs/>
+          <w:lang w:eastAsia="es-CO"/>
+        </w:rPr>
+        <w:t>“</w:t>
+      </w:r>
+      <w:proofErr w:type="spellStart"/>
+      <w:r>
+        <w:rPr>
+          <w:rStyle w:val="Extranjerismo"/>
+          <w:b/>
+          <w:bCs/>
+          <w:lang w:val="es-ES"/>
+        </w:rPr>
+        <w:t>Throughput</w:t>
+      </w:r>
+      <w:proofErr w:type="spellEnd"/>
+      <w:r>
+        <w:rPr>
+          <w:b/>
+          <w:bCs/>
+          <w:lang w:eastAsia="es-CO"/>
+        </w:rPr>
+        <w:t>”</w:t>
+      </w:r>
+      <w:r>
+        <w:rPr>
+          <w:lang w:eastAsia="es-CO"/>
+        </w:rPr>
         <w:t xml:space="preserve">: la tasa de transferencia efectiva es el volumen de trabajo o de información neto que fluye a través de un sistema, como puede ser un sistema </w:t>
       </w:r>
       <w:r>
@@ -8199,16 +8253,9 @@
       <w:r>
         <w:rPr>
           <w:rStyle w:val="Extranjerismo"/>
-          <w:lang w:eastAsia="es-CO"/>
-        </w:rPr>
-        <w:t>software</w:t>
-      </w:r>
-      <w:r>
-        <w:rPr>
-          <w:rStyle w:val="Extranjerismo"/>
-          <w:lang w:eastAsia="es-CO"/>
-        </w:rPr>
-        <w:t>”</w:t>
+          <w:lang w:val="es-ES" w:eastAsia="es-CO"/>
+        </w:rPr>
+        <w:t>software”</w:t>
       </w:r>
       <w:r>
         <w:rPr>
@@ -8221,51 +8268,141 @@
       <w:pPr>
         <w:pStyle w:val="Titulosgenerales"/>
         <w:rPr>
-          <w:lang w:val="es-CO"/>
+          <w:lang w:val="en-US"/>
         </w:rPr>
       </w:pPr>
       <w:bookmarkStart w:id="9" w:name="_Toc163763447"/>
-      <w:r>
-        <w:rPr>
-          <w:lang w:val="es-CO"/>
+      <w:proofErr w:type="spellStart"/>
+      <w:r>
+        <w:rPr>
+          <w:lang w:val="en-US"/>
         </w:rPr>
         <w:lastRenderedPageBreak/>
-        <w:t>Referencias bibliográficas</w:t>
+        <w:t>Referencias</w:t>
+      </w:r>
+      <w:proofErr w:type="spellEnd"/>
+      <w:r>
+        <w:rPr>
+          <w:lang w:val="en-US"/>
+        </w:rPr>
+        <w:t xml:space="preserve"> </w:t>
+      </w:r>
+      <w:proofErr w:type="spellStart"/>
+      <w:r>
+        <w:rPr>
+          <w:lang w:val="en-US"/>
+        </w:rPr>
+        <w:t>bibliográficas</w:t>
       </w:r>
       <w:bookmarkEnd w:id="9"/>
-      <w:r>
-        <w:rPr>
-          <w:lang w:val="es-CO"/>
+      <w:proofErr w:type="spellEnd"/>
+      <w:r>
+        <w:rPr>
+          <w:lang w:val="en-US"/>
         </w:rPr>
         <w:t xml:space="preserve"> </w:t>
       </w:r>
     </w:p>
     <w:p>
       <w:r>
+        <w:rPr>
+          <w:lang w:val="en-US"/>
+        </w:rPr>
         <w:t xml:space="preserve">IEEE. (2000). IEEE Recommended Practice for Architectural Description of Software-Intensive Systems. </w:t>
       </w:r>
-      <w:hyperlink r:id="rId39" w:history="1">
+      <w:hyperlink r:id="rId42" w:history="1">
         <w:r>
           <w:rPr>
-            <w:rStyle w:val="Hipervnculo"/>
+            <w:rStyle w:val="Hyperlink"/>
           </w:rPr>
           <w:t>https://ieeexplore.ieee.org/document/875998</w:t>
         </w:r>
       </w:hyperlink>
     </w:p>
     <w:p>
-      <w:r>
-        <w:t>Mazano, J. l. (2017). Informes SLA, evita problemas con Pandora FMS.</w:t>
-      </w:r>
-    </w:p>
-    <w:p>
-      <w:r>
-        <w:t>Meier, J.D.,et al. (2007). Performance Testing Guidance for Web Applications.</w:t>
-      </w:r>
-    </w:p>
-    <w:p>
-      <w:r>
-        <w:t>Oracle. (2010). Introduction to Performance Monitoring. s.l.: Oracle, 2010. Tomada de las presentaciones del curso Oracle University de administración de weblogic.</w:t>
+      <w:proofErr w:type="spellStart"/>
+      <w:r>
+        <w:t>Mazano</w:t>
+      </w:r>
+      <w:proofErr w:type="spellEnd"/>
+      <w:r>
+        <w:t>, J. l. (2017). Informes SLA, evita problemas con Pandora FMS.</w:t>
+      </w:r>
+    </w:p>
+    <w:p>
+      <w:pPr>
+        <w:rPr>
+          <w:lang w:val="en-US"/>
+        </w:rPr>
+      </w:pPr>
+      <w:r>
+        <w:rPr>
+          <w:lang w:val="en-US"/>
+        </w:rPr>
+        <w:t xml:space="preserve">Meier, </w:t>
+      </w:r>
+      <w:proofErr w:type="spellStart"/>
+      <w:proofErr w:type="gramStart"/>
+      <w:r>
+        <w:rPr>
+          <w:lang w:val="en-US"/>
+        </w:rPr>
+        <w:t>J.D.,et</w:t>
+      </w:r>
+      <w:proofErr w:type="spellEnd"/>
+      <w:r>
+        <w:rPr>
+          <w:lang w:val="en-US"/>
+        </w:rPr>
+        <w:t xml:space="preserve"> al.</w:t>
+      </w:r>
+      <w:proofErr w:type="gramEnd"/>
+      <w:r>
+        <w:rPr>
+          <w:lang w:val="en-US"/>
+        </w:rPr>
+        <w:t xml:space="preserve"> (2007). Performance Testing Guidance for Web Applications.</w:t>
+      </w:r>
+    </w:p>
+    <w:p>
+      <w:r>
+        <w:rPr>
+          <w:lang w:val="en-US"/>
+        </w:rPr>
+        <w:t xml:space="preserve">Oracle. (2010). Introduction to Performance Monitoring. </w:t>
+      </w:r>
+      <w:proofErr w:type="spellStart"/>
+      <w:r>
+        <w:rPr>
+          <w:lang w:val="en-US"/>
+        </w:rPr>
+        <w:t>s.l.</w:t>
+      </w:r>
+      <w:proofErr w:type="spellEnd"/>
+      <w:r>
+        <w:rPr>
+          <w:lang w:val="en-US"/>
+        </w:rPr>
+        <w:t xml:space="preserve">: Oracle, 2010. </w:t>
+      </w:r>
+      <w:r>
+        <w:t xml:space="preserve">Tomada de las presentaciones del curso Oracle </w:t>
+      </w:r>
+      <w:proofErr w:type="spellStart"/>
+      <w:r>
+        <w:t>University</w:t>
+      </w:r>
+      <w:proofErr w:type="spellEnd"/>
+      <w:r>
+        <w:t xml:space="preserve"> de administración de </w:t>
+      </w:r>
+      <w:proofErr w:type="spellStart"/>
+      <w:r>
+        <w:t>weblogic</w:t>
+      </w:r>
+      <w:proofErr w:type="spellEnd"/>
+      <w:r>
+        <w:t>.</w:t>
       </w:r>
     </w:p>
     <w:p>
@@ -8388,11 +8525,19 @@
                 <w:lang w:val="es-CO"/>
               </w:rPr>
             </w:pPr>
-            <w:r>
-              <w:rPr>
-                <w:lang w:val="es-CO"/>
-              </w:rPr>
-              <w:t>Milady Tatiana Villamil Castellanos</w:t>
+            <w:proofErr w:type="spellStart"/>
+            <w:r>
+              <w:rPr>
+                <w:lang w:val="es-CO"/>
+              </w:rPr>
+              <w:t>Milady</w:t>
+            </w:r>
+            <w:proofErr w:type="spellEnd"/>
+            <w:r>
+              <w:rPr>
+                <w:lang w:val="es-CO"/>
+              </w:rPr>
+              <w:t xml:space="preserve"> Tatiana Villamil Castellanos</w:t>
             </w:r>
           </w:p>
         </w:tc>
@@ -8451,8 +8596,16 @@
               <w:rPr>
                 <w:lang w:val="es-CO"/>
               </w:rPr>
-              <w:t>Olga Constanza Bermúdez Jaimes</w:t>
-            </w:r>
+              <w:t xml:space="preserve">Olga Constanza Bermúdez </w:t>
+            </w:r>
+            <w:proofErr w:type="spellStart"/>
+            <w:r>
+              <w:rPr>
+                <w:lang w:val="es-CO"/>
+              </w:rPr>
+              <w:t>Jaimes</w:t>
+            </w:r>
+            <w:proofErr w:type="spellEnd"/>
           </w:p>
         </w:tc>
         <w:tc>
@@ -8513,8 +8666,30 @@
               <w:rPr>
                 <w:lang w:val="es-CO"/>
               </w:rPr>
-              <w:t>Peter Emerson Pinchao Solis</w:t>
-            </w:r>
+              <w:t xml:space="preserve">Peter Emerson </w:t>
+            </w:r>
+            <w:proofErr w:type="spellStart"/>
+            <w:r>
+              <w:rPr>
+                <w:lang w:val="es-CO"/>
+              </w:rPr>
+              <w:t>Pinchao</w:t>
+            </w:r>
+            <w:proofErr w:type="spellEnd"/>
+            <w:r>
+              <w:rPr>
+                <w:lang w:val="es-CO"/>
+              </w:rPr>
+              <w:t xml:space="preserve"> </w:t>
+            </w:r>
+            <w:proofErr w:type="spellStart"/>
+            <w:r>
+              <w:rPr>
+                <w:lang w:val="es-CO"/>
+              </w:rPr>
+              <w:t>Solis</w:t>
+            </w:r>
+            <w:proofErr w:type="spellEnd"/>
           </w:p>
         </w:tc>
         <w:tc>
@@ -8787,12 +8962,28 @@
                 <w:lang w:val="es-CO"/>
               </w:rPr>
             </w:pPr>
-            <w:r>
-              <w:rPr>
-                <w:lang w:val="es-CO"/>
-              </w:rPr>
-              <w:t>Jhon Jairo Urueta Alvarez</w:t>
-            </w:r>
+            <w:proofErr w:type="spellStart"/>
+            <w:r>
+              <w:rPr>
+                <w:lang w:val="es-CO"/>
+              </w:rPr>
+              <w:t>Jhon</w:t>
+            </w:r>
+            <w:proofErr w:type="spellEnd"/>
+            <w:r>
+              <w:rPr>
+                <w:lang w:val="es-CO"/>
+              </w:rPr>
+              <w:t xml:space="preserve"> Jairo Urueta </w:t>
+            </w:r>
+            <w:proofErr w:type="spellStart"/>
+            <w:r>
+              <w:rPr>
+                <w:lang w:val="es-CO"/>
+              </w:rPr>
+              <w:t>Alvarez</w:t>
+            </w:r>
+            <w:proofErr w:type="spellEnd"/>
           </w:p>
         </w:tc>
         <w:tc>
@@ -8810,8 +9001,16 @@
               <w:rPr>
                 <w:lang w:val="es-CO"/>
               </w:rPr>
-              <w:t>Desarrollador Fullstack</w:t>
-            </w:r>
+              <w:t xml:space="preserve">Desarrollador </w:t>
+            </w:r>
+            <w:proofErr w:type="spellStart"/>
+            <w:r>
+              <w:rPr>
+                <w:lang w:val="es-CO"/>
+              </w:rPr>
+              <w:t>Fullstack</w:t>
+            </w:r>
+            <w:proofErr w:type="spellEnd"/>
           </w:p>
         </w:tc>
         <w:tc>
@@ -9454,8 +9653,8 @@
       </w:pPr>
     </w:p>
     <w:sectPr>
-      <w:headerReference w:type="default" r:id="rId40"/>
-      <w:footerReference w:type="default" r:id="rId41"/>
+      <w:headerReference w:type="default" r:id="rId43"/>
+      <w:footerReference w:type="default" r:id="rId44"/>
       <w:pgSz w:w="12240" w:h="15840"/>
       <w:pgMar w:top="1701" w:right="1134" w:bottom="1134" w:left="1134" w:header="709" w:footer="737" w:gutter="0"/>
       <w:pgNumType w:start="1"/>
@@ -9467,7 +9666,7 @@
 </file>
 
 <file path=word/endnotes.xml><?xml version="1.0" encoding="utf-8"?>
-<w:endnotes xmlns:wpc="http://schemas.microsoft.com/office/word/2010/wordprocessingCanvas" xmlns:cx="http://schemas.microsoft.com/office/drawing/2014/chartex" xmlns:cx1="http://schemas.microsoft.com/office/drawing/2015/9/8/chartex" xmlns:cx2="http://schemas.microsoft.com/office/drawing/2015/10/21/chartex" xmlns:cx3="http://schemas.microsoft.com/office/drawing/2016/5/9/chartex" xmlns:cx4="http://schemas.microsoft.com/office/drawing/2016/5/10/chartex" xmlns:cx5="http://schemas.microsoft.com/office/drawing/2016/5/11/chartex" xmlns:cx6="http://schemas.microsoft.com/office/drawing/2016/5/12/chartex" xmlns:cx7="http://schemas.microsoft.com/office/drawing/2016/5/13/chartex" xmlns:cx8="http://schemas.microsoft.com/office/drawing/2016/5/14/chartex" xmlns:mc="http://schemas.openxmlformats.org/markup-compatibility/2006" xmlns:aink="http://schemas.microsoft.com/office/drawing/2016/ink" xmlns:am3d="http://schemas.microsoft.com/office/drawing/2017/model3d" xmlns:o="urn:schemas-microsoft-com:office:office" xmlns:oel="http://schemas.microsoft.com/office/2019/extlst" xmlns:r="http://schemas.openxmlformats.org/officeDocument/2006/relationships" xmlns:m="http://schemas.openxmlformats.org/officeDocument/2006/math" xmlns:v="urn:schemas-microsoft-com:vml" xmlns:wp14="http://schemas.microsoft.com/office/word/2010/wordprocessingDrawing" xmlns:wp="http://schemas.openxmlformats.org/drawingml/2006/wordprocessingDrawing" xmlns:w10="urn:schemas-microsoft-com:office:word" xmlns:w="http://schemas.openxmlformats.org/wordprocessingml/2006/main" xmlns:w14="http://schemas.microsoft.com/office/word/2010/wordml" xmlns:w15="http://schemas.microsoft.com/office/word/2012/wordml" xmlns:w16cex="http://schemas.microsoft.com/office/word/2018/wordml/cex" xmlns:w16cid="http://schemas.microsoft.com/office/word/2016/wordml/cid" xmlns:w16="http://schemas.microsoft.com/office/word/2018/wordml" xmlns:w16du="http://schemas.microsoft.com/office/word/2023/wordml/word16du" xmlns:w16sdtdh="http://schemas.microsoft.com/office/word/2020/wordml/sdtdatahash" xmlns:w16se="http://schemas.microsoft.com/office/word/2015/wordml/symex" xmlns:wpg="http://schemas.microsoft.com/office/word/2010/wordprocessingGroup" xmlns:wpi="http://schemas.microsoft.com/office/word/2010/wordprocessingInk" xmlns:wne="http://schemas.microsoft.com/office/word/2006/wordml" xmlns:wps="http://schemas.microsoft.com/office/word/2010/wordprocessingShape" mc:Ignorable="w14 w15 w16se w16cid w16 w16cex w16sdtdh w16du wp14">
+<w:endnotes xmlns:wpc="http://schemas.microsoft.com/office/word/2010/wordprocessingCanvas" xmlns:cx="http://schemas.microsoft.com/office/drawing/2014/chartex" xmlns:cx1="http://schemas.microsoft.com/office/drawing/2015/9/8/chartex" xmlns:cx2="http://schemas.microsoft.com/office/drawing/2015/10/21/chartex" xmlns:cx3="http://schemas.microsoft.com/office/drawing/2016/5/9/chartex" xmlns:cx4="http://schemas.microsoft.com/office/drawing/2016/5/10/chartex" xmlns:cx5="http://schemas.microsoft.com/office/drawing/2016/5/11/chartex" xmlns:cx6="http://schemas.microsoft.com/office/drawing/2016/5/12/chartex" xmlns:cx7="http://schemas.microsoft.com/office/drawing/2016/5/13/chartex" xmlns:cx8="http://schemas.microsoft.com/office/drawing/2016/5/14/chartex" xmlns:mc="http://schemas.openxmlformats.org/markup-compatibility/2006" xmlns:aink="http://schemas.microsoft.com/office/drawing/2016/ink" xmlns:am3d="http://schemas.microsoft.com/office/drawing/2017/model3d" xmlns:o="urn:schemas-microsoft-com:office:office" xmlns:oel="http://schemas.microsoft.com/office/2019/extlst" xmlns:r="http://schemas.openxmlformats.org/officeDocument/2006/relationships" xmlns:m="http://schemas.openxmlformats.org/officeDocument/2006/math" xmlns:v="urn:schemas-microsoft-com:vml" xmlns:wp14="http://schemas.microsoft.com/office/word/2010/wordprocessingDrawing" xmlns:wp="http://schemas.openxmlformats.org/drawingml/2006/wordprocessingDrawing" xmlns:w10="urn:schemas-microsoft-com:office:word" xmlns:w="http://schemas.openxmlformats.org/wordprocessingml/2006/main" xmlns:w14="http://schemas.microsoft.com/office/word/2010/wordml" xmlns:w15="http://schemas.microsoft.com/office/word/2012/wordml" xmlns:w16cex="http://schemas.microsoft.com/office/word/2018/wordml/cex" xmlns:w16cid="http://schemas.microsoft.com/office/word/2016/wordml/cid" xmlns:w16="http://schemas.microsoft.com/office/word/2018/wordml" xmlns:w16sdtdh="http://schemas.microsoft.com/office/word/2020/wordml/sdtdatahash" xmlns:w16se="http://schemas.microsoft.com/office/word/2015/wordml/symex" xmlns:wpg="http://schemas.microsoft.com/office/word/2010/wordprocessingGroup" xmlns:wpi="http://schemas.microsoft.com/office/word/2010/wordprocessingInk" xmlns:wne="http://schemas.microsoft.com/office/word/2006/wordml" xmlns:wps="http://schemas.microsoft.com/office/word/2010/wordprocessingShape" mc:Ignorable="w14 w15 w16se w16cid w16 w16cex w16sdtdh wp14">
   <w:endnote w:type="separator" w:id="-1">
     <w:p>
       <w:pPr>
@@ -9492,7 +9691,7 @@
 </file>
 
 <file path=word/footer1.xml><?xml version="1.0" encoding="utf-8"?>
-<w:ftr xmlns:wpc="http://schemas.microsoft.com/office/word/2010/wordprocessingCanvas" xmlns:cx="http://schemas.microsoft.com/office/drawing/2014/chartex" xmlns:cx1="http://schemas.microsoft.com/office/drawing/2015/9/8/chartex" xmlns:cx2="http://schemas.microsoft.com/office/drawing/2015/10/21/chartex" xmlns:cx3="http://schemas.microsoft.com/office/drawing/2016/5/9/chartex" xmlns:cx4="http://schemas.microsoft.com/office/drawing/2016/5/10/chartex" xmlns:cx5="http://schemas.microsoft.com/office/drawing/2016/5/11/chartex" xmlns:cx6="http://schemas.microsoft.com/office/drawing/2016/5/12/chartex" xmlns:cx7="http://schemas.microsoft.com/office/drawing/2016/5/13/chartex" xmlns:cx8="http://schemas.microsoft.com/office/drawing/2016/5/14/chartex" xmlns:mc="http://schemas.openxmlformats.org/markup-compatibility/2006" xmlns:aink="http://schemas.microsoft.com/office/drawing/2016/ink" xmlns:am3d="http://schemas.microsoft.com/office/drawing/2017/model3d" xmlns:o="urn:schemas-microsoft-com:office:office" xmlns:oel="http://schemas.microsoft.com/office/2019/extlst" xmlns:r="http://schemas.openxmlformats.org/officeDocument/2006/relationships" xmlns:m="http://schemas.openxmlformats.org/officeDocument/2006/math" xmlns:v="urn:schemas-microsoft-com:vml" xmlns:wp14="http://schemas.microsoft.com/office/word/2010/wordprocessingDrawing" xmlns:wp="http://schemas.openxmlformats.org/drawingml/2006/wordprocessingDrawing" xmlns:w10="urn:schemas-microsoft-com:office:word" xmlns:w="http://schemas.openxmlformats.org/wordprocessingml/2006/main" xmlns:w14="http://schemas.microsoft.com/office/word/2010/wordml" xmlns:w15="http://schemas.microsoft.com/office/word/2012/wordml" xmlns:w16cex="http://schemas.microsoft.com/office/word/2018/wordml/cex" xmlns:w16cid="http://schemas.microsoft.com/office/word/2016/wordml/cid" xmlns:w16="http://schemas.microsoft.com/office/word/2018/wordml" xmlns:w16du="http://schemas.microsoft.com/office/word/2023/wordml/word16du" xmlns:w16sdtdh="http://schemas.microsoft.com/office/word/2020/wordml/sdtdatahash" xmlns:w16se="http://schemas.microsoft.com/office/word/2015/wordml/symex" xmlns:wpg="http://schemas.microsoft.com/office/word/2010/wordprocessingGroup" xmlns:wpi="http://schemas.microsoft.com/office/word/2010/wordprocessingInk" xmlns:wne="http://schemas.microsoft.com/office/word/2006/wordml" xmlns:wps="http://schemas.microsoft.com/office/word/2010/wordprocessingShape" mc:Ignorable="w14 w15 w16se w16cid w16 w16cex w16sdtdh w16du wp14">
+<w:ftr xmlns:wpc="http://schemas.microsoft.com/office/word/2010/wordprocessingCanvas" xmlns:cx="http://schemas.microsoft.com/office/drawing/2014/chartex" xmlns:cx1="http://schemas.microsoft.com/office/drawing/2015/9/8/chartex" xmlns:cx2="http://schemas.microsoft.com/office/drawing/2015/10/21/chartex" xmlns:cx3="http://schemas.microsoft.com/office/drawing/2016/5/9/chartex" xmlns:cx4="http://schemas.microsoft.com/office/drawing/2016/5/10/chartex" xmlns:cx5="http://schemas.microsoft.com/office/drawing/2016/5/11/chartex" xmlns:cx6="http://schemas.microsoft.com/office/drawing/2016/5/12/chartex" xmlns:cx7="http://schemas.microsoft.com/office/drawing/2016/5/13/chartex" xmlns:cx8="http://schemas.microsoft.com/office/drawing/2016/5/14/chartex" xmlns:mc="http://schemas.openxmlformats.org/markup-compatibility/2006" xmlns:aink="http://schemas.microsoft.com/office/drawing/2016/ink" xmlns:am3d="http://schemas.microsoft.com/office/drawing/2017/model3d" xmlns:o="urn:schemas-microsoft-com:office:office" xmlns:oel="http://schemas.microsoft.com/office/2019/extlst" xmlns:r="http://schemas.openxmlformats.org/officeDocument/2006/relationships" xmlns:m="http://schemas.openxmlformats.org/officeDocument/2006/math" xmlns:v="urn:schemas-microsoft-com:vml" xmlns:wp14="http://schemas.microsoft.com/office/word/2010/wordprocessingDrawing" xmlns:wp="http://schemas.openxmlformats.org/drawingml/2006/wordprocessingDrawing" xmlns:w10="urn:schemas-microsoft-com:office:word" xmlns:w="http://schemas.openxmlformats.org/wordprocessingml/2006/main" xmlns:w14="http://schemas.microsoft.com/office/word/2010/wordml" xmlns:w15="http://schemas.microsoft.com/office/word/2012/wordml" xmlns:w16cex="http://schemas.microsoft.com/office/word/2018/wordml/cex" xmlns:w16cid="http://schemas.microsoft.com/office/word/2016/wordml/cid" xmlns:w16="http://schemas.microsoft.com/office/word/2018/wordml" xmlns:w16sdtdh="http://schemas.microsoft.com/office/word/2020/wordml/sdtdatahash" xmlns:w16se="http://schemas.microsoft.com/office/word/2015/wordml/symex" xmlns:wpg="http://schemas.microsoft.com/office/word/2010/wordprocessingGroup" xmlns:wpi="http://schemas.microsoft.com/office/word/2010/wordprocessingInk" xmlns:wne="http://schemas.microsoft.com/office/word/2006/wordml" xmlns:wps="http://schemas.microsoft.com/office/word/2010/wordprocessingShape" mc:Ignorable="w14 w15 w16se w16cid w16 w16cex w16sdtdh wp14">
   <w:sdt>
     <w:sdtPr>
       <w:id w:val="-701017035"/>
@@ -9504,7 +9703,7 @@
     <w:sdtContent>
       <w:p>
         <w:pPr>
-          <w:pStyle w:val="Piedepgina"/>
+          <w:pStyle w:val="Footer"/>
           <w:jc w:val="right"/>
         </w:pPr>
       </w:p>
@@ -9512,14 +9711,14 @@
   </w:sdt>
   <w:p>
     <w:pPr>
-      <w:pStyle w:val="Piedepgina"/>
+      <w:pStyle w:val="Footer"/>
     </w:pPr>
   </w:p>
 </w:ftr>
 </file>
 
 <file path=word/footer2.xml><?xml version="1.0" encoding="utf-8"?>
-<w:ftr xmlns:wpc="http://schemas.microsoft.com/office/word/2010/wordprocessingCanvas" xmlns:cx="http://schemas.microsoft.com/office/drawing/2014/chartex" xmlns:cx1="http://schemas.microsoft.com/office/drawing/2015/9/8/chartex" xmlns:cx2="http://schemas.microsoft.com/office/drawing/2015/10/21/chartex" xmlns:cx3="http://schemas.microsoft.com/office/drawing/2016/5/9/chartex" xmlns:cx4="http://schemas.microsoft.com/office/drawing/2016/5/10/chartex" xmlns:cx5="http://schemas.microsoft.com/office/drawing/2016/5/11/chartex" xmlns:cx6="http://schemas.microsoft.com/office/drawing/2016/5/12/chartex" xmlns:cx7="http://schemas.microsoft.com/office/drawing/2016/5/13/chartex" xmlns:cx8="http://schemas.microsoft.com/office/drawing/2016/5/14/chartex" xmlns:mc="http://schemas.openxmlformats.org/markup-compatibility/2006" xmlns:aink="http://schemas.microsoft.com/office/drawing/2016/ink" xmlns:am3d="http://schemas.microsoft.com/office/drawing/2017/model3d" xmlns:o="urn:schemas-microsoft-com:office:office" xmlns:oel="http://schemas.microsoft.com/office/2019/extlst" xmlns:r="http://schemas.openxmlformats.org/officeDocument/2006/relationships" xmlns:m="http://schemas.openxmlformats.org/officeDocument/2006/math" xmlns:v="urn:schemas-microsoft-com:vml" xmlns:wp14="http://schemas.microsoft.com/office/word/2010/wordprocessingDrawing" xmlns:wp="http://schemas.openxmlformats.org/drawingml/2006/wordprocessingDrawing" xmlns:w10="urn:schemas-microsoft-com:office:word" xmlns:w="http://schemas.openxmlformats.org/wordprocessingml/2006/main" xmlns:w14="http://schemas.microsoft.com/office/word/2010/wordml" xmlns:w15="http://schemas.microsoft.com/office/word/2012/wordml" xmlns:w16cex="http://schemas.microsoft.com/office/word/2018/wordml/cex" xmlns:w16cid="http://schemas.microsoft.com/office/word/2016/wordml/cid" xmlns:w16="http://schemas.microsoft.com/office/word/2018/wordml" xmlns:w16du="http://schemas.microsoft.com/office/word/2023/wordml/word16du" xmlns:w16sdtdh="http://schemas.microsoft.com/office/word/2020/wordml/sdtdatahash" xmlns:w16se="http://schemas.microsoft.com/office/word/2015/wordml/symex" xmlns:wpg="http://schemas.microsoft.com/office/word/2010/wordprocessingGroup" xmlns:wpi="http://schemas.microsoft.com/office/word/2010/wordprocessingInk" xmlns:wne="http://schemas.microsoft.com/office/word/2006/wordml" xmlns:wps="http://schemas.microsoft.com/office/word/2010/wordprocessingShape" mc:Ignorable="w14 w15 w16se w16cid w16 w16cex w16sdtdh w16du wp14">
+<w:ftr xmlns:wpc="http://schemas.microsoft.com/office/word/2010/wordprocessingCanvas" xmlns:cx="http://schemas.microsoft.com/office/drawing/2014/chartex" xmlns:cx1="http://schemas.microsoft.com/office/drawing/2015/9/8/chartex" xmlns:cx2="http://schemas.microsoft.com/office/drawing/2015/10/21/chartex" xmlns:cx3="http://schemas.microsoft.com/office/drawing/2016/5/9/chartex" xmlns:cx4="http://schemas.microsoft.com/office/drawing/2016/5/10/chartex" xmlns:cx5="http://schemas.microsoft.com/office/drawing/2016/5/11/chartex" xmlns:cx6="http://schemas.microsoft.com/office/drawing/2016/5/12/chartex" xmlns:cx7="http://schemas.microsoft.com/office/drawing/2016/5/13/chartex" xmlns:cx8="http://schemas.microsoft.com/office/drawing/2016/5/14/chartex" xmlns:mc="http://schemas.openxmlformats.org/markup-compatibility/2006" xmlns:aink="http://schemas.microsoft.com/office/drawing/2016/ink" xmlns:am3d="http://schemas.microsoft.com/office/drawing/2017/model3d" xmlns:o="urn:schemas-microsoft-com:office:office" xmlns:oel="http://schemas.microsoft.com/office/2019/extlst" xmlns:r="http://schemas.openxmlformats.org/officeDocument/2006/relationships" xmlns:m="http://schemas.openxmlformats.org/officeDocument/2006/math" xmlns:v="urn:schemas-microsoft-com:vml" xmlns:wp14="http://schemas.microsoft.com/office/word/2010/wordprocessingDrawing" xmlns:wp="http://schemas.openxmlformats.org/drawingml/2006/wordprocessingDrawing" xmlns:w10="urn:schemas-microsoft-com:office:word" xmlns:w="http://schemas.openxmlformats.org/wordprocessingml/2006/main" xmlns:w14="http://schemas.microsoft.com/office/word/2010/wordml" xmlns:w15="http://schemas.microsoft.com/office/word/2012/wordml" xmlns:w16cex="http://schemas.microsoft.com/office/word/2018/wordml/cex" xmlns:w16cid="http://schemas.microsoft.com/office/word/2016/wordml/cid" xmlns:w16="http://schemas.microsoft.com/office/word/2018/wordml" xmlns:w16sdtdh="http://schemas.microsoft.com/office/word/2020/wordml/sdtdatahash" xmlns:w16se="http://schemas.microsoft.com/office/word/2015/wordml/symex" xmlns:wpg="http://schemas.microsoft.com/office/word/2010/wordprocessingGroup" xmlns:wpi="http://schemas.microsoft.com/office/word/2010/wordprocessingInk" xmlns:wne="http://schemas.microsoft.com/office/word/2006/wordml" xmlns:wps="http://schemas.microsoft.com/office/word/2010/wordprocessingShape" mc:Ignorable="w14 w15 w16se w16cid w16 w16cex w16sdtdh wp14">
   <w:sdt>
     <w:sdtPr>
       <w:id w:val="-1465197936"/>
@@ -9531,7 +9730,7 @@
     <w:sdtContent>
       <w:p>
         <w:pPr>
-          <w:pStyle w:val="Piedepgina"/>
+          <w:pStyle w:val="Footer"/>
           <w:jc w:val="right"/>
         </w:pPr>
         <w:r>
@@ -9622,7 +9821,7 @@
                 </wp:anchor>
               </w:drawing>
             </mc:Choice>
-            <mc:Fallback>
+            <mc:Fallback xmlns:w16du="http://schemas.microsoft.com/office/word/2023/wordml/word16du">
               <w:pict>
                 <v:shapetype w14:anchorId="797C42AF" id="_x0000_t202" coordsize="21600,21600" o:spt="202" path="m,l,21600r21600,l21600,xe">
                   <v:stroke joinstyle="miter"/>
@@ -9675,14 +9874,14 @@
   </w:sdt>
   <w:p>
     <w:pPr>
-      <w:pStyle w:val="Piedepgina"/>
+      <w:pStyle w:val="Footer"/>
     </w:pPr>
   </w:p>
 </w:ftr>
 </file>
 
 <file path=word/footnotes.xml><?xml version="1.0" encoding="utf-8"?>
-<w:footnotes xmlns:wpc="http://schemas.microsoft.com/office/word/2010/wordprocessingCanvas" xmlns:cx="http://schemas.microsoft.com/office/drawing/2014/chartex" xmlns:cx1="http://schemas.microsoft.com/office/drawing/2015/9/8/chartex" xmlns:cx2="http://schemas.microsoft.com/office/drawing/2015/10/21/chartex" xmlns:cx3="http://schemas.microsoft.com/office/drawing/2016/5/9/chartex" xmlns:cx4="http://schemas.microsoft.com/office/drawing/2016/5/10/chartex" xmlns:cx5="http://schemas.microsoft.com/office/drawing/2016/5/11/chartex" xmlns:cx6="http://schemas.microsoft.com/office/drawing/2016/5/12/chartex" xmlns:cx7="http://schemas.microsoft.com/office/drawing/2016/5/13/chartex" xmlns:cx8="http://schemas.microsoft.com/office/drawing/2016/5/14/chartex" xmlns:mc="http://schemas.openxmlformats.org/markup-compatibility/2006" xmlns:aink="http://schemas.microsoft.com/office/drawing/2016/ink" xmlns:am3d="http://schemas.microsoft.com/office/drawing/2017/model3d" xmlns:o="urn:schemas-microsoft-com:office:office" xmlns:oel="http://schemas.microsoft.com/office/2019/extlst" xmlns:r="http://schemas.openxmlformats.org/officeDocument/2006/relationships" xmlns:m="http://schemas.openxmlformats.org/officeDocument/2006/math" xmlns:v="urn:schemas-microsoft-com:vml" xmlns:wp14="http://schemas.microsoft.com/office/word/2010/wordprocessingDrawing" xmlns:wp="http://schemas.openxmlformats.org/drawingml/2006/wordprocessingDrawing" xmlns:w10="urn:schemas-microsoft-com:office:word" xmlns:w="http://schemas.openxmlformats.org/wordprocessingml/2006/main" xmlns:w14="http://schemas.microsoft.com/office/word/2010/wordml" xmlns:w15="http://schemas.microsoft.com/office/word/2012/wordml" xmlns:w16cex="http://schemas.microsoft.com/office/word/2018/wordml/cex" xmlns:w16cid="http://schemas.microsoft.com/office/word/2016/wordml/cid" xmlns:w16="http://schemas.microsoft.com/office/word/2018/wordml" xmlns:w16du="http://schemas.microsoft.com/office/word/2023/wordml/word16du" xmlns:w16sdtdh="http://schemas.microsoft.com/office/word/2020/wordml/sdtdatahash" xmlns:w16se="http://schemas.microsoft.com/office/word/2015/wordml/symex" xmlns:wpg="http://schemas.microsoft.com/office/word/2010/wordprocessingGroup" xmlns:wpi="http://schemas.microsoft.com/office/word/2010/wordprocessingInk" xmlns:wne="http://schemas.microsoft.com/office/word/2006/wordml" xmlns:wps="http://schemas.microsoft.com/office/word/2010/wordprocessingShape" mc:Ignorable="w14 w15 w16se w16cid w16 w16cex w16sdtdh w16du wp14">
+<w:footnotes xmlns:wpc="http://schemas.microsoft.com/office/word/2010/wordprocessingCanvas" xmlns:cx="http://schemas.microsoft.com/office/drawing/2014/chartex" xmlns:cx1="http://schemas.microsoft.com/office/drawing/2015/9/8/chartex" xmlns:cx2="http://schemas.microsoft.com/office/drawing/2015/10/21/chartex" xmlns:cx3="http://schemas.microsoft.com/office/drawing/2016/5/9/chartex" xmlns:cx4="http://schemas.microsoft.com/office/drawing/2016/5/10/chartex" xmlns:cx5="http://schemas.microsoft.com/office/drawing/2016/5/11/chartex" xmlns:cx6="http://schemas.microsoft.com/office/drawing/2016/5/12/chartex" xmlns:cx7="http://schemas.microsoft.com/office/drawing/2016/5/13/chartex" xmlns:cx8="http://schemas.microsoft.com/office/drawing/2016/5/14/chartex" xmlns:mc="http://schemas.openxmlformats.org/markup-compatibility/2006" xmlns:aink="http://schemas.microsoft.com/office/drawing/2016/ink" xmlns:am3d="http://schemas.microsoft.com/office/drawing/2017/model3d" xmlns:o="urn:schemas-microsoft-com:office:office" xmlns:oel="http://schemas.microsoft.com/office/2019/extlst" xmlns:r="http://schemas.openxmlformats.org/officeDocument/2006/relationships" xmlns:m="http://schemas.openxmlformats.org/officeDocument/2006/math" xmlns:v="urn:schemas-microsoft-com:vml" xmlns:wp14="http://schemas.microsoft.com/office/word/2010/wordprocessingDrawing" xmlns:wp="http://schemas.openxmlformats.org/drawingml/2006/wordprocessingDrawing" xmlns:w10="urn:schemas-microsoft-com:office:word" xmlns:w="http://schemas.openxmlformats.org/wordprocessingml/2006/main" xmlns:w14="http://schemas.microsoft.com/office/word/2010/wordml" xmlns:w15="http://schemas.microsoft.com/office/word/2012/wordml" xmlns:w16cex="http://schemas.microsoft.com/office/word/2018/wordml/cex" xmlns:w16cid="http://schemas.microsoft.com/office/word/2016/wordml/cid" xmlns:w16="http://schemas.microsoft.com/office/word/2018/wordml" xmlns:w16sdtdh="http://schemas.microsoft.com/office/word/2020/wordml/sdtdatahash" xmlns:w16se="http://schemas.microsoft.com/office/word/2015/wordml/symex" xmlns:wpg="http://schemas.microsoft.com/office/word/2010/wordprocessingGroup" xmlns:wpi="http://schemas.microsoft.com/office/word/2010/wordprocessingInk" xmlns:wne="http://schemas.microsoft.com/office/word/2006/wordml" xmlns:wps="http://schemas.microsoft.com/office/word/2010/wordprocessingShape" mc:Ignorable="w14 w15 w16se w16cid w16 w16cex w16sdtdh wp14">
   <w:footnote w:type="separator" w:id="-1">
     <w:p>
       <w:pPr>
@@ -9707,10 +9906,10 @@
 </file>
 
 <file path=word/header1.xml><?xml version="1.0" encoding="utf-8"?>
-<w:hdr xmlns:wpc="http://schemas.microsoft.com/office/word/2010/wordprocessingCanvas" xmlns:cx="http://schemas.microsoft.com/office/drawing/2014/chartex" xmlns:cx1="http://schemas.microsoft.com/office/drawing/2015/9/8/chartex" xmlns:cx2="http://schemas.microsoft.com/office/drawing/2015/10/21/chartex" xmlns:cx3="http://schemas.microsoft.com/office/drawing/2016/5/9/chartex" xmlns:cx4="http://schemas.microsoft.com/office/drawing/2016/5/10/chartex" xmlns:cx5="http://schemas.microsoft.com/office/drawing/2016/5/11/chartex" xmlns:cx6="http://schemas.microsoft.com/office/drawing/2016/5/12/chartex" xmlns:cx7="http://schemas.microsoft.com/office/drawing/2016/5/13/chartex" xmlns:cx8="http://schemas.microsoft.com/office/drawing/2016/5/14/chartex" xmlns:mc="http://schemas.openxmlformats.org/markup-compatibility/2006" xmlns:aink="http://schemas.microsoft.com/office/drawing/2016/ink" xmlns:am3d="http://schemas.microsoft.com/office/drawing/2017/model3d" xmlns:o="urn:schemas-microsoft-com:office:office" xmlns:oel="http://schemas.microsoft.com/office/2019/extlst" xmlns:r="http://schemas.openxmlformats.org/officeDocument/2006/relationships" xmlns:m="http://schemas.openxmlformats.org/officeDocument/2006/math" xmlns:v="urn:schemas-microsoft-com:vml" xmlns:wp14="http://schemas.microsoft.com/office/word/2010/wordprocessingDrawing" xmlns:wp="http://schemas.openxmlformats.org/drawingml/2006/wordprocessingDrawing" xmlns:w10="urn:schemas-microsoft-com:office:word" xmlns:w="http://schemas.openxmlformats.org/wordprocessingml/2006/main" xmlns:w14="http://schemas.microsoft.com/office/word/2010/wordml" xmlns:w15="http://schemas.microsoft.com/office/word/2012/wordml" xmlns:w16cex="http://schemas.microsoft.com/office/word/2018/wordml/cex" xmlns:w16cid="http://schemas.microsoft.com/office/word/2016/wordml/cid" xmlns:w16="http://schemas.microsoft.com/office/word/2018/wordml" xmlns:w16du="http://schemas.microsoft.com/office/word/2023/wordml/word16du" xmlns:w16sdtdh="http://schemas.microsoft.com/office/word/2020/wordml/sdtdatahash" xmlns:w16se="http://schemas.microsoft.com/office/word/2015/wordml/symex" xmlns:wpg="http://schemas.microsoft.com/office/word/2010/wordprocessingGroup" xmlns:wpi="http://schemas.microsoft.com/office/word/2010/wordprocessingInk" xmlns:wne="http://schemas.microsoft.com/office/word/2006/wordml" xmlns:wps="http://schemas.microsoft.com/office/word/2010/wordprocessingShape" mc:Ignorable="w14 w15 w16se w16cid w16 w16cex w16sdtdh w16du wp14">
+<w:hdr xmlns:wpc="http://schemas.microsoft.com/office/word/2010/wordprocessingCanvas" xmlns:cx="http://schemas.microsoft.com/office/drawing/2014/chartex" xmlns:cx1="http://schemas.microsoft.com/office/drawing/2015/9/8/chartex" xmlns:cx2="http://schemas.microsoft.com/office/drawing/2015/10/21/chartex" xmlns:cx3="http://schemas.microsoft.com/office/drawing/2016/5/9/chartex" xmlns:cx4="http://schemas.microsoft.com/office/drawing/2016/5/10/chartex" xmlns:cx5="http://schemas.microsoft.com/office/drawing/2016/5/11/chartex" xmlns:cx6="http://schemas.microsoft.com/office/drawing/2016/5/12/chartex" xmlns:cx7="http://schemas.microsoft.com/office/drawing/2016/5/13/chartex" xmlns:cx8="http://schemas.microsoft.com/office/drawing/2016/5/14/chartex" xmlns:mc="http://schemas.openxmlformats.org/markup-compatibility/2006" xmlns:aink="http://schemas.microsoft.com/office/drawing/2016/ink" xmlns:am3d="http://schemas.microsoft.com/office/drawing/2017/model3d" xmlns:o="urn:schemas-microsoft-com:office:office" xmlns:oel="http://schemas.microsoft.com/office/2019/extlst" xmlns:r="http://schemas.openxmlformats.org/officeDocument/2006/relationships" xmlns:m="http://schemas.openxmlformats.org/officeDocument/2006/math" xmlns:v="urn:schemas-microsoft-com:vml" xmlns:wp14="http://schemas.microsoft.com/office/word/2010/wordprocessingDrawing" xmlns:wp="http://schemas.openxmlformats.org/drawingml/2006/wordprocessingDrawing" xmlns:w10="urn:schemas-microsoft-com:office:word" xmlns:w="http://schemas.openxmlformats.org/wordprocessingml/2006/main" xmlns:w14="http://schemas.microsoft.com/office/word/2010/wordml" xmlns:w15="http://schemas.microsoft.com/office/word/2012/wordml" xmlns:w16cex="http://schemas.microsoft.com/office/word/2018/wordml/cex" xmlns:w16cid="http://schemas.microsoft.com/office/word/2016/wordml/cid" xmlns:w16="http://schemas.microsoft.com/office/word/2018/wordml" xmlns:w16sdtdh="http://schemas.microsoft.com/office/word/2020/wordml/sdtdatahash" xmlns:w16se="http://schemas.microsoft.com/office/word/2015/wordml/symex" xmlns:wpg="http://schemas.microsoft.com/office/word/2010/wordprocessingGroup" xmlns:wpi="http://schemas.microsoft.com/office/word/2010/wordprocessingInk" xmlns:wne="http://schemas.microsoft.com/office/word/2006/wordml" xmlns:wps="http://schemas.microsoft.com/office/word/2010/wordprocessingShape" mc:Ignorable="w14 w15 w16se w16cid w16 w16cex w16sdtdh wp14">
   <w:p>
     <w:pPr>
-      <w:pStyle w:val="Encabezado"/>
+      <w:pStyle w:val="Header"/>
     </w:pPr>
     <w:r>
       <w:rPr>
@@ -9792,7 +9991,7 @@
 </file>
 
 <file path=word/numbering.xml><?xml version="1.0" encoding="utf-8"?>
-<w:numbering xmlns:wpc="http://schemas.microsoft.com/office/word/2010/wordprocessingCanvas" xmlns:cx="http://schemas.microsoft.com/office/drawing/2014/chartex" xmlns:cx1="http://schemas.microsoft.com/office/drawing/2015/9/8/chartex" xmlns:cx2="http://schemas.microsoft.com/office/drawing/2015/10/21/chartex" xmlns:cx3="http://schemas.microsoft.com/office/drawing/2016/5/9/chartex" xmlns:cx4="http://schemas.microsoft.com/office/drawing/2016/5/10/chartex" xmlns:cx5="http://schemas.microsoft.com/office/drawing/2016/5/11/chartex" xmlns:cx6="http://schemas.microsoft.com/office/drawing/2016/5/12/chartex" xmlns:cx7="http://schemas.microsoft.com/office/drawing/2016/5/13/chartex" xmlns:cx8="http://schemas.microsoft.com/office/drawing/2016/5/14/chartex" xmlns:mc="http://schemas.openxmlformats.org/markup-compatibility/2006" xmlns:aink="http://schemas.microsoft.com/office/drawing/2016/ink" xmlns:am3d="http://schemas.microsoft.com/office/drawing/2017/model3d" xmlns:o="urn:schemas-microsoft-com:office:office" xmlns:oel="http://schemas.microsoft.com/office/2019/extlst" xmlns:r="http://schemas.openxmlformats.org/officeDocument/2006/relationships" xmlns:m="http://schemas.openxmlformats.org/officeDocument/2006/math" xmlns:v="urn:schemas-microsoft-com:vml" xmlns:wp14="http://schemas.microsoft.com/office/word/2010/wordprocessingDrawing" xmlns:wp="http://schemas.openxmlformats.org/drawingml/2006/wordprocessingDrawing" xmlns:w10="urn:schemas-microsoft-com:office:word" xmlns:w="http://schemas.openxmlformats.org/wordprocessingml/2006/main" xmlns:w14="http://schemas.microsoft.com/office/word/2010/wordml" xmlns:w15="http://schemas.microsoft.com/office/word/2012/wordml" xmlns:w16cex="http://schemas.microsoft.com/office/word/2018/wordml/cex" xmlns:w16cid="http://schemas.microsoft.com/office/word/2016/wordml/cid" xmlns:w16="http://schemas.microsoft.com/office/word/2018/wordml" xmlns:w16du="http://schemas.microsoft.com/office/word/2023/wordml/word16du" xmlns:w16sdtdh="http://schemas.microsoft.com/office/word/2020/wordml/sdtdatahash" xmlns:w16se="http://schemas.microsoft.com/office/word/2015/wordml/symex" xmlns:wpg="http://schemas.microsoft.com/office/word/2010/wordprocessingGroup" xmlns:wpi="http://schemas.microsoft.com/office/word/2010/wordprocessingInk" xmlns:wne="http://schemas.microsoft.com/office/word/2006/wordml" xmlns:wps="http://schemas.microsoft.com/office/word/2010/wordprocessingShape" mc:Ignorable="w14 w15 w16se w16cid w16 w16cex w16sdtdh w16du wp14">
+<w:numbering xmlns:wpc="http://schemas.microsoft.com/office/word/2010/wordprocessingCanvas" xmlns:cx="http://schemas.microsoft.com/office/drawing/2014/chartex" xmlns:cx1="http://schemas.microsoft.com/office/drawing/2015/9/8/chartex" xmlns:cx2="http://schemas.microsoft.com/office/drawing/2015/10/21/chartex" xmlns:cx3="http://schemas.microsoft.com/office/drawing/2016/5/9/chartex" xmlns:cx4="http://schemas.microsoft.com/office/drawing/2016/5/10/chartex" xmlns:cx5="http://schemas.microsoft.com/office/drawing/2016/5/11/chartex" xmlns:cx6="http://schemas.microsoft.com/office/drawing/2016/5/12/chartex" xmlns:cx7="http://schemas.microsoft.com/office/drawing/2016/5/13/chartex" xmlns:cx8="http://schemas.microsoft.com/office/drawing/2016/5/14/chartex" xmlns:mc="http://schemas.openxmlformats.org/markup-compatibility/2006" xmlns:aink="http://schemas.microsoft.com/office/drawing/2016/ink" xmlns:am3d="http://schemas.microsoft.com/office/drawing/2017/model3d" xmlns:o="urn:schemas-microsoft-com:office:office" xmlns:oel="http://schemas.microsoft.com/office/2019/extlst" xmlns:r="http://schemas.openxmlformats.org/officeDocument/2006/relationships" xmlns:m="http://schemas.openxmlformats.org/officeDocument/2006/math" xmlns:v="urn:schemas-microsoft-com:vml" xmlns:wp14="http://schemas.microsoft.com/office/word/2010/wordprocessingDrawing" xmlns:wp="http://schemas.openxmlformats.org/drawingml/2006/wordprocessingDrawing" xmlns:w10="urn:schemas-microsoft-com:office:word" xmlns:w="http://schemas.openxmlformats.org/wordprocessingml/2006/main" xmlns:w14="http://schemas.microsoft.com/office/word/2010/wordml" xmlns:w15="http://schemas.microsoft.com/office/word/2012/wordml" xmlns:w16cex="http://schemas.microsoft.com/office/word/2018/wordml/cex" xmlns:w16cid="http://schemas.microsoft.com/office/word/2016/wordml/cid" xmlns:w16="http://schemas.microsoft.com/office/word/2018/wordml" xmlns:w16sdtdh="http://schemas.microsoft.com/office/word/2020/wordml/sdtdatahash" xmlns:w16se="http://schemas.microsoft.com/office/word/2015/wordml/symex" xmlns:wpg="http://schemas.microsoft.com/office/word/2010/wordprocessingGroup" xmlns:wpi="http://schemas.microsoft.com/office/word/2010/wordprocessingInk" xmlns:wne="http://schemas.microsoft.com/office/word/2006/wordml" xmlns:wps="http://schemas.microsoft.com/office/word/2010/wordprocessingShape" mc:Ignorable="w14 w15 w16se w16cid w16 w16cex w16sdtdh wp14">
   <w:abstractNum w:abstractNumId="0" w15:restartNumberingAfterBreak="0">
     <w:nsid w:val="FFFFFF89"/>
     <w:multiLevelType w:val="singleLevel"/>
@@ -9800,7 +9999,7 @@
     <w:lvl w:ilvl="0">
       <w:start w:val="1"/>
       <w:numFmt w:val="bullet"/>
-      <w:pStyle w:val="Listaconvietas"/>
+      <w:pStyle w:val="ListBullet"/>
       <w:lvlText w:val=""/>
       <w:lvlJc w:val="left"/>
       <w:pPr>
@@ -11342,7 +11541,7 @@
     <w:lvl w:ilvl="0">
       <w:start w:val="1"/>
       <w:numFmt w:val="decimal"/>
-      <w:pStyle w:val="Ttulo1"/>
+      <w:pStyle w:val="Heading1"/>
       <w:lvlText w:val="%1."/>
       <w:lvlJc w:val="left"/>
       <w:pPr>
@@ -11352,7 +11551,7 @@
     <w:lvl w:ilvl="1">
       <w:start w:val="1"/>
       <w:numFmt w:val="decimal"/>
-      <w:pStyle w:val="Ttulo2"/>
+      <w:pStyle w:val="Heading2"/>
       <w:lvlText w:val="%1.%2."/>
       <w:lvlJc w:val="left"/>
       <w:pPr>
@@ -11476,7 +11675,7 @@
 </file>
 
 <file path=word/styles.xml><?xml version="1.0" encoding="utf-8"?>
-<w:styles xmlns:mc="http://schemas.openxmlformats.org/markup-compatibility/2006" xmlns:r="http://schemas.openxmlformats.org/officeDocument/2006/relationships" xmlns:w="http://schemas.openxmlformats.org/wordprocessingml/2006/main" xmlns:w14="http://schemas.microsoft.com/office/word/2010/wordml" xmlns:w15="http://schemas.microsoft.com/office/word/2012/wordml" xmlns:w16cex="http://schemas.microsoft.com/office/word/2018/wordml/cex" xmlns:w16cid="http://schemas.microsoft.com/office/word/2016/wordml/cid" xmlns:w16="http://schemas.microsoft.com/office/word/2018/wordml" xmlns:w16du="http://schemas.microsoft.com/office/word/2023/wordml/word16du" xmlns:w16sdtdh="http://schemas.microsoft.com/office/word/2020/wordml/sdtdatahash" xmlns:w16se="http://schemas.microsoft.com/office/word/2015/wordml/symex" mc:Ignorable="w14 w15 w16se w16cid w16 w16cex w16sdtdh w16du">
+<w:styles xmlns:mc="http://schemas.openxmlformats.org/markup-compatibility/2006" xmlns:r="http://schemas.openxmlformats.org/officeDocument/2006/relationships" xmlns:w="http://schemas.openxmlformats.org/wordprocessingml/2006/main" xmlns:w14="http://schemas.microsoft.com/office/word/2010/wordml" xmlns:w15="http://schemas.microsoft.com/office/word/2012/wordml" xmlns:w16cex="http://schemas.microsoft.com/office/word/2018/wordml/cex" xmlns:w16cid="http://schemas.microsoft.com/office/word/2016/wordml/cid" xmlns:w16="http://schemas.microsoft.com/office/word/2018/wordml" xmlns:w16sdtdh="http://schemas.microsoft.com/office/word/2020/wordml/sdtdatahash" xmlns:w16se="http://schemas.microsoft.com/office/word/2015/wordml/symex" mc:Ignorable="w14 w15 w16se w16cid w16 w16cex w16sdtdh">
   <w:docDefaults>
     <w:rPrDefault>
       <w:rPr>
@@ -11884,11 +12083,11 @@
       <w:sz w:val="28"/>
     </w:rPr>
   </w:style>
-  <w:style w:type="paragraph" w:styleId="Ttulo1">
+  <w:style w:type="paragraph" w:styleId="Heading1">
     <w:name w:val="heading 1"/>
-    <w:basedOn w:val="Ttulo"/>
+    <w:basedOn w:val="Title"/>
     <w:next w:val="Normal"/>
-    <w:link w:val="Ttulo1Car"/>
+    <w:link w:val="Heading1Char"/>
     <w:autoRedefine/>
     <w:uiPriority w:val="9"/>
     <w:qFormat/>
@@ -11913,11 +12112,11 @@
       <w14:ligatures w14:val="none"/>
     </w:rPr>
   </w:style>
-  <w:style w:type="paragraph" w:styleId="Ttulo2">
+  <w:style w:type="paragraph" w:styleId="Heading2">
     <w:name w:val="heading 2"/>
     <w:basedOn w:val="Normal"/>
     <w:next w:val="Normal"/>
-    <w:link w:val="Ttulo2Car"/>
+    <w:link w:val="Heading2Char"/>
     <w:autoRedefine/>
     <w:uiPriority w:val="9"/>
     <w:unhideWhenUsed/>
@@ -11945,11 +12144,11 @@
       <w14:ligatures w14:val="none"/>
     </w:rPr>
   </w:style>
-  <w:style w:type="paragraph" w:styleId="Ttulo3">
+  <w:style w:type="paragraph" w:styleId="Heading3">
     <w:name w:val="heading 3"/>
-    <w:basedOn w:val="Ttulo2"/>
+    <w:basedOn w:val="Heading2"/>
     <w:next w:val="Normal"/>
-    <w:link w:val="Ttulo3Car"/>
+    <w:link w:val="Heading3Char"/>
     <w:autoRedefine/>
     <w:uiPriority w:val="9"/>
     <w:unhideWhenUsed/>
@@ -11968,11 +12167,11 @@
       <w:szCs w:val="24"/>
     </w:rPr>
   </w:style>
-  <w:style w:type="paragraph" w:styleId="Ttulo4">
+  <w:style w:type="paragraph" w:styleId="Heading4">
     <w:name w:val="heading 4"/>
-    <w:basedOn w:val="Ttulo3"/>
+    <w:basedOn w:val="Heading3"/>
     <w:next w:val="Normal"/>
-    <w:link w:val="Ttulo4Car"/>
+    <w:link w:val="Heading4Char"/>
     <w:uiPriority w:val="9"/>
     <w:unhideWhenUsed/>
     <w:qFormat/>
@@ -11986,11 +12185,11 @@
       <w:sz w:val="28"/>
     </w:rPr>
   </w:style>
-  <w:style w:type="paragraph" w:styleId="Ttulo5">
+  <w:style w:type="paragraph" w:styleId="Heading5">
     <w:name w:val="heading 5"/>
-    <w:basedOn w:val="Ttulo4"/>
+    <w:basedOn w:val="Heading4"/>
     <w:next w:val="Normal"/>
-    <w:link w:val="Ttulo5Car"/>
+    <w:link w:val="Heading5Char"/>
     <w:uiPriority w:val="9"/>
     <w:unhideWhenUsed/>
     <w:qFormat/>
@@ -12000,11 +12199,11 @@
       <w:outlineLvl w:val="4"/>
     </w:pPr>
   </w:style>
-  <w:style w:type="paragraph" w:styleId="Ttulo6">
+  <w:style w:type="paragraph" w:styleId="Heading6">
     <w:name w:val="heading 6"/>
-    <w:basedOn w:val="Ttulo5"/>
+    <w:basedOn w:val="Heading5"/>
     <w:next w:val="Normal"/>
-    <w:link w:val="Ttulo6Car"/>
+    <w:link w:val="Heading6Char"/>
     <w:uiPriority w:val="9"/>
     <w:unhideWhenUsed/>
     <w:rsid w:val="00C7377B"/>
@@ -12013,12 +12212,13 @@
       <w:outlineLvl w:val="5"/>
     </w:pPr>
   </w:style>
-  <w:style w:type="character" w:default="1" w:styleId="Fuentedeprrafopredeter">
+  <w:style w:type="character" w:default="1" w:styleId="DefaultParagraphFont">
     <w:name w:val="Default Paragraph Font"/>
     <w:uiPriority w:val="1"/>
+    <w:semiHidden/>
     <w:unhideWhenUsed/>
   </w:style>
-  <w:style w:type="table" w:default="1" w:styleId="Tablanormal">
+  <w:style w:type="table" w:default="1" w:styleId="TableNormal">
     <w:name w:val="Normal Table"/>
     <w:uiPriority w:val="99"/>
     <w:semiHidden/>
@@ -12033,13 +12233,13 @@
       </w:tblCellMar>
     </w:tblPr>
   </w:style>
-  <w:style w:type="numbering" w:default="1" w:styleId="Sinlista">
+  <w:style w:type="numbering" w:default="1" w:styleId="NoList">
     <w:name w:val="No List"/>
     <w:uiPriority w:val="99"/>
     <w:semiHidden/>
     <w:unhideWhenUsed/>
   </w:style>
-  <w:style w:type="paragraph" w:styleId="Prrafodelista">
+  <w:style w:type="paragraph" w:styleId="ListParagraph">
     <w:name w:val="List Paragraph"/>
     <w:basedOn w:val="Normal"/>
     <w:uiPriority w:val="34"/>
@@ -12064,10 +12264,10 @@
       <w:lang w:val="es-419"/>
     </w:rPr>
   </w:style>
-  <w:style w:type="character" w:customStyle="1" w:styleId="Ttulo1Car">
-    <w:name w:val="Título 1 Car"/>
-    <w:basedOn w:val="Fuentedeprrafopredeter"/>
-    <w:link w:val="Ttulo1"/>
+  <w:style w:type="character" w:customStyle="1" w:styleId="Heading1Char">
+    <w:name w:val="Heading 1 Char"/>
+    <w:basedOn w:val="DefaultParagraphFont"/>
+    <w:link w:val="Heading1"/>
     <w:uiPriority w:val="9"/>
     <w:rsid w:val="00353681"/>
     <w:rPr>
@@ -12083,10 +12283,10 @@
       <w14:ligatures w14:val="none"/>
     </w:rPr>
   </w:style>
-  <w:style w:type="character" w:customStyle="1" w:styleId="Ttulo2Car">
-    <w:name w:val="Título 2 Car"/>
-    <w:basedOn w:val="Fuentedeprrafopredeter"/>
-    <w:link w:val="Ttulo2"/>
+  <w:style w:type="character" w:customStyle="1" w:styleId="Heading2Char">
+    <w:name w:val="Heading 2 Char"/>
+    <w:basedOn w:val="DefaultParagraphFont"/>
+    <w:link w:val="Heading2"/>
     <w:uiPriority w:val="9"/>
     <w:rsid w:val="007F2B44"/>
     <w:rPr>
@@ -12100,10 +12300,10 @@
       <w14:ligatures w14:val="none"/>
     </w:rPr>
   </w:style>
-  <w:style w:type="character" w:customStyle="1" w:styleId="Ttulo3Car">
-    <w:name w:val="Título 3 Car"/>
-    <w:basedOn w:val="Fuentedeprrafopredeter"/>
-    <w:link w:val="Ttulo3"/>
+  <w:style w:type="character" w:customStyle="1" w:styleId="Heading3Char">
+    <w:name w:val="Heading 3 Char"/>
+    <w:basedOn w:val="DefaultParagraphFont"/>
+    <w:link w:val="Heading3"/>
     <w:uiPriority w:val="9"/>
     <w:rsid w:val="00203367"/>
     <w:rPr>
@@ -12118,7 +12318,7 @@
       <w14:ligatures w14:val="none"/>
     </w:rPr>
   </w:style>
-  <w:style w:type="paragraph" w:styleId="Listaconvietas">
+  <w:style w:type="paragraph" w:styleId="ListBullet">
     <w:name w:val="List Bullet"/>
     <w:basedOn w:val="Normal"/>
     <w:uiPriority w:val="99"/>
@@ -12140,7 +12340,7 @@
   </w:style>
   <w:style w:type="character" w:customStyle="1" w:styleId="Extranjerismo">
     <w:name w:val="Extranjerismo"/>
-    <w:basedOn w:val="Fuentedeprrafopredeter"/>
+    <w:basedOn w:val="DefaultParagraphFont"/>
     <w:uiPriority w:val="1"/>
     <w:qFormat/>
     <w:rsid w:val="00D13E46"/>
@@ -12178,7 +12378,7 @@
   </w:style>
   <w:style w:type="character" w:customStyle="1" w:styleId="FiguraCar">
     <w:name w:val="Figura Car"/>
-    <w:basedOn w:val="Fuentedeprrafopredeter"/>
+    <w:basedOn w:val="DefaultParagraphFont"/>
     <w:link w:val="Figura"/>
     <w:rsid w:val="0098428C"/>
     <w:rPr>
@@ -12191,10 +12391,10 @@
       <w14:ligatures w14:val="none"/>
     </w:rPr>
   </w:style>
-  <w:style w:type="character" w:customStyle="1" w:styleId="Ttulo4Car">
-    <w:name w:val="Título 4 Car"/>
-    <w:basedOn w:val="Fuentedeprrafopredeter"/>
-    <w:link w:val="Ttulo4"/>
+  <w:style w:type="character" w:customStyle="1" w:styleId="Heading4Char">
+    <w:name w:val="Heading 4 Char"/>
+    <w:basedOn w:val="DefaultParagraphFont"/>
+    <w:link w:val="Heading4"/>
     <w:uiPriority w:val="9"/>
     <w:rsid w:val="001B57A6"/>
     <w:rPr>
@@ -12208,10 +12408,10 @@
       <w14:ligatures w14:val="none"/>
     </w:rPr>
   </w:style>
-  <w:style w:type="character" w:customStyle="1" w:styleId="Ttulo5Car">
-    <w:name w:val="Título 5 Car"/>
-    <w:basedOn w:val="Fuentedeprrafopredeter"/>
-    <w:link w:val="Ttulo5"/>
+  <w:style w:type="character" w:customStyle="1" w:styleId="Heading5Char">
+    <w:name w:val="Heading 5 Char"/>
+    <w:basedOn w:val="DefaultParagraphFont"/>
+    <w:link w:val="Heading5"/>
     <w:uiPriority w:val="9"/>
     <w:rsid w:val="00746AD1"/>
     <w:rPr>
@@ -12248,11 +12448,11 @@
       <w14:ligatures w14:val="none"/>
     </w:rPr>
   </w:style>
-  <w:style w:type="paragraph" w:styleId="Ttulo">
+  <w:style w:type="paragraph" w:styleId="Title">
     <w:name w:val="Title"/>
     <w:basedOn w:val="Normal"/>
     <w:next w:val="Normal"/>
-    <w:link w:val="TtuloCar"/>
+    <w:link w:val="TitleChar"/>
     <w:uiPriority w:val="10"/>
     <w:qFormat/>
     <w:rsid w:val="00590D20"/>
@@ -12268,10 +12468,10 @@
       <w:szCs w:val="56"/>
     </w:rPr>
   </w:style>
-  <w:style w:type="character" w:customStyle="1" w:styleId="TtuloCar">
-    <w:name w:val="Título Car"/>
-    <w:basedOn w:val="Fuentedeprrafopredeter"/>
-    <w:link w:val="Ttulo"/>
+  <w:style w:type="character" w:customStyle="1" w:styleId="TitleChar">
+    <w:name w:val="Title Char"/>
+    <w:basedOn w:val="DefaultParagraphFont"/>
+    <w:link w:val="Title"/>
     <w:uiPriority w:val="10"/>
     <w:rsid w:val="00590D20"/>
     <w:rPr>
@@ -12284,7 +12484,7 @@
   </w:style>
   <w:style w:type="character" w:customStyle="1" w:styleId="TablaCar">
     <w:name w:val="Tabla Car"/>
-    <w:basedOn w:val="Fuentedeprrafopredeter"/>
+    <w:basedOn w:val="DefaultParagraphFont"/>
     <w:link w:val="Tabla"/>
     <w:rsid w:val="00F24245"/>
     <w:rPr>
@@ -12299,7 +12499,7 @@
   </w:style>
   <w:style w:type="table" w:customStyle="1" w:styleId="SENA">
     <w:name w:val="SENA"/>
-    <w:basedOn w:val="Tablanormal"/>
+    <w:basedOn w:val="TableNormal"/>
     <w:uiPriority w:val="99"/>
     <w:rsid w:val="00F24245"/>
     <w:pPr>
@@ -12342,9 +12542,9 @@
       </w:tcPr>
     </w:tblStylePr>
   </w:style>
-  <w:style w:type="table" w:styleId="Tablaconcuadrcula">
+  <w:style w:type="table" w:styleId="TableGrid">
     <w:name w:val="Table Grid"/>
-    <w:basedOn w:val="Tablanormal"/>
+    <w:basedOn w:val="TableNormal"/>
     <w:uiPriority w:val="39"/>
     <w:rsid w:val="002401C2"/>
     <w:pPr>
@@ -12361,9 +12561,9 @@
       </w:tblBorders>
     </w:tblPr>
   </w:style>
-  <w:style w:type="character" w:styleId="Hipervnculo">
+  <w:style w:type="character" w:styleId="Hyperlink">
     <w:name w:val="Hyperlink"/>
-    <w:basedOn w:val="Fuentedeprrafopredeter"/>
+    <w:basedOn w:val="DefaultParagraphFont"/>
     <w:uiPriority w:val="99"/>
     <w:unhideWhenUsed/>
     <w:rsid w:val="00425E49"/>
@@ -12396,7 +12596,7 @@
   </w:style>
   <w:style w:type="character" w:customStyle="1" w:styleId="VideoCar">
     <w:name w:val="Video Car"/>
-    <w:basedOn w:val="Fuentedeprrafopredeter"/>
+    <w:basedOn w:val="DefaultParagraphFont"/>
     <w:link w:val="Video"/>
     <w:rsid w:val="00425E49"/>
     <w:rPr>
@@ -12407,9 +12607,9 @@
       <w14:ligatures w14:val="none"/>
     </w:rPr>
   </w:style>
-  <w:style w:type="character" w:styleId="Mencinsinresolver">
+  <w:style w:type="character" w:styleId="UnresolvedMention">
     <w:name w:val="Unresolved Mention"/>
-    <w:basedOn w:val="Fuentedeprrafopredeter"/>
+    <w:basedOn w:val="DefaultParagraphFont"/>
     <w:uiPriority w:val="99"/>
     <w:semiHidden/>
     <w:unhideWhenUsed/>
@@ -12419,9 +12619,9 @@
       <w:shd w:val="clear" w:color="auto" w:fill="E1DFDD"/>
     </w:rPr>
   </w:style>
-  <w:style w:type="table" w:styleId="Tablaconcuadrcula4-nfasis3">
+  <w:style w:type="table" w:styleId="GridTable4-Accent3">
     <w:name w:val="Grid Table 4 Accent 3"/>
-    <w:basedOn w:val="Tablanormal"/>
+    <w:basedOn w:val="TableNormal"/>
     <w:uiPriority w:val="49"/>
     <w:rsid w:val="00CE2C4A"/>
     <w:pPr>
@@ -12533,7 +12733,7 @@
       <w14:ligatures w14:val="none"/>
     </w:rPr>
   </w:style>
-  <w:style w:type="paragraph" w:styleId="TDC1">
+  <w:style w:type="paragraph" w:styleId="TOC1">
     <w:name w:val="toc 1"/>
     <w:basedOn w:val="Normal"/>
     <w:next w:val="Normal"/>
@@ -12545,7 +12745,7 @@
       <w:spacing w:after="100"/>
     </w:pPr>
   </w:style>
-  <w:style w:type="paragraph" w:styleId="TDC2">
+  <w:style w:type="paragraph" w:styleId="TOC2">
     <w:name w:val="toc 2"/>
     <w:basedOn w:val="Normal"/>
     <w:next w:val="Normal"/>
@@ -12558,7 +12758,7 @@
       <w:ind w:left="280"/>
     </w:pPr>
   </w:style>
-  <w:style w:type="paragraph" w:styleId="TDC3">
+  <w:style w:type="paragraph" w:styleId="TOC3">
     <w:name w:val="toc 3"/>
     <w:basedOn w:val="Normal"/>
     <w:next w:val="Normal"/>
@@ -12571,9 +12771,9 @@
       <w:ind w:left="560"/>
     </w:pPr>
   </w:style>
-  <w:style w:type="paragraph" w:styleId="TtuloTDC">
+  <w:style w:type="paragraph" w:styleId="TOCHeading">
     <w:name w:val="TOC Heading"/>
-    <w:basedOn w:val="Ttulo1"/>
+    <w:basedOn w:val="Heading1"/>
     <w:next w:val="Normal"/>
     <w:uiPriority w:val="39"/>
     <w:unhideWhenUsed/>
@@ -12597,10 +12797,10 @@
       <w:lang w:val="es-CO"/>
     </w:rPr>
   </w:style>
-  <w:style w:type="paragraph" w:styleId="Encabezado">
+  <w:style w:type="paragraph" w:styleId="Header">
     <w:name w:val="header"/>
     <w:basedOn w:val="Normal"/>
-    <w:link w:val="EncabezadoCar"/>
+    <w:link w:val="HeaderChar"/>
     <w:uiPriority w:val="99"/>
     <w:unhideWhenUsed/>
     <w:rsid w:val="00EC0858"/>
@@ -12612,20 +12812,20 @@
       <w:spacing w:before="0" w:after="0" w:line="240" w:lineRule="auto"/>
     </w:pPr>
   </w:style>
-  <w:style w:type="character" w:customStyle="1" w:styleId="EncabezadoCar">
-    <w:name w:val="Encabezado Car"/>
-    <w:basedOn w:val="Fuentedeprrafopredeter"/>
-    <w:link w:val="Encabezado"/>
+  <w:style w:type="character" w:customStyle="1" w:styleId="HeaderChar">
+    <w:name w:val="Header Char"/>
+    <w:basedOn w:val="DefaultParagraphFont"/>
+    <w:link w:val="Header"/>
     <w:uiPriority w:val="99"/>
     <w:rsid w:val="00EC0858"/>
     <w:rPr>
       <w:sz w:val="28"/>
     </w:rPr>
   </w:style>
-  <w:style w:type="paragraph" w:styleId="Piedepgina">
+  <w:style w:type="paragraph" w:styleId="Footer">
     <w:name w:val="footer"/>
     <w:basedOn w:val="Normal"/>
-    <w:link w:val="PiedepginaCar"/>
+    <w:link w:val="FooterChar"/>
     <w:uiPriority w:val="99"/>
     <w:unhideWhenUsed/>
     <w:rsid w:val="00EC0858"/>
@@ -12637,20 +12837,20 @@
       <w:spacing w:before="0" w:after="0" w:line="240" w:lineRule="auto"/>
     </w:pPr>
   </w:style>
-  <w:style w:type="character" w:customStyle="1" w:styleId="PiedepginaCar">
-    <w:name w:val="Pie de página Car"/>
-    <w:basedOn w:val="Fuentedeprrafopredeter"/>
-    <w:link w:val="Piedepgina"/>
+  <w:style w:type="character" w:customStyle="1" w:styleId="FooterChar">
+    <w:name w:val="Footer Char"/>
+    <w:basedOn w:val="DefaultParagraphFont"/>
+    <w:link w:val="Footer"/>
     <w:uiPriority w:val="99"/>
     <w:rsid w:val="00EC0858"/>
     <w:rPr>
       <w:sz w:val="28"/>
     </w:rPr>
   </w:style>
-  <w:style w:type="character" w:customStyle="1" w:styleId="Ttulo6Car">
-    <w:name w:val="Título 6 Car"/>
-    <w:basedOn w:val="Fuentedeprrafopredeter"/>
-    <w:link w:val="Ttulo6"/>
+  <w:style w:type="character" w:customStyle="1" w:styleId="Heading6Char">
+    <w:name w:val="Heading 6 Char"/>
+    <w:basedOn w:val="DefaultParagraphFont"/>
+    <w:link w:val="Heading6"/>
     <w:uiPriority w:val="9"/>
     <w:rsid w:val="00C7377B"/>
     <w:rPr>
@@ -12666,7 +12866,7 @@
   </w:style>
   <w:style w:type="paragraph" w:customStyle="1" w:styleId="Titulosgenerales">
     <w:name w:val="Titulos generales"/>
-    <w:basedOn w:val="Ttulo1"/>
+    <w:basedOn w:val="Heading1"/>
     <w:qFormat/>
     <w:rsid w:val="007F2B44"/>
     <w:pPr>
@@ -12680,9 +12880,9 @@
       <w:spacing w:val="0"/>
     </w:rPr>
   </w:style>
-  <w:style w:type="character" w:styleId="Hipervnculovisitado">
+  <w:style w:type="character" w:styleId="FollowedHyperlink">
     <w:name w:val="FollowedHyperlink"/>
-    <w:basedOn w:val="Fuentedeprrafopredeter"/>
+    <w:basedOn w:val="DefaultParagraphFont"/>
     <w:uiPriority w:val="99"/>
     <w:semiHidden/>
     <w:unhideWhenUsed/>
@@ -12692,11 +12892,11 @@
       <w:u w:val="single"/>
     </w:rPr>
   </w:style>
-  <w:style w:type="paragraph" w:styleId="Cita">
+  <w:style w:type="paragraph" w:styleId="Quote">
     <w:name w:val="Quote"/>
     <w:basedOn w:val="Normal"/>
     <w:next w:val="Normal"/>
-    <w:link w:val="CitaCar"/>
+    <w:link w:val="QuoteChar"/>
     <w:uiPriority w:val="29"/>
     <w:qFormat/>
     <w:rsid w:val="00931413"/>
@@ -12711,10 +12911,10 @@
       <w:color w:val="404040" w:themeColor="text1" w:themeTint="BF"/>
     </w:rPr>
   </w:style>
-  <w:style w:type="character" w:customStyle="1" w:styleId="CitaCar">
-    <w:name w:val="Cita Car"/>
-    <w:basedOn w:val="Fuentedeprrafopredeter"/>
-    <w:link w:val="Cita"/>
+  <w:style w:type="character" w:customStyle="1" w:styleId="QuoteChar">
+    <w:name w:val="Quote Char"/>
+    <w:basedOn w:val="DefaultParagraphFont"/>
+    <w:link w:val="Quote"/>
     <w:uiPriority w:val="29"/>
     <w:rsid w:val="00931413"/>
     <w:rPr>
@@ -13026,10 +13226,303 @@
 <b:Sources xmlns:b="http://schemas.openxmlformats.org/officeDocument/2006/bibliography" xmlns="http://schemas.openxmlformats.org/officeDocument/2006/bibliography" SelectedStyle="\APASixthEditionOfficeOnline.xsl" StyleName="APA" Version="6"/>
 </file>
 
+<file path=customXml/item2.xml><?xml version="1.0" encoding="utf-8"?>
+<?mso-contentType ?>
+<FormTemplates xmlns="http://schemas.microsoft.com/sharepoint/v3/contenttype/forms">
+  <Display>DocumentLibraryForm</Display>
+  <Edit>DocumentLibraryForm</Edit>
+  <New>DocumentLibraryForm</New>
+</FormTemplates>
+</file>
+
+<file path=customXml/item3.xml><?xml version="1.0" encoding="utf-8"?>
+<ct:contentTypeSchema xmlns:ct="http://schemas.microsoft.com/office/2006/metadata/contentType" xmlns:ma="http://schemas.microsoft.com/office/2006/metadata/properties/metaAttributes" ct:_="" ma:_="" ma:contentTypeName="Document" ma:contentTypeID="0x01010049282E1EDBE9234EA9E6D38F720E265F" ma:contentTypeVersion="15" ma:contentTypeDescription="Create a new document." ma:contentTypeScope="" ma:versionID="d74b11659fba189f3e84ecbf6606621e">
+  <xsd:schema xmlns:xsd="http://www.w3.org/2001/XMLSchema" xmlns:xs="http://www.w3.org/2001/XMLSchema" xmlns:p="http://schemas.microsoft.com/office/2006/metadata/properties" xmlns:ns2="cb45339b-ced9-4d0d-8f64-77573914d53b" xmlns:ns3="43a3ca16-9c26-4813-b83f-4aec9927b43f" targetNamespace="http://schemas.microsoft.com/office/2006/metadata/properties" ma:root="true" ma:fieldsID="9a83cb40efc763857d49d6ce4ef9b78f" ns2:_="" ns3:_="">
+    <xsd:import namespace="cb45339b-ced9-4d0d-8f64-77573914d53b"/>
+    <xsd:import namespace="43a3ca16-9c26-4813-b83f-4aec9927b43f"/>
+    <xsd:element name="properties">
+      <xsd:complexType>
+        <xsd:sequence>
+          <xsd:element name="documentManagement">
+            <xsd:complexType>
+              <xsd:all>
+                <xsd:element ref="ns2:SharedWithUsers" minOccurs="0"/>
+                <xsd:element ref="ns2:SharedWithDetails" minOccurs="0"/>
+                <xsd:element ref="ns3:MediaServiceMetadata" minOccurs="0"/>
+                <xsd:element ref="ns3:MediaServiceFastMetadata" minOccurs="0"/>
+                <xsd:element ref="ns3:MediaServiceDateTaken" minOccurs="0"/>
+                <xsd:element ref="ns3:MediaServiceObjectDetectorVersions" minOccurs="0"/>
+                <xsd:element ref="ns3:MediaLengthInSeconds" minOccurs="0"/>
+                <xsd:element ref="ns3:MediaServiceLocation" minOccurs="0"/>
+                <xsd:element ref="ns3:MediaServiceGenerationTime" minOccurs="0"/>
+                <xsd:element ref="ns3:MediaServiceEventHashCode" minOccurs="0"/>
+                <xsd:element ref="ns3:lcf76f155ced4ddcb4097134ff3c332f" minOccurs="0"/>
+                <xsd:element ref="ns2:TaxCatchAll" minOccurs="0"/>
+                <xsd:element ref="ns3:MediaServiceOCR" minOccurs="0"/>
+                <xsd:element ref="ns3:MediaServiceSearchProperties" minOccurs="0"/>
+              </xsd:all>
+            </xsd:complexType>
+          </xsd:element>
+        </xsd:sequence>
+      </xsd:complexType>
+    </xsd:element>
+  </xsd:schema>
+  <xsd:schema xmlns:xsd="http://www.w3.org/2001/XMLSchema" xmlns:xs="http://www.w3.org/2001/XMLSchema" xmlns:dms="http://schemas.microsoft.com/office/2006/documentManagement/types" xmlns:pc="http://schemas.microsoft.com/office/infopath/2007/PartnerControls" targetNamespace="cb45339b-ced9-4d0d-8f64-77573914d53b" elementFormDefault="qualified">
+    <xsd:import namespace="http://schemas.microsoft.com/office/2006/documentManagement/types"/>
+    <xsd:import namespace="http://schemas.microsoft.com/office/infopath/2007/PartnerControls"/>
+    <xsd:element name="SharedWithUsers" ma:index="8" nillable="true" ma:displayName="Shared With" ma:internalName="SharedWithUsers" ma:readOnly="true">
+      <xsd:complexType>
+        <xsd:complexContent>
+          <xsd:extension base="dms:UserMulti">
+            <xsd:sequence>
+              <xsd:element name="UserInfo" minOccurs="0" maxOccurs="unbounded">
+                <xsd:complexType>
+                  <xsd:sequence>
+                    <xsd:element name="DisplayName" type="xsd:string" minOccurs="0"/>
+                    <xsd:element name="AccountId" type="dms:UserId" minOccurs="0" nillable="true"/>
+                    <xsd:element name="AccountType" type="xsd:string" minOccurs="0"/>
+                  </xsd:sequence>
+                </xsd:complexType>
+              </xsd:element>
+            </xsd:sequence>
+          </xsd:extension>
+        </xsd:complexContent>
+      </xsd:complexType>
+    </xsd:element>
+    <xsd:element name="SharedWithDetails" ma:index="9" nillable="true" ma:displayName="Shared With Details" ma:internalName="SharedWithDetails" ma:readOnly="true">
+      <xsd:simpleType>
+        <xsd:restriction base="dms:Note">
+          <xsd:maxLength value="255"/>
+        </xsd:restriction>
+      </xsd:simpleType>
+    </xsd:element>
+    <xsd:element name="TaxCatchAll" ma:index="20" nillable="true" ma:displayName="Taxonomy Catch All Column" ma:hidden="true" ma:list="{2f40a149-578b-41a1-8845-c88bc1831770}" ma:internalName="TaxCatchAll" ma:showField="CatchAllData" ma:web="cb45339b-ced9-4d0d-8f64-77573914d53b">
+      <xsd:complexType>
+        <xsd:complexContent>
+          <xsd:extension base="dms:MultiChoiceLookup">
+            <xsd:sequence>
+              <xsd:element name="Value" type="dms:Lookup" maxOccurs="unbounded" minOccurs="0" nillable="true"/>
+            </xsd:sequence>
+          </xsd:extension>
+        </xsd:complexContent>
+      </xsd:complexType>
+    </xsd:element>
+  </xsd:schema>
+  <xsd:schema xmlns:xsd="http://www.w3.org/2001/XMLSchema" xmlns:xs="http://www.w3.org/2001/XMLSchema" xmlns:dms="http://schemas.microsoft.com/office/2006/documentManagement/types" xmlns:pc="http://schemas.microsoft.com/office/infopath/2007/PartnerControls" targetNamespace="43a3ca16-9c26-4813-b83f-4aec9927b43f" elementFormDefault="qualified">
+    <xsd:import namespace="http://schemas.microsoft.com/office/2006/documentManagement/types"/>
+    <xsd:import namespace="http://schemas.microsoft.com/office/infopath/2007/PartnerControls"/>
+    <xsd:element name="MediaServiceMetadata" ma:index="10" nillable="true" ma:displayName="MediaServiceMetadata" ma:hidden="true" ma:internalName="MediaServiceMetadata" ma:readOnly="true">
+      <xsd:simpleType>
+        <xsd:restriction base="dms:Note"/>
+      </xsd:simpleType>
+    </xsd:element>
+    <xsd:element name="MediaServiceFastMetadata" ma:index="11" nillable="true" ma:displayName="MediaServiceFastMetadata" ma:hidden="true" ma:internalName="MediaServiceFastMetadata" ma:readOnly="true">
+      <xsd:simpleType>
+        <xsd:restriction base="dms:Note"/>
+      </xsd:simpleType>
+    </xsd:element>
+    <xsd:element name="MediaServiceDateTaken" ma:index="12" nillable="true" ma:displayName="MediaServiceDateTaken" ma:hidden="true" ma:indexed="true" ma:internalName="MediaServiceDateTaken" ma:readOnly="true">
+      <xsd:simpleType>
+        <xsd:restriction base="dms:Text"/>
+      </xsd:simpleType>
+    </xsd:element>
+    <xsd:element name="MediaServiceObjectDetectorVersions" ma:index="13" nillable="true" ma:displayName="MediaServiceObjectDetectorVersions" ma:hidden="true" ma:indexed="true" ma:internalName="MediaServiceObjectDetectorVersions" ma:readOnly="true">
+      <xsd:simpleType>
+        <xsd:restriction base="dms:Text"/>
+      </xsd:simpleType>
+    </xsd:element>
+    <xsd:element name="MediaLengthInSeconds" ma:index="14" nillable="true" ma:displayName="MediaLengthInSeconds" ma:hidden="true" ma:internalName="MediaLengthInSeconds" ma:readOnly="true">
+      <xsd:simpleType>
+        <xsd:restriction base="dms:Unknown"/>
+      </xsd:simpleType>
+    </xsd:element>
+    <xsd:element name="MediaServiceLocation" ma:index="15" nillable="true" ma:displayName="Location" ma:indexed="true" ma:internalName="MediaServiceLocation" ma:readOnly="true">
+      <xsd:simpleType>
+        <xsd:restriction base="dms:Text"/>
+      </xsd:simpleType>
+    </xsd:element>
+    <xsd:element name="MediaServiceGenerationTime" ma:index="16" nillable="true" ma:displayName="MediaServiceGenerationTime" ma:hidden="true" ma:internalName="MediaServiceGenerationTime" ma:readOnly="true">
+      <xsd:simpleType>
+        <xsd:restriction base="dms:Text"/>
+      </xsd:simpleType>
+    </xsd:element>
+    <xsd:element name="MediaServiceEventHashCode" ma:index="17" nillable="true" ma:displayName="MediaServiceEventHashCode" ma:hidden="true" ma:internalName="MediaServiceEventHashCode" ma:readOnly="true">
+      <xsd:simpleType>
+        <xsd:restriction base="dms:Text"/>
+      </xsd:simpleType>
+    </xsd:element>
+    <xsd:element name="lcf76f155ced4ddcb4097134ff3c332f" ma:index="19" nillable="true" ma:taxonomy="true" ma:internalName="lcf76f155ced4ddcb4097134ff3c332f" ma:taxonomyFieldName="MediaServiceImageTags" ma:displayName="Image Tags" ma:readOnly="false" ma:fieldId="{5cf76f15-5ced-4ddc-b409-7134ff3c332f}" ma:taxonomyMulti="true" ma:sspId="d33c8c81-5745-4931-bcc4-c2aeafe86780" ma:termSetId="09814cd3-568e-fe90-9814-8d621ff8fb84" ma:anchorId="fba54fb3-c3e1-fe81-a776-ca4b69148c4d" ma:open="true" ma:isKeyword="false">
+      <xsd:complexType>
+        <xsd:sequence>
+          <xsd:element ref="pc:Terms" minOccurs="0" maxOccurs="1"/>
+        </xsd:sequence>
+      </xsd:complexType>
+    </xsd:element>
+    <xsd:element name="MediaServiceOCR" ma:index="21" nillable="true" ma:displayName="Extracted Text" ma:internalName="MediaServiceOCR" ma:readOnly="true">
+      <xsd:simpleType>
+        <xsd:restriction base="dms:Note">
+          <xsd:maxLength value="255"/>
+        </xsd:restriction>
+      </xsd:simpleType>
+    </xsd:element>
+    <xsd:element name="MediaServiceSearchProperties" ma:index="22" nillable="true" ma:displayName="MediaServiceSearchProperties" ma:hidden="true" ma:internalName="MediaServiceSearchProperties" ma:readOnly="true">
+      <xsd:simpleType>
+        <xsd:restriction base="dms:Note"/>
+      </xsd:simpleType>
+    </xsd:element>
+  </xsd:schema>
+  <xsd:schema xmlns="http://schemas.openxmlformats.org/package/2006/metadata/core-properties" xmlns:xsd="http://www.w3.org/2001/XMLSchema" xmlns:xsi="http://www.w3.org/2001/XMLSchema-instance" xmlns:dc="http://purl.org/dc/elements/1.1/" xmlns:dcterms="http://purl.org/dc/terms/" xmlns:odoc="http://schemas.microsoft.com/internal/obd" targetNamespace="http://schemas.openxmlformats.org/package/2006/metadata/core-properties" elementFormDefault="qualified" attributeFormDefault="unqualified" blockDefault="#all">
+    <xsd:import namespace="http://purl.org/dc/elements/1.1/" schemaLocation="http://dublincore.org/schemas/xmls/qdc/2003/04/02/dc.xsd"/>
+    <xsd:import namespace="http://purl.org/dc/terms/" schemaLocation="http://dublincore.org/schemas/xmls/qdc/2003/04/02/dcterms.xsd"/>
+    <xsd:element name="coreProperties" type="CT_coreProperties"/>
+    <xsd:complexType name="CT_coreProperties">
+      <xsd:all>
+        <xsd:element ref="dc:creator" minOccurs="0" maxOccurs="1"/>
+        <xsd:element ref="dcterms:created" minOccurs="0" maxOccurs="1"/>
+        <xsd:element ref="dc:identifier" minOccurs="0" maxOccurs="1"/>
+        <xsd:element name="contentType" minOccurs="0" maxOccurs="1" type="xsd:string" ma:index="0" ma:displayName="Content Type"/>
+        <xsd:element ref="dc:title" minOccurs="0" maxOccurs="1" ma:index="4" ma:displayName="Title"/>
+        <xsd:element ref="dc:subject" minOccurs="0" maxOccurs="1"/>
+        <xsd:element ref="dc:description" minOccurs="0" maxOccurs="1"/>
+        <xsd:element name="keywords" minOccurs="0" maxOccurs="1" type="xsd:string"/>
+        <xsd:element ref="dc:language" minOccurs="0" maxOccurs="1"/>
+        <xsd:element name="category" minOccurs="0" maxOccurs="1" type="xsd:string"/>
+        <xsd:element name="version" minOccurs="0" maxOccurs="1" type="xsd:string"/>
+        <xsd:element name="revision" minOccurs="0" maxOccurs="1" type="xsd:string">
+          <xsd:annotation>
+            <xsd:documentation>
+                        This value indicates the number of saves or revisions. The application is responsible for updating this value after each revision.
+                    </xsd:documentation>
+          </xsd:annotation>
+        </xsd:element>
+        <xsd:element name="lastModifiedBy" minOccurs="0" maxOccurs="1" type="xsd:string"/>
+        <xsd:element ref="dcterms:modified" minOccurs="0" maxOccurs="1"/>
+        <xsd:element name="contentStatus" minOccurs="0" maxOccurs="1" type="xsd:string"/>
+      </xsd:all>
+    </xsd:complexType>
+  </xsd:schema>
+  <xs:schema xmlns:pc="http://schemas.microsoft.com/office/infopath/2007/PartnerControls" xmlns:xs="http://www.w3.org/2001/XMLSchema" targetNamespace="http://schemas.microsoft.com/office/infopath/2007/PartnerControls" elementFormDefault="qualified" attributeFormDefault="unqualified">
+    <xs:element name="Person">
+      <xs:complexType>
+        <xs:sequence>
+          <xs:element ref="pc:DisplayName" minOccurs="0"/>
+          <xs:element ref="pc:AccountId" minOccurs="0"/>
+          <xs:element ref="pc:AccountType" minOccurs="0"/>
+        </xs:sequence>
+      </xs:complexType>
+    </xs:element>
+    <xs:element name="DisplayName" type="xs:string"/>
+    <xs:element name="AccountId" type="xs:string"/>
+    <xs:element name="AccountType" type="xs:string"/>
+    <xs:element name="BDCAssociatedEntity">
+      <xs:complexType>
+        <xs:sequence>
+          <xs:element ref="pc:BDCEntity" minOccurs="0" maxOccurs="unbounded"/>
+        </xs:sequence>
+        <xs:attribute ref="pc:EntityNamespace"/>
+        <xs:attribute ref="pc:EntityName"/>
+        <xs:attribute ref="pc:SystemInstanceName"/>
+        <xs:attribute ref="pc:AssociationName"/>
+      </xs:complexType>
+    </xs:element>
+    <xs:attribute name="EntityNamespace" type="xs:string"/>
+    <xs:attribute name="EntityName" type="xs:string"/>
+    <xs:attribute name="SystemInstanceName" type="xs:string"/>
+    <xs:attribute name="AssociationName" type="xs:string"/>
+    <xs:element name="BDCEntity">
+      <xs:complexType>
+        <xs:sequence>
+          <xs:element ref="pc:EntityDisplayName" minOccurs="0"/>
+          <xs:element ref="pc:EntityInstanceReference" minOccurs="0"/>
+          <xs:element ref="pc:EntityId1" minOccurs="0"/>
+          <xs:element ref="pc:EntityId2" minOccurs="0"/>
+          <xs:element ref="pc:EntityId3" minOccurs="0"/>
+          <xs:element ref="pc:EntityId4" minOccurs="0"/>
+          <xs:element ref="pc:EntityId5" minOccurs="0"/>
+        </xs:sequence>
+      </xs:complexType>
+    </xs:element>
+    <xs:element name="EntityDisplayName" type="xs:string"/>
+    <xs:element name="EntityInstanceReference" type="xs:string"/>
+    <xs:element name="EntityId1" type="xs:string"/>
+    <xs:element name="EntityId2" type="xs:string"/>
+    <xs:element name="EntityId3" type="xs:string"/>
+    <xs:element name="EntityId4" type="xs:string"/>
+    <xs:element name="EntityId5" type="xs:string"/>
+    <xs:element name="Terms">
+      <xs:complexType>
+        <xs:sequence>
+          <xs:element ref="pc:TermInfo" minOccurs="0" maxOccurs="unbounded"/>
+        </xs:sequence>
+      </xs:complexType>
+    </xs:element>
+    <xs:element name="TermInfo">
+      <xs:complexType>
+        <xs:sequence>
+          <xs:element ref="pc:TermName" minOccurs="0"/>
+          <xs:element ref="pc:TermId" minOccurs="0"/>
+        </xs:sequence>
+      </xs:complexType>
+    </xs:element>
+    <xs:element name="TermName" type="xs:string"/>
+    <xs:element name="TermId" type="xs:string"/>
+  </xs:schema>
+</ct:contentTypeSchema>
+</file>
+
+<file path=customXml/item4.xml><?xml version="1.0" encoding="utf-8"?>
+<p:properties xmlns:p="http://schemas.microsoft.com/office/2006/metadata/properties" xmlns:xsi="http://www.w3.org/2001/XMLSchema-instance" xmlns:pc="http://schemas.microsoft.com/office/infopath/2007/PartnerControls">
+  <documentManagement>
+    <TaxCatchAll xmlns="cb45339b-ced9-4d0d-8f64-77573914d53b" xsi:nil="true"/>
+    <lcf76f155ced4ddcb4097134ff3c332f xmlns="43a3ca16-9c26-4813-b83f-4aec9927b43f">
+      <Terms xmlns="http://schemas.microsoft.com/office/infopath/2007/PartnerControls"/>
+    </lcf76f155ced4ddcb4097134ff3c332f>
+  </documentManagement>
+</p:properties>
+</file>
+
 <file path=customXml/itemProps1.xml><?xml version="1.0" encoding="utf-8"?>
 <ds:datastoreItem xmlns:ds="http://schemas.openxmlformats.org/officeDocument/2006/customXml" ds:itemID="{E8AB44A3-7C62-4BD2-82ED-8ABC209970FA}">
   <ds:schemaRefs>
     <ds:schemaRef ds:uri="http://schemas.openxmlformats.org/officeDocument/2006/bibliography"/>
   </ds:schemaRefs>
 </ds:datastoreItem>
+</file>
+
+<file path=customXml/itemProps2.xml><?xml version="1.0" encoding="utf-8"?>
+<ds:datastoreItem xmlns:ds="http://schemas.openxmlformats.org/officeDocument/2006/customXml" ds:itemID="{1D7EB10A-03FC-4297-A0F5-C6FD5BFB19A3}">
+  <ds:schemaRefs>
+    <ds:schemaRef ds:uri="http://schemas.microsoft.com/sharepoint/v3/contenttype/forms"/>
+  </ds:schemaRefs>
+</ds:datastoreItem>
+</file>
+
+<file path=customXml/itemProps3.xml><?xml version="1.0" encoding="utf-8"?>
+<ds:datastoreItem xmlns:ds="http://schemas.openxmlformats.org/officeDocument/2006/customXml" ds:itemID="{546316B3-F8A9-4DB9-8467-CD046F1A3465}">
+  <ds:schemaRefs>
+    <ds:schemaRef ds:uri="http://schemas.microsoft.com/office/2006/metadata/contentType"/>
+    <ds:schemaRef ds:uri="http://schemas.microsoft.com/office/2006/metadata/properties/metaAttributes"/>
+    <ds:schemaRef ds:uri="http://www.w3.org/2001/XMLSchema"/>
+    <ds:schemaRef ds:uri="http://schemas.microsoft.com/office/2006/metadata/properties"/>
+    <ds:schemaRef ds:uri="cb45339b-ced9-4d0d-8f64-77573914d53b"/>
+    <ds:schemaRef ds:uri="43a3ca16-9c26-4813-b83f-4aec9927b43f"/>
+    <ds:schemaRef ds:uri="http://schemas.microsoft.com/office/2006/documentManagement/types"/>
+    <ds:schemaRef ds:uri="http://schemas.microsoft.com/office/infopath/2007/PartnerControls"/>
+    <ds:schemaRef ds:uri="http://schemas.openxmlformats.org/package/2006/metadata/core-properties"/>
+    <ds:schemaRef ds:uri="http://purl.org/dc/elements/1.1/"/>
+    <ds:schemaRef ds:uri="http://purl.org/dc/terms/"/>
+    <ds:schemaRef ds:uri="http://schemas.microsoft.com/internal/obd"/>
+  </ds:schemaRefs>
+</ds:datastoreItem>
+</file>
+
+<file path=customXml/itemProps4.xml><?xml version="1.0" encoding="utf-8"?>
+<ds:datastoreItem xmlns:ds="http://schemas.openxmlformats.org/officeDocument/2006/customXml" ds:itemID="{D3EED2D5-4786-4A29-9544-131C27D1BF44}">
+  <ds:schemaRefs>
+    <ds:schemaRef ds:uri="http://schemas.microsoft.com/office/2006/metadata/properties"/>
+    <ds:schemaRef ds:uri="http://schemas.microsoft.com/office/infopath/2007/PartnerControls"/>
+    <ds:schemaRef ds:uri="cb45339b-ced9-4d0d-8f64-77573914d53b"/>
+    <ds:schemaRef ds:uri="43a3ca16-9c26-4813-b83f-4aec9927b43f"/>
+  </ds:schemaRefs>
+</ds:datastoreItem>
 </file>
</xml_diff>